<commit_message>
- Update filter function.
</commit_message>
<xml_diff>
--- a/002 - DOCUMENT/API Documentation/Olives/Medical/api_endpoints_medical-record.docx
+++ b/002 - DOCUMENT/API Documentation/Olives/Medical/api_endpoints_medical-record.docx
@@ -13054,25 +13054,7 @@
                 <w:sz w:val="20"/>
                 <w:szCs w:val="20"/>
               </w:rPr>
-              <w:t xml:space="preserve">Time after which note was </w:t>
-            </w:r>
-            <w:r>
-              <w:rPr>
-                <w:rFonts w:ascii="Times New Roman" w:hAnsi="Times New Roman" w:cs="Times New Roman"/>
-                <w:color w:val="000000" w:themeColor="text1"/>
-                <w:sz w:val="20"/>
-                <w:szCs w:val="20"/>
-              </w:rPr>
-              <w:t>prescripted</w:t>
-            </w:r>
-            <w:r>
-              <w:rPr>
-                <w:rFonts w:ascii="Times New Roman" w:hAnsi="Times New Roman" w:cs="Times New Roman"/>
-                <w:color w:val="000000" w:themeColor="text1"/>
-                <w:sz w:val="20"/>
-                <w:szCs w:val="20"/>
-              </w:rPr>
-              <w:t>.</w:t>
+              <w:t>Time after which note was prescripted.</w:t>
             </w:r>
           </w:p>
           <w:p>
@@ -13844,16 +13826,7 @@
                 <w:sz w:val="20"/>
                 <w:szCs w:val="20"/>
               </w:rPr>
-              <w:t xml:space="preserve">Time </w:t>
-            </w:r>
-            <w:r>
-              <w:rPr>
-                <w:rFonts w:ascii="Times New Roman" w:hAnsi="Times New Roman" w:cs="Times New Roman"/>
-                <w:color w:val="000000" w:themeColor="text1"/>
-                <w:sz w:val="20"/>
-                <w:szCs w:val="20"/>
-              </w:rPr>
-              <w:t xml:space="preserve">after which note was </w:t>
+              <w:t xml:space="preserve">Time after which note was </w:t>
             </w:r>
             <w:r>
               <w:rPr>
@@ -14825,8 +14798,6 @@
               </w:rPr>
               <w:t>Min : 1</w:t>
             </w:r>
-            <w:bookmarkStart w:id="0" w:name="_GoBack"/>
-            <w:bookmarkEnd w:id="0"/>
           </w:p>
           <w:p>
             <w:pPr>
@@ -15171,18 +15142,18 @@
                 <w:highlight w:val="white"/>
                 <w:lang w:val="vi-VN"/>
               </w:rPr>
-              <w:t>"MedicalRecord"</w:t>
-            </w:r>
-            <w:r>
-              <w:rPr>
-                <w:rFonts w:ascii="Consolas" w:hAnsi="Consolas" w:cs="Consolas"/>
-                <w:color w:val="000000"/>
-                <w:sz w:val="19"/>
-                <w:szCs w:val="19"/>
-                <w:highlight w:val="white"/>
-                <w:lang w:val="vi-VN"/>
-              </w:rPr>
-              <w:t>: {</w:t>
+              <w:t>"MedicalRecords"</w:t>
+            </w:r>
+            <w:r>
+              <w:rPr>
+                <w:rFonts w:ascii="Consolas" w:hAnsi="Consolas" w:cs="Consolas"/>
+                <w:color w:val="000000"/>
+                <w:sz w:val="19"/>
+                <w:szCs w:val="19"/>
+                <w:highlight w:val="white"/>
+                <w:lang w:val="vi-VN"/>
+              </w:rPr>
+              <w:t>: [</w:t>
             </w:r>
           </w:p>
           <w:p>
@@ -15208,29 +15179,7 @@
                 <w:highlight w:val="white"/>
                 <w:lang w:val="vi-VN"/>
               </w:rPr>
-              <w:t xml:space="preserve">    </w:t>
-            </w:r>
-            <w:r>
-              <w:rPr>
-                <w:rFonts w:ascii="Consolas" w:hAnsi="Consolas" w:cs="Consolas"/>
-                <w:color w:val="2E75B6"/>
-                <w:sz w:val="19"/>
-                <w:szCs w:val="19"/>
-                <w:highlight w:val="white"/>
-                <w:lang w:val="vi-VN"/>
-              </w:rPr>
-              <w:t>"Id"</w:t>
-            </w:r>
-            <w:r>
-              <w:rPr>
-                <w:rFonts w:ascii="Consolas" w:hAnsi="Consolas" w:cs="Consolas"/>
-                <w:color w:val="000000"/>
-                <w:sz w:val="19"/>
-                <w:szCs w:val="19"/>
-                <w:highlight w:val="white"/>
-                <w:lang w:val="vi-VN"/>
-              </w:rPr>
-              <w:t>: 0,</w:t>
+              <w:t xml:space="preserve">    {</w:t>
             </w:r>
           </w:p>
           <w:p>
@@ -15256,7 +15205,7 @@
                 <w:highlight w:val="white"/>
                 <w:lang w:val="vi-VN"/>
               </w:rPr>
-              <w:t xml:space="preserve">    </w:t>
+              <w:t xml:space="preserve">      </w:t>
             </w:r>
             <w:r>
               <w:rPr>
@@ -15267,40 +15216,18 @@
                 <w:highlight w:val="white"/>
                 <w:lang w:val="vi-VN"/>
               </w:rPr>
-              <w:t>"Summary"</w:t>
-            </w:r>
-            <w:r>
-              <w:rPr>
-                <w:rFonts w:ascii="Consolas" w:hAnsi="Consolas" w:cs="Consolas"/>
-                <w:color w:val="000000"/>
-                <w:sz w:val="19"/>
-                <w:szCs w:val="19"/>
-                <w:highlight w:val="white"/>
-                <w:lang w:val="vi-VN"/>
-              </w:rPr>
-              <w:t xml:space="preserve">: </w:t>
-            </w:r>
-            <w:r>
-              <w:rPr>
-                <w:rFonts w:ascii="Consolas" w:hAnsi="Consolas" w:cs="Consolas"/>
-                <w:color w:val="A31515"/>
-                <w:sz w:val="19"/>
-                <w:szCs w:val="19"/>
-                <w:highlight w:val="white"/>
-                <w:lang w:val="vi-VN"/>
-              </w:rPr>
-              <w:t>""</w:t>
-            </w:r>
-            <w:r>
-              <w:rPr>
-                <w:rFonts w:ascii="Consolas" w:hAnsi="Consolas" w:cs="Consolas"/>
-                <w:color w:val="000000"/>
-                <w:sz w:val="19"/>
-                <w:szCs w:val="19"/>
-                <w:highlight w:val="white"/>
-                <w:lang w:val="vi-VN"/>
-              </w:rPr>
-              <w:t>,</w:t>
+              <w:t>"Id"</w:t>
+            </w:r>
+            <w:r>
+              <w:rPr>
+                <w:rFonts w:ascii="Consolas" w:hAnsi="Consolas" w:cs="Consolas"/>
+                <w:color w:val="000000"/>
+                <w:sz w:val="19"/>
+                <w:szCs w:val="19"/>
+                <w:highlight w:val="white"/>
+                <w:lang w:val="vi-VN"/>
+              </w:rPr>
+              <w:t>: 0,</w:t>
             </w:r>
           </w:p>
           <w:p>
@@ -15326,7 +15253,7 @@
                 <w:highlight w:val="white"/>
                 <w:lang w:val="vi-VN"/>
               </w:rPr>
-              <w:t xml:space="preserve">    </w:t>
+              <w:t xml:space="preserve">      </w:t>
             </w:r>
             <w:r>
               <w:rPr>
@@ -15337,7 +15264,7 @@
                 <w:highlight w:val="white"/>
                 <w:lang w:val="vi-VN"/>
               </w:rPr>
-              <w:t>"Tests"</w:t>
+              <w:t>"Summary"</w:t>
             </w:r>
             <w:r>
               <w:rPr>
@@ -15396,7 +15323,7 @@
                 <w:highlight w:val="white"/>
                 <w:lang w:val="vi-VN"/>
               </w:rPr>
-              <w:t xml:space="preserve">    </w:t>
+              <w:t xml:space="preserve">      </w:t>
             </w:r>
             <w:r>
               <w:rPr>
@@ -15407,7 +15334,7 @@
                 <w:highlight w:val="white"/>
                 <w:lang w:val="vi-VN"/>
               </w:rPr>
-              <w:t>"AdditionalMorbidities"</w:t>
+              <w:t>"Tests"</w:t>
             </w:r>
             <w:r>
               <w:rPr>
@@ -15466,7 +15393,7 @@
                 <w:highlight w:val="white"/>
                 <w:lang w:val="vi-VN"/>
               </w:rPr>
-              <w:t xml:space="preserve">    </w:t>
+              <w:t xml:space="preserve">      </w:t>
             </w:r>
             <w:r>
               <w:rPr>
@@ -15477,7 +15404,7 @@
                 <w:highlight w:val="white"/>
                 <w:lang w:val="vi-VN"/>
               </w:rPr>
-              <w:t>"DifferentialDiagnosis"</w:t>
+              <w:t>"AdditionalMorbidities"</w:t>
             </w:r>
             <w:r>
               <w:rPr>
@@ -15536,7 +15463,7 @@
                 <w:highlight w:val="white"/>
                 <w:lang w:val="vi-VN"/>
               </w:rPr>
-              <w:t xml:space="preserve">    </w:t>
+              <w:t xml:space="preserve">      </w:t>
             </w:r>
             <w:r>
               <w:rPr>
@@ -15547,7 +15474,7 @@
                 <w:highlight w:val="white"/>
                 <w:lang w:val="vi-VN"/>
               </w:rPr>
-              <w:t>"OtherPathologies"</w:t>
+              <w:t>"DifferentialDiagnosis"</w:t>
             </w:r>
             <w:r>
               <w:rPr>
@@ -15606,7 +15533,7 @@
                 <w:highlight w:val="white"/>
                 <w:lang w:val="vi-VN"/>
               </w:rPr>
-              <w:t xml:space="preserve">    </w:t>
+              <w:t xml:space="preserve">      </w:t>
             </w:r>
             <w:r>
               <w:rPr>
@@ -15617,18 +15544,40 @@
                 <w:highlight w:val="white"/>
                 <w:lang w:val="vi-VN"/>
               </w:rPr>
-              <w:t>"Time"</w:t>
-            </w:r>
-            <w:r>
-              <w:rPr>
-                <w:rFonts w:ascii="Consolas" w:hAnsi="Consolas" w:cs="Consolas"/>
-                <w:color w:val="000000"/>
-                <w:sz w:val="19"/>
-                <w:szCs w:val="19"/>
-                <w:highlight w:val="white"/>
-                <w:lang w:val="vi-VN"/>
-              </w:rPr>
-              <w:t>: 0,</w:t>
+              <w:t>"OtherPathologies"</w:t>
+            </w:r>
+            <w:r>
+              <w:rPr>
+                <w:rFonts w:ascii="Consolas" w:hAnsi="Consolas" w:cs="Consolas"/>
+                <w:color w:val="000000"/>
+                <w:sz w:val="19"/>
+                <w:szCs w:val="19"/>
+                <w:highlight w:val="white"/>
+                <w:lang w:val="vi-VN"/>
+              </w:rPr>
+              <w:t xml:space="preserve">: </w:t>
+            </w:r>
+            <w:r>
+              <w:rPr>
+                <w:rFonts w:ascii="Consolas" w:hAnsi="Consolas" w:cs="Consolas"/>
+                <w:color w:val="A31515"/>
+                <w:sz w:val="19"/>
+                <w:szCs w:val="19"/>
+                <w:highlight w:val="white"/>
+                <w:lang w:val="vi-VN"/>
+              </w:rPr>
+              <w:t>""</w:t>
+            </w:r>
+            <w:r>
+              <w:rPr>
+                <w:rFonts w:ascii="Consolas" w:hAnsi="Consolas" w:cs="Consolas"/>
+                <w:color w:val="000000"/>
+                <w:sz w:val="19"/>
+                <w:szCs w:val="19"/>
+                <w:highlight w:val="white"/>
+                <w:lang w:val="vi-VN"/>
+              </w:rPr>
+              <w:t>,</w:t>
             </w:r>
           </w:p>
           <w:p>
@@ -15654,7 +15603,7 @@
                 <w:highlight w:val="white"/>
                 <w:lang w:val="vi-VN"/>
               </w:rPr>
-              <w:t xml:space="preserve">    </w:t>
+              <w:t xml:space="preserve">      </w:t>
             </w:r>
             <w:r>
               <w:rPr>
@@ -15665,7 +15614,7 @@
                 <w:highlight w:val="white"/>
                 <w:lang w:val="vi-VN"/>
               </w:rPr>
-              <w:t>"Created"</w:t>
+              <w:t>"Time"</w:t>
             </w:r>
             <w:r>
               <w:rPr>
@@ -15702,7 +15651,7 @@
                 <w:highlight w:val="white"/>
                 <w:lang w:val="vi-VN"/>
               </w:rPr>
-              <w:t xml:space="preserve">    </w:t>
+              <w:t xml:space="preserve">      </w:t>
             </w:r>
             <w:r>
               <w:rPr>
@@ -15713,18 +15662,18 @@
                 <w:highlight w:val="white"/>
                 <w:lang w:val="vi-VN"/>
               </w:rPr>
-              <w:t>"LastModified"</w:t>
-            </w:r>
-            <w:r>
-              <w:rPr>
-                <w:rFonts w:ascii="Consolas" w:hAnsi="Consolas" w:cs="Consolas"/>
-                <w:color w:val="000000"/>
-                <w:sz w:val="19"/>
-                <w:szCs w:val="19"/>
-                <w:highlight w:val="white"/>
-                <w:lang w:val="vi-VN"/>
-              </w:rPr>
-              <w:t>: 0</w:t>
+              <w:t>"Created"</w:t>
+            </w:r>
+            <w:r>
+              <w:rPr>
+                <w:rFonts w:ascii="Consolas" w:hAnsi="Consolas" w:cs="Consolas"/>
+                <w:color w:val="000000"/>
+                <w:sz w:val="19"/>
+                <w:szCs w:val="19"/>
+                <w:highlight w:val="white"/>
+                <w:lang w:val="vi-VN"/>
+              </w:rPr>
+              <w:t>: 0,</w:t>
             </w:r>
           </w:p>
           <w:p>
@@ -15751,7 +15700,29 @@
                 <w:lang w:val="vi-VN"/>
               </w:rPr>
               <w:lastRenderedPageBreak/>
-              <w:t xml:space="preserve">  }</w:t>
+              <w:t xml:space="preserve">      </w:t>
+            </w:r>
+            <w:r>
+              <w:rPr>
+                <w:rFonts w:ascii="Consolas" w:hAnsi="Consolas" w:cs="Consolas"/>
+                <w:color w:val="2E75B6"/>
+                <w:sz w:val="19"/>
+                <w:szCs w:val="19"/>
+                <w:highlight w:val="white"/>
+                <w:lang w:val="vi-VN"/>
+              </w:rPr>
+              <w:t>"LastModified"</w:t>
+            </w:r>
+            <w:r>
+              <w:rPr>
+                <w:rFonts w:ascii="Consolas" w:hAnsi="Consolas" w:cs="Consolas"/>
+                <w:color w:val="000000"/>
+                <w:sz w:val="19"/>
+                <w:szCs w:val="19"/>
+                <w:highlight w:val="white"/>
+                <w:lang w:val="vi-VN"/>
+              </w:rPr>
+              <w:t>: 0</w:t>
             </w:r>
           </w:p>
           <w:p>
@@ -15760,6 +15731,106 @@
               <w:autoSpaceDN w:val="0"/>
               <w:adjustRightInd w:val="0"/>
               <w:rPr>
+                <w:rFonts w:ascii="Consolas" w:hAnsi="Consolas" w:cs="Consolas"/>
+                <w:color w:val="000000"/>
+                <w:sz w:val="19"/>
+                <w:szCs w:val="19"/>
+                <w:highlight w:val="white"/>
+                <w:lang w:val="vi-VN"/>
+              </w:rPr>
+            </w:pPr>
+            <w:r>
+              <w:rPr>
+                <w:rFonts w:ascii="Consolas" w:hAnsi="Consolas" w:cs="Consolas"/>
+                <w:color w:val="000000"/>
+                <w:sz w:val="19"/>
+                <w:szCs w:val="19"/>
+                <w:highlight w:val="white"/>
+                <w:lang w:val="vi-VN"/>
+              </w:rPr>
+              <w:t xml:space="preserve">    }</w:t>
+            </w:r>
+          </w:p>
+          <w:p>
+            <w:pPr>
+              <w:autoSpaceDE w:val="0"/>
+              <w:autoSpaceDN w:val="0"/>
+              <w:adjustRightInd w:val="0"/>
+              <w:rPr>
+                <w:rFonts w:ascii="Consolas" w:hAnsi="Consolas" w:cs="Consolas"/>
+                <w:color w:val="000000"/>
+                <w:sz w:val="19"/>
+                <w:szCs w:val="19"/>
+                <w:highlight w:val="white"/>
+                <w:lang w:val="vi-VN"/>
+              </w:rPr>
+            </w:pPr>
+            <w:r>
+              <w:rPr>
+                <w:rFonts w:ascii="Consolas" w:hAnsi="Consolas" w:cs="Consolas"/>
+                <w:color w:val="000000"/>
+                <w:sz w:val="19"/>
+                <w:szCs w:val="19"/>
+                <w:highlight w:val="white"/>
+                <w:lang w:val="vi-VN"/>
+              </w:rPr>
+              <w:t xml:space="preserve">  ],</w:t>
+            </w:r>
+          </w:p>
+          <w:p>
+            <w:pPr>
+              <w:autoSpaceDE w:val="0"/>
+              <w:autoSpaceDN w:val="0"/>
+              <w:adjustRightInd w:val="0"/>
+              <w:rPr>
+                <w:rFonts w:ascii="Consolas" w:hAnsi="Consolas" w:cs="Consolas"/>
+                <w:color w:val="000000"/>
+                <w:sz w:val="19"/>
+                <w:szCs w:val="19"/>
+                <w:highlight w:val="white"/>
+                <w:lang w:val="vi-VN"/>
+              </w:rPr>
+            </w:pPr>
+            <w:r>
+              <w:rPr>
+                <w:rFonts w:ascii="Consolas" w:hAnsi="Consolas" w:cs="Consolas"/>
+                <w:color w:val="000000"/>
+                <w:sz w:val="19"/>
+                <w:szCs w:val="19"/>
+                <w:highlight w:val="white"/>
+                <w:lang w:val="vi-VN"/>
+              </w:rPr>
+              <w:t xml:space="preserve">  </w:t>
+            </w:r>
+            <w:r>
+              <w:rPr>
+                <w:rFonts w:ascii="Consolas" w:hAnsi="Consolas" w:cs="Consolas"/>
+                <w:color w:val="2E75B6"/>
+                <w:sz w:val="19"/>
+                <w:szCs w:val="19"/>
+                <w:highlight w:val="white"/>
+                <w:lang w:val="vi-VN"/>
+              </w:rPr>
+              <w:t>"Total"</w:t>
+            </w:r>
+            <w:r>
+              <w:rPr>
+                <w:rFonts w:ascii="Consolas" w:hAnsi="Consolas" w:cs="Consolas"/>
+                <w:color w:val="000000"/>
+                <w:sz w:val="19"/>
+                <w:szCs w:val="19"/>
+                <w:highlight w:val="white"/>
+                <w:lang w:val="vi-VN"/>
+              </w:rPr>
+              <w:t>: 0</w:t>
+            </w:r>
+          </w:p>
+          <w:p>
+            <w:pPr>
+              <w:autoSpaceDE w:val="0"/>
+              <w:autoSpaceDN w:val="0"/>
+              <w:adjustRightInd w:val="0"/>
+              <w:rPr>
                 <w:rFonts w:ascii="Times New Roman" w:hAnsi="Times New Roman" w:cs="Times New Roman"/>
                 <w:color w:val="000000" w:themeColor="text1"/>
                 <w:sz w:val="20"/>
@@ -15777,6 +15848,8 @@
               </w:rPr>
               <w:t>}</w:t>
             </w:r>
+            <w:bookmarkStart w:id="0" w:name="_GoBack"/>
+            <w:bookmarkEnd w:id="0"/>
           </w:p>
         </w:tc>
       </w:tr>

</xml_diff>

<commit_message>
- Update medical record return.
</commit_message>
<xml_diff>
--- a/002 - DOCUMENT/API Documentation/Olives/Medical/api_endpoints_medical-record.docx
+++ b/002 - DOCUMENT/API Documentation/Olives/Medical/api_endpoints_medical-record.docx
@@ -4808,6 +4808,8 @@
         </w:rPr>
         <w:t>Response</w:t>
       </w:r>
+      <w:bookmarkStart w:id="0" w:name="_GoBack"/>
+      <w:bookmarkEnd w:id="0"/>
     </w:p>
     <w:tbl>
       <w:tblPr>
@@ -4887,7 +4889,7 @@
         <w:tc>
           <w:tcPr>
             <w:tcW w:w="1560" w:type="dxa"/>
-            <w:shd w:val="clear" w:color="auto" w:fill="FFFF00"/>
+            <w:shd w:val="clear" w:color="auto" w:fill="CCC0D9" w:themeFill="accent4" w:themeFillTint="66"/>
             <w:vAlign w:val="center"/>
           </w:tcPr>
           <w:p>
@@ -4918,7 +4920,7 @@
         <w:tc>
           <w:tcPr>
             <w:tcW w:w="9355" w:type="dxa"/>
-            <w:shd w:val="clear" w:color="auto" w:fill="FFFF00"/>
+            <w:shd w:val="clear" w:color="auto" w:fill="CCC0D9" w:themeFill="accent4" w:themeFillTint="66"/>
             <w:vAlign w:val="center"/>
           </w:tcPr>
           <w:p>
@@ -4931,16 +4933,14 @@
                 <w:color w:val="000000"/>
                 <w:sz w:val="19"/>
                 <w:szCs w:val="19"/>
-                <w:highlight w:val="white"/>
-              </w:rPr>
-            </w:pPr>
-            <w:r>
-              <w:rPr>
-                <w:rFonts w:ascii="Consolas" w:hAnsi="Consolas" w:cs="Consolas"/>
-                <w:color w:val="000000"/>
-                <w:sz w:val="19"/>
-                <w:szCs w:val="19"/>
-                <w:highlight w:val="white"/>
+              </w:rPr>
+            </w:pPr>
+            <w:r>
+              <w:rPr>
+                <w:rFonts w:ascii="Consolas" w:hAnsi="Consolas" w:cs="Consolas"/>
+                <w:color w:val="000000"/>
+                <w:sz w:val="19"/>
+                <w:szCs w:val="19"/>
               </w:rPr>
               <w:t>{</w:t>
             </w:r>
@@ -4955,16 +4955,14 @@
                 <w:color w:val="000000"/>
                 <w:sz w:val="19"/>
                 <w:szCs w:val="19"/>
-                <w:highlight w:val="white"/>
-              </w:rPr>
-            </w:pPr>
-            <w:r>
-              <w:rPr>
-                <w:rFonts w:ascii="Consolas" w:hAnsi="Consolas" w:cs="Consolas"/>
-                <w:color w:val="000000"/>
-                <w:sz w:val="19"/>
-                <w:szCs w:val="19"/>
-                <w:highlight w:val="white"/>
+              </w:rPr>
+            </w:pPr>
+            <w:r>
+              <w:rPr>
+                <w:rFonts w:ascii="Consolas" w:hAnsi="Consolas" w:cs="Consolas"/>
+                <w:color w:val="000000"/>
+                <w:sz w:val="19"/>
+                <w:szCs w:val="19"/>
               </w:rPr>
               <w:t xml:space="preserve">  </w:t>
             </w:r>
@@ -4974,7 +4972,6 @@
                 <w:color w:val="2E75B6"/>
                 <w:sz w:val="19"/>
                 <w:szCs w:val="19"/>
-                <w:highlight w:val="white"/>
               </w:rPr>
               <w:t>"MedicalRecord"</w:t>
             </w:r>
@@ -4984,7 +4981,6 @@
                 <w:color w:val="000000"/>
                 <w:sz w:val="19"/>
                 <w:szCs w:val="19"/>
-                <w:highlight w:val="white"/>
               </w:rPr>
               <w:t>: {</w:t>
             </w:r>
@@ -4999,16 +4995,14 @@
                 <w:color w:val="000000"/>
                 <w:sz w:val="19"/>
                 <w:szCs w:val="19"/>
-                <w:highlight w:val="white"/>
-              </w:rPr>
-            </w:pPr>
-            <w:r>
-              <w:rPr>
-                <w:rFonts w:ascii="Consolas" w:hAnsi="Consolas" w:cs="Consolas"/>
-                <w:color w:val="000000"/>
-                <w:sz w:val="19"/>
-                <w:szCs w:val="19"/>
-                <w:highlight w:val="white"/>
+              </w:rPr>
+            </w:pPr>
+            <w:r>
+              <w:rPr>
+                <w:rFonts w:ascii="Consolas" w:hAnsi="Consolas" w:cs="Consolas"/>
+                <w:color w:val="000000"/>
+                <w:sz w:val="19"/>
+                <w:szCs w:val="19"/>
               </w:rPr>
               <w:t xml:space="preserve">    </w:t>
             </w:r>
@@ -5018,7 +5012,6 @@
                 <w:color w:val="2E75B6"/>
                 <w:sz w:val="19"/>
                 <w:szCs w:val="19"/>
-                <w:highlight w:val="white"/>
               </w:rPr>
               <w:t>"Id"</w:t>
             </w:r>
@@ -5028,7 +5021,6 @@
                 <w:color w:val="000000"/>
                 <w:sz w:val="19"/>
                 <w:szCs w:val="19"/>
-                <w:highlight w:val="white"/>
               </w:rPr>
               <w:t>: 0,</w:t>
             </w:r>
@@ -5043,16 +5035,14 @@
                 <w:color w:val="000000"/>
                 <w:sz w:val="19"/>
                 <w:szCs w:val="19"/>
-                <w:highlight w:val="white"/>
-              </w:rPr>
-            </w:pPr>
-            <w:r>
-              <w:rPr>
-                <w:rFonts w:ascii="Consolas" w:hAnsi="Consolas" w:cs="Consolas"/>
-                <w:color w:val="000000"/>
-                <w:sz w:val="19"/>
-                <w:szCs w:val="19"/>
-                <w:highlight w:val="white"/>
+              </w:rPr>
+            </w:pPr>
+            <w:r>
+              <w:rPr>
+                <w:rFonts w:ascii="Consolas" w:hAnsi="Consolas" w:cs="Consolas"/>
+                <w:color w:val="000000"/>
+                <w:sz w:val="19"/>
+                <w:szCs w:val="19"/>
               </w:rPr>
               <w:t xml:space="preserve">    </w:t>
             </w:r>
@@ -5062,7 +5052,6 @@
                 <w:color w:val="2E75B6"/>
                 <w:sz w:val="19"/>
                 <w:szCs w:val="19"/>
-                <w:highlight w:val="white"/>
               </w:rPr>
               <w:t>"Owner"</w:t>
             </w:r>
@@ -5072,7 +5061,6 @@
                 <w:color w:val="000000"/>
                 <w:sz w:val="19"/>
                 <w:szCs w:val="19"/>
-                <w:highlight w:val="white"/>
               </w:rPr>
               <w:t>: 0,</w:t>
             </w:r>
@@ -5084,19 +5072,17 @@
               <w:adjustRightInd w:val="0"/>
               <w:rPr>
                 <w:rFonts w:ascii="Consolas" w:hAnsi="Consolas" w:cs="Consolas"/>
-                <w:color w:val="000000"/>
-                <w:sz w:val="19"/>
-                <w:szCs w:val="19"/>
-                <w:highlight w:val="white"/>
-              </w:rPr>
-            </w:pPr>
-            <w:r>
-              <w:rPr>
-                <w:rFonts w:ascii="Consolas" w:hAnsi="Consolas" w:cs="Consolas"/>
-                <w:color w:val="000000"/>
-                <w:sz w:val="19"/>
-                <w:szCs w:val="19"/>
-                <w:highlight w:val="white"/>
+                <w:color w:val="2E75B6"/>
+                <w:sz w:val="19"/>
+                <w:szCs w:val="19"/>
+              </w:rPr>
+            </w:pPr>
+            <w:r>
+              <w:rPr>
+                <w:rFonts w:ascii="Consolas" w:hAnsi="Consolas" w:cs="Consolas"/>
+                <w:color w:val="000000"/>
+                <w:sz w:val="19"/>
+                <w:szCs w:val="19"/>
               </w:rPr>
               <w:t xml:space="preserve">    </w:t>
             </w:r>
@@ -5106,7 +5092,6 @@
                 <w:color w:val="2E75B6"/>
                 <w:sz w:val="19"/>
                 <w:szCs w:val="19"/>
-                <w:highlight w:val="white"/>
               </w:rPr>
               <w:t>"Creator"</w:t>
             </w:r>
@@ -5116,7 +5101,6 @@
                 <w:color w:val="000000"/>
                 <w:sz w:val="19"/>
                 <w:szCs w:val="19"/>
-                <w:highlight w:val="white"/>
               </w:rPr>
               <w:t>: 0,</w:t>
             </w:r>
@@ -5128,19 +5112,17 @@
               <w:adjustRightInd w:val="0"/>
               <w:rPr>
                 <w:rFonts w:ascii="Consolas" w:hAnsi="Consolas" w:cs="Consolas"/>
-                <w:color w:val="000000"/>
-                <w:sz w:val="19"/>
-                <w:szCs w:val="19"/>
-                <w:highlight w:val="white"/>
-              </w:rPr>
-            </w:pPr>
-            <w:r>
-              <w:rPr>
-                <w:rFonts w:ascii="Consolas" w:hAnsi="Consolas" w:cs="Consolas"/>
-                <w:color w:val="000000"/>
-                <w:sz w:val="19"/>
-                <w:szCs w:val="19"/>
-                <w:highlight w:val="white"/>
+                <w:color w:val="2E75B6"/>
+                <w:sz w:val="19"/>
+                <w:szCs w:val="19"/>
+              </w:rPr>
+            </w:pPr>
+            <w:r>
+              <w:rPr>
+                <w:rFonts w:ascii="Consolas" w:hAnsi="Consolas" w:cs="Consolas"/>
+                <w:color w:val="000000"/>
+                <w:sz w:val="19"/>
+                <w:szCs w:val="19"/>
               </w:rPr>
               <w:t xml:space="preserve">    </w:t>
             </w:r>
@@ -5150,19 +5132,35 @@
                 <w:color w:val="2E75B6"/>
                 <w:sz w:val="19"/>
                 <w:szCs w:val="19"/>
-                <w:highlight w:val="white"/>
-              </w:rPr>
-              <w:t>"Category"</w:t>
-            </w:r>
-            <w:r>
-              <w:rPr>
-                <w:rFonts w:ascii="Consolas" w:hAnsi="Consolas" w:cs="Consolas"/>
-                <w:color w:val="000000"/>
-                <w:sz w:val="19"/>
-                <w:szCs w:val="19"/>
-                <w:highlight w:val="white"/>
-              </w:rPr>
-              <w:t>: {</w:t>
+              </w:rPr>
+              <w:t>"</w:t>
+            </w:r>
+            <w:r>
+              <w:rPr>
+                <w:rFonts w:ascii="Consolas" w:hAnsi="Consolas" w:cs="Consolas"/>
+                <w:color w:val="2E75B6"/>
+                <w:sz w:val="19"/>
+                <w:szCs w:val="19"/>
+              </w:rPr>
+              <w:t>Category</w:t>
+            </w:r>
+            <w:r>
+              <w:rPr>
+                <w:rFonts w:ascii="Consolas" w:hAnsi="Consolas" w:cs="Consolas"/>
+                <w:color w:val="2E75B6"/>
+                <w:sz w:val="19"/>
+                <w:szCs w:val="19"/>
+              </w:rPr>
+              <w:t>"</w:t>
+            </w:r>
+            <w:r>
+              <w:rPr>
+                <w:rFonts w:ascii="Consolas" w:hAnsi="Consolas" w:cs="Consolas"/>
+                <w:color w:val="000000"/>
+                <w:sz w:val="19"/>
+                <w:szCs w:val="19"/>
+              </w:rPr>
+              <w:t>: 0,</w:t>
             </w:r>
           </w:p>
           <w:p>
@@ -5175,18 +5173,16 @@
                 <w:color w:val="000000"/>
                 <w:sz w:val="19"/>
                 <w:szCs w:val="19"/>
-                <w:highlight w:val="white"/>
-              </w:rPr>
-            </w:pPr>
-            <w:r>
-              <w:rPr>
-                <w:rFonts w:ascii="Consolas" w:hAnsi="Consolas" w:cs="Consolas"/>
-                <w:color w:val="000000"/>
-                <w:sz w:val="19"/>
-                <w:szCs w:val="19"/>
-                <w:highlight w:val="white"/>
-              </w:rPr>
-              <w:t xml:space="preserve">      </w:t>
+              </w:rPr>
+            </w:pPr>
+            <w:r>
+              <w:rPr>
+                <w:rFonts w:ascii="Consolas" w:hAnsi="Consolas" w:cs="Consolas"/>
+                <w:color w:val="000000"/>
+                <w:sz w:val="19"/>
+                <w:szCs w:val="19"/>
+              </w:rPr>
+              <w:t xml:space="preserve">    </w:t>
             </w:r>
             <w:r>
               <w:rPr>
@@ -5194,19 +5190,35 @@
                 <w:color w:val="2E75B6"/>
                 <w:sz w:val="19"/>
                 <w:szCs w:val="19"/>
-                <w:highlight w:val="white"/>
-              </w:rPr>
-              <w:t>"Id"</w:t>
-            </w:r>
-            <w:r>
-              <w:rPr>
-                <w:rFonts w:ascii="Consolas" w:hAnsi="Consolas" w:cs="Consolas"/>
-                <w:color w:val="000000"/>
-                <w:sz w:val="19"/>
-                <w:szCs w:val="19"/>
-                <w:highlight w:val="white"/>
-              </w:rPr>
-              <w:t>: 0,</w:t>
+              </w:rPr>
+              <w:t>"Info"</w:t>
+            </w:r>
+            <w:r>
+              <w:rPr>
+                <w:rFonts w:ascii="Consolas" w:hAnsi="Consolas" w:cs="Consolas"/>
+                <w:color w:val="000000"/>
+                <w:sz w:val="19"/>
+                <w:szCs w:val="19"/>
+              </w:rPr>
+              <w:t xml:space="preserve">: </w:t>
+            </w:r>
+            <w:r>
+              <w:rPr>
+                <w:rFonts w:ascii="Consolas" w:hAnsi="Consolas" w:cs="Consolas"/>
+                <w:color w:val="A31515"/>
+                <w:sz w:val="19"/>
+                <w:szCs w:val="19"/>
+              </w:rPr>
+              <w:t>""</w:t>
+            </w:r>
+            <w:r>
+              <w:rPr>
+                <w:rFonts w:ascii="Consolas" w:hAnsi="Consolas" w:cs="Consolas"/>
+                <w:color w:val="000000"/>
+                <w:sz w:val="19"/>
+                <w:szCs w:val="19"/>
+              </w:rPr>
+              <w:t>,</w:t>
             </w:r>
           </w:p>
           <w:p>
@@ -5219,18 +5231,16 @@
                 <w:color w:val="000000"/>
                 <w:sz w:val="19"/>
                 <w:szCs w:val="19"/>
-                <w:highlight w:val="white"/>
-              </w:rPr>
-            </w:pPr>
-            <w:r>
-              <w:rPr>
-                <w:rFonts w:ascii="Consolas" w:hAnsi="Consolas" w:cs="Consolas"/>
-                <w:color w:val="000000"/>
-                <w:sz w:val="19"/>
-                <w:szCs w:val="19"/>
-                <w:highlight w:val="white"/>
-              </w:rPr>
-              <w:t xml:space="preserve">      </w:t>
+              </w:rPr>
+            </w:pPr>
+            <w:r>
+              <w:rPr>
+                <w:rFonts w:ascii="Consolas" w:hAnsi="Consolas" w:cs="Consolas"/>
+                <w:color w:val="000000"/>
+                <w:sz w:val="19"/>
+                <w:szCs w:val="19"/>
+              </w:rPr>
+              <w:t xml:space="preserve">    </w:t>
             </w:r>
             <w:r>
               <w:rPr>
@@ -5238,29 +5248,17 @@
                 <w:color w:val="2E75B6"/>
                 <w:sz w:val="19"/>
                 <w:szCs w:val="19"/>
-                <w:highlight w:val="white"/>
-              </w:rPr>
-              <w:t>"Name"</w:t>
-            </w:r>
-            <w:r>
-              <w:rPr>
-                <w:rFonts w:ascii="Consolas" w:hAnsi="Consolas" w:cs="Consolas"/>
-                <w:color w:val="000000"/>
-                <w:sz w:val="19"/>
-                <w:szCs w:val="19"/>
-                <w:highlight w:val="white"/>
-              </w:rPr>
-              <w:t xml:space="preserve">: </w:t>
-            </w:r>
-            <w:r>
-              <w:rPr>
-                <w:rFonts w:ascii="Consolas" w:hAnsi="Consolas" w:cs="Consolas"/>
-                <w:color w:val="A31515"/>
-                <w:sz w:val="19"/>
-                <w:szCs w:val="19"/>
-                <w:highlight w:val="white"/>
-              </w:rPr>
-              <w:t>""</w:t>
+              </w:rPr>
+              <w:t>"Time"</w:t>
+            </w:r>
+            <w:r>
+              <w:rPr>
+                <w:rFonts w:ascii="Consolas" w:hAnsi="Consolas" w:cs="Consolas"/>
+                <w:color w:val="000000"/>
+                <w:sz w:val="19"/>
+                <w:szCs w:val="19"/>
+              </w:rPr>
+              <w:t>: 0,</w:t>
             </w:r>
           </w:p>
           <w:p>
@@ -5273,18 +5271,34 @@
                 <w:color w:val="000000"/>
                 <w:sz w:val="19"/>
                 <w:szCs w:val="19"/>
-                <w:highlight w:val="white"/>
-              </w:rPr>
-            </w:pPr>
-            <w:r>
-              <w:rPr>
-                <w:rFonts w:ascii="Consolas" w:hAnsi="Consolas" w:cs="Consolas"/>
-                <w:color w:val="000000"/>
-                <w:sz w:val="19"/>
-                <w:szCs w:val="19"/>
-                <w:highlight w:val="white"/>
-              </w:rPr>
-              <w:t xml:space="preserve">    },</w:t>
+              </w:rPr>
+            </w:pPr>
+            <w:r>
+              <w:rPr>
+                <w:rFonts w:ascii="Consolas" w:hAnsi="Consolas" w:cs="Consolas"/>
+                <w:color w:val="000000"/>
+                <w:sz w:val="19"/>
+                <w:szCs w:val="19"/>
+              </w:rPr>
+              <w:t xml:space="preserve">    </w:t>
+            </w:r>
+            <w:r>
+              <w:rPr>
+                <w:rFonts w:ascii="Consolas" w:hAnsi="Consolas" w:cs="Consolas"/>
+                <w:color w:val="2E75B6"/>
+                <w:sz w:val="19"/>
+                <w:szCs w:val="19"/>
+              </w:rPr>
+              <w:t>"Created"</w:t>
+            </w:r>
+            <w:r>
+              <w:rPr>
+                <w:rFonts w:ascii="Consolas" w:hAnsi="Consolas" w:cs="Consolas"/>
+                <w:color w:val="000000"/>
+                <w:sz w:val="19"/>
+                <w:szCs w:val="19"/>
+              </w:rPr>
+              <w:t>: 0</w:t>
             </w:r>
           </w:p>
           <w:p>
@@ -5297,58 +5311,16 @@
                 <w:color w:val="000000"/>
                 <w:sz w:val="19"/>
                 <w:szCs w:val="19"/>
-                <w:highlight w:val="white"/>
-              </w:rPr>
-            </w:pPr>
-            <w:r>
-              <w:rPr>
-                <w:rFonts w:ascii="Consolas" w:hAnsi="Consolas" w:cs="Consolas"/>
-                <w:color w:val="000000"/>
-                <w:sz w:val="19"/>
-                <w:szCs w:val="19"/>
-                <w:highlight w:val="white"/>
-              </w:rPr>
-              <w:t xml:space="preserve">    </w:t>
-            </w:r>
-            <w:r>
-              <w:rPr>
-                <w:rFonts w:ascii="Consolas" w:hAnsi="Consolas" w:cs="Consolas"/>
-                <w:color w:val="2E75B6"/>
-                <w:sz w:val="19"/>
-                <w:szCs w:val="19"/>
-                <w:highlight w:val="white"/>
-              </w:rPr>
-              <w:t>"Info"</w:t>
-            </w:r>
-            <w:r>
-              <w:rPr>
-                <w:rFonts w:ascii="Consolas" w:hAnsi="Consolas" w:cs="Consolas"/>
-                <w:color w:val="000000"/>
-                <w:sz w:val="19"/>
-                <w:szCs w:val="19"/>
-                <w:highlight w:val="white"/>
-              </w:rPr>
-              <w:t xml:space="preserve">: </w:t>
-            </w:r>
-            <w:r>
-              <w:rPr>
-                <w:rFonts w:ascii="Consolas" w:hAnsi="Consolas" w:cs="Consolas"/>
-                <w:color w:val="A31515"/>
-                <w:sz w:val="19"/>
-                <w:szCs w:val="19"/>
-                <w:highlight w:val="white"/>
-              </w:rPr>
-              <w:t>""</w:t>
-            </w:r>
-            <w:r>
-              <w:rPr>
-                <w:rFonts w:ascii="Consolas" w:hAnsi="Consolas" w:cs="Consolas"/>
-                <w:color w:val="000000"/>
-                <w:sz w:val="19"/>
-                <w:szCs w:val="19"/>
-                <w:highlight w:val="white"/>
-              </w:rPr>
-              <w:t>,</w:t>
+              </w:rPr>
+            </w:pPr>
+            <w:r>
+              <w:rPr>
+                <w:rFonts w:ascii="Consolas" w:hAnsi="Consolas" w:cs="Consolas"/>
+                <w:color w:val="000000"/>
+                <w:sz w:val="19"/>
+                <w:szCs w:val="19"/>
+              </w:rPr>
+              <w:t xml:space="preserve">  }</w:t>
             </w:r>
           </w:p>
           <w:p>
@@ -5357,44 +5329,83 @@
               <w:autoSpaceDN w:val="0"/>
               <w:adjustRightInd w:val="0"/>
               <w:rPr>
-                <w:rFonts w:ascii="Consolas" w:hAnsi="Consolas" w:cs="Consolas"/>
-                <w:color w:val="000000"/>
-                <w:sz w:val="19"/>
-                <w:szCs w:val="19"/>
-                <w:highlight w:val="white"/>
-              </w:rPr>
-            </w:pPr>
-            <w:r>
-              <w:rPr>
-                <w:rFonts w:ascii="Consolas" w:hAnsi="Consolas" w:cs="Consolas"/>
-                <w:color w:val="000000"/>
-                <w:sz w:val="19"/>
-                <w:szCs w:val="19"/>
-                <w:highlight w:val="white"/>
-              </w:rPr>
-              <w:t xml:space="preserve">    </w:t>
-            </w:r>
-            <w:r>
-              <w:rPr>
-                <w:rFonts w:ascii="Consolas" w:hAnsi="Consolas" w:cs="Consolas"/>
-                <w:color w:val="2E75B6"/>
-                <w:sz w:val="19"/>
-                <w:szCs w:val="19"/>
-                <w:highlight w:val="white"/>
-              </w:rPr>
-              <w:t>"Time"</w:t>
-            </w:r>
-            <w:r>
-              <w:rPr>
-                <w:rFonts w:ascii="Consolas" w:hAnsi="Consolas" w:cs="Consolas"/>
-                <w:color w:val="000000"/>
-                <w:sz w:val="19"/>
-                <w:szCs w:val="19"/>
-                <w:highlight w:val="white"/>
-              </w:rPr>
-              <w:t>: 0,</w:t>
-            </w:r>
-          </w:p>
+                <w:rFonts w:ascii="Times New Roman" w:hAnsi="Times New Roman" w:cs="Times New Roman"/>
+                <w:color w:val="000000" w:themeColor="text1"/>
+                <w:sz w:val="20"/>
+                <w:szCs w:val="20"/>
+              </w:rPr>
+            </w:pPr>
+            <w:r>
+              <w:rPr>
+                <w:rFonts w:ascii="Consolas" w:hAnsi="Consolas" w:cs="Consolas"/>
+                <w:color w:val="000000"/>
+                <w:sz w:val="19"/>
+                <w:szCs w:val="19"/>
+              </w:rPr>
+              <w:t>}</w:t>
+            </w:r>
+          </w:p>
+        </w:tc>
+      </w:tr>
+      <w:tr>
+        <w:tc>
+          <w:tcPr>
+            <w:tcW w:w="1560" w:type="dxa"/>
+            <w:shd w:val="clear" w:color="auto" w:fill="auto"/>
+            <w:vAlign w:val="center"/>
+          </w:tcPr>
+          <w:p>
+            <w:pPr>
+              <w:pStyle w:val="ListParagraph"/>
+              <w:ind w:left="0"/>
+              <w:jc w:val="center"/>
+              <w:rPr>
+                <w:rFonts w:ascii="Times New Roman" w:hAnsi="Times New Roman" w:cs="Times New Roman"/>
+                <w:b/>
+                <w:color w:val="FF0000"/>
+                <w:sz w:val="20"/>
+                <w:szCs w:val="20"/>
+              </w:rPr>
+            </w:pPr>
+            <w:r>
+              <w:rPr>
+                <w:rFonts w:ascii="Times New Roman" w:hAnsi="Times New Roman" w:cs="Times New Roman"/>
+                <w:b/>
+                <w:color w:val="FF0000"/>
+                <w:sz w:val="20"/>
+                <w:szCs w:val="20"/>
+              </w:rPr>
+              <w:t>400</w:t>
+            </w:r>
+          </w:p>
+          <w:p>
+            <w:pPr>
+              <w:pStyle w:val="ListParagraph"/>
+              <w:ind w:left="0"/>
+              <w:rPr>
+                <w:rFonts w:ascii="Times New Roman" w:hAnsi="Times New Roman" w:cs="Times New Roman"/>
+                <w:color w:val="000000" w:themeColor="text1"/>
+                <w:sz w:val="20"/>
+                <w:szCs w:val="20"/>
+              </w:rPr>
+            </w:pPr>
+            <w:r>
+              <w:rPr>
+                <w:rFonts w:ascii="Times New Roman" w:hAnsi="Times New Roman" w:cs="Times New Roman"/>
+                <w:color w:val="000000" w:themeColor="text1"/>
+                <w:sz w:val="20"/>
+                <w:szCs w:val="20"/>
+              </w:rPr>
+              <w:t>Request parameters are invalid.</w:t>
+            </w:r>
+          </w:p>
+        </w:tc>
+        <w:tc>
+          <w:tcPr>
+            <w:tcW w:w="9355" w:type="dxa"/>
+            <w:shd w:val="clear" w:color="auto" w:fill="auto"/>
+            <w:vAlign w:val="center"/>
+          </w:tcPr>
           <w:p>
             <w:pPr>
               <w:autoSpaceDE w:val="0"/>
@@ -5406,37 +5417,19 @@
                 <w:sz w:val="19"/>
                 <w:szCs w:val="19"/>
                 <w:highlight w:val="white"/>
-              </w:rPr>
-            </w:pPr>
-            <w:r>
-              <w:rPr>
-                <w:rFonts w:ascii="Consolas" w:hAnsi="Consolas" w:cs="Consolas"/>
-                <w:color w:val="000000"/>
-                <w:sz w:val="19"/>
-                <w:szCs w:val="19"/>
-                <w:highlight w:val="white"/>
-              </w:rPr>
-              <w:t xml:space="preserve">    </w:t>
-            </w:r>
-            <w:r>
-              <w:rPr>
-                <w:rFonts w:ascii="Consolas" w:hAnsi="Consolas" w:cs="Consolas"/>
-                <w:color w:val="2E75B6"/>
-                <w:sz w:val="19"/>
-                <w:szCs w:val="19"/>
-                <w:highlight w:val="white"/>
-              </w:rPr>
-              <w:t>"Created"</w:t>
-            </w:r>
-            <w:r>
-              <w:rPr>
-                <w:rFonts w:ascii="Consolas" w:hAnsi="Consolas" w:cs="Consolas"/>
-                <w:color w:val="000000"/>
-                <w:sz w:val="19"/>
-                <w:szCs w:val="19"/>
-                <w:highlight w:val="white"/>
-              </w:rPr>
-              <w:t>: 0</w:t>
+                <w:lang w:val="vi-VN"/>
+              </w:rPr>
+            </w:pPr>
+            <w:r>
+              <w:rPr>
+                <w:rFonts w:ascii="Consolas" w:hAnsi="Consolas" w:cs="Consolas"/>
+                <w:color w:val="000000"/>
+                <w:sz w:val="19"/>
+                <w:szCs w:val="19"/>
+                <w:highlight w:val="white"/>
+                <w:lang w:val="vi-VN"/>
+              </w:rPr>
+              <w:t>{</w:t>
             </w:r>
           </w:p>
           <w:p>
@@ -5450,38 +5443,295 @@
                 <w:sz w:val="19"/>
                 <w:szCs w:val="19"/>
                 <w:highlight w:val="white"/>
-              </w:rPr>
-            </w:pPr>
-            <w:r>
-              <w:rPr>
-                <w:rFonts w:ascii="Consolas" w:hAnsi="Consolas" w:cs="Consolas"/>
-                <w:color w:val="000000"/>
-                <w:sz w:val="19"/>
-                <w:szCs w:val="19"/>
-                <w:highlight w:val="white"/>
-              </w:rPr>
-              <w:t xml:space="preserve">  }</w:t>
-            </w:r>
-          </w:p>
+                <w:lang w:val="vi-VN"/>
+              </w:rPr>
+            </w:pPr>
+            <w:r>
+              <w:rPr>
+                <w:rFonts w:ascii="Consolas" w:hAnsi="Consolas" w:cs="Consolas"/>
+                <w:color w:val="000000"/>
+                <w:sz w:val="19"/>
+                <w:szCs w:val="19"/>
+                <w:highlight w:val="white"/>
+                <w:lang w:val="vi-VN"/>
+              </w:rPr>
+              <w:t xml:space="preserve">  </w:t>
+            </w:r>
+            <w:r>
+              <w:rPr>
+                <w:rFonts w:ascii="Consolas" w:hAnsi="Consolas" w:cs="Consolas"/>
+                <w:color w:val="2E75B6"/>
+                <w:sz w:val="19"/>
+                <w:szCs w:val="19"/>
+                <w:highlight w:val="white"/>
+                <w:lang w:val="vi-VN"/>
+              </w:rPr>
+              <w:t>"Errors"</w:t>
+            </w:r>
+            <w:r>
+              <w:rPr>
+                <w:rFonts w:ascii="Consolas" w:hAnsi="Consolas" w:cs="Consolas"/>
+                <w:color w:val="000000"/>
+                <w:sz w:val="19"/>
+                <w:szCs w:val="19"/>
+                <w:highlight w:val="white"/>
+                <w:lang w:val="vi-VN"/>
+              </w:rPr>
+              <w:t>: [</w:t>
+            </w:r>
+            <w:r>
+              <w:rPr>
+                <w:rFonts w:ascii="Consolas" w:hAnsi="Consolas" w:cs="Consolas"/>
+                <w:color w:val="A31515"/>
+                <w:sz w:val="19"/>
+                <w:szCs w:val="19"/>
+                <w:highlight w:val="white"/>
+                <w:lang w:val="vi-VN"/>
+              </w:rPr>
+              <w:t>""</w:t>
+            </w:r>
+            <w:r>
+              <w:rPr>
+                <w:rFonts w:ascii="Consolas" w:hAnsi="Consolas" w:cs="Consolas"/>
+                <w:color w:val="000000"/>
+                <w:sz w:val="19"/>
+                <w:szCs w:val="19"/>
+                <w:highlight w:val="white"/>
+                <w:lang w:val="vi-VN"/>
+              </w:rPr>
+              <w:t xml:space="preserve">, </w:t>
+            </w:r>
+            <w:r>
+              <w:rPr>
+                <w:rFonts w:ascii="Consolas" w:hAnsi="Consolas" w:cs="Consolas"/>
+                <w:color w:val="A31515"/>
+                <w:sz w:val="19"/>
+                <w:szCs w:val="19"/>
+                <w:highlight w:val="white"/>
+                <w:lang w:val="vi-VN"/>
+              </w:rPr>
+              <w:t>""</w:t>
+            </w:r>
+            <w:r>
+              <w:rPr>
+                <w:rFonts w:ascii="Consolas" w:hAnsi="Consolas" w:cs="Consolas"/>
+                <w:color w:val="000000"/>
+                <w:sz w:val="19"/>
+                <w:szCs w:val="19"/>
+                <w:highlight w:val="white"/>
+                <w:lang w:val="vi-VN"/>
+              </w:rPr>
+              <w:t xml:space="preserve">, </w:t>
+            </w:r>
+            <w:r>
+              <w:rPr>
+                <w:rFonts w:ascii="Consolas" w:hAnsi="Consolas" w:cs="Consolas"/>
+                <w:color w:val="A31515"/>
+                <w:sz w:val="19"/>
+                <w:szCs w:val="19"/>
+                <w:highlight w:val="white"/>
+                <w:lang w:val="vi-VN"/>
+              </w:rPr>
+              <w:t>""</w:t>
+            </w:r>
+            <w:r>
+              <w:rPr>
+                <w:rFonts w:ascii="Consolas" w:hAnsi="Consolas" w:cs="Consolas"/>
+                <w:color w:val="000000"/>
+                <w:sz w:val="19"/>
+                <w:szCs w:val="19"/>
+                <w:highlight w:val="white"/>
+                <w:lang w:val="vi-VN"/>
+              </w:rPr>
+              <w:t>]</w:t>
+            </w:r>
+          </w:p>
+          <w:p>
+            <w:pPr>
+              <w:rPr>
+                <w:rStyle w:val="sbrace"/>
+                <w:rFonts w:ascii="Times New Roman" w:hAnsi="Times New Roman" w:cs="Times New Roman"/>
+                <w:color w:val="000000" w:themeColor="text1"/>
+                <w:sz w:val="20"/>
+                <w:szCs w:val="20"/>
+              </w:rPr>
+            </w:pPr>
+            <w:r>
+              <w:rPr>
+                <w:rFonts w:ascii="Consolas" w:hAnsi="Consolas" w:cs="Consolas"/>
+                <w:color w:val="000000"/>
+                <w:sz w:val="19"/>
+                <w:szCs w:val="19"/>
+                <w:highlight w:val="white"/>
+                <w:lang w:val="vi-VN"/>
+              </w:rPr>
+              <w:t>}</w:t>
+            </w:r>
+          </w:p>
+        </w:tc>
+      </w:tr>
+      <w:tr>
+        <w:tc>
+          <w:tcPr>
+            <w:tcW w:w="1560" w:type="dxa"/>
+            <w:shd w:val="clear" w:color="auto" w:fill="auto"/>
+            <w:vAlign w:val="center"/>
+          </w:tcPr>
+          <w:p>
+            <w:pPr>
+              <w:pStyle w:val="ListParagraph"/>
+              <w:ind w:left="0"/>
+              <w:jc w:val="center"/>
+              <w:rPr>
+                <w:rFonts w:ascii="Times New Roman" w:hAnsi="Times New Roman" w:cs="Times New Roman"/>
+                <w:b/>
+                <w:color w:val="FF0000"/>
+                <w:sz w:val="20"/>
+                <w:szCs w:val="20"/>
+              </w:rPr>
+            </w:pPr>
+            <w:r>
+              <w:rPr>
+                <w:rFonts w:ascii="Times New Roman" w:hAnsi="Times New Roman" w:cs="Times New Roman"/>
+                <w:b/>
+                <w:color w:val="FF0000"/>
+                <w:sz w:val="20"/>
+                <w:szCs w:val="20"/>
+              </w:rPr>
+              <w:t>401</w:t>
+            </w:r>
+          </w:p>
+          <w:p>
+            <w:pPr>
+              <w:pStyle w:val="ListParagraph"/>
+              <w:ind w:left="0"/>
+              <w:rPr>
+                <w:rFonts w:ascii="Times New Roman" w:hAnsi="Times New Roman" w:cs="Times New Roman"/>
+                <w:color w:val="000000" w:themeColor="text1"/>
+                <w:sz w:val="20"/>
+                <w:szCs w:val="20"/>
+              </w:rPr>
+            </w:pPr>
+            <w:r>
+              <w:rPr>
+                <w:rFonts w:ascii="Times New Roman" w:hAnsi="Times New Roman" w:cs="Times New Roman"/>
+                <w:color w:val="000000" w:themeColor="text1"/>
+                <w:sz w:val="20"/>
+                <w:szCs w:val="20"/>
+              </w:rPr>
+              <w:t>No email or password contained in request header. Front-end should redirect user to login page.</w:t>
+            </w:r>
+          </w:p>
+        </w:tc>
+        <w:tc>
+          <w:tcPr>
+            <w:tcW w:w="9355" w:type="dxa"/>
+            <w:shd w:val="clear" w:color="auto" w:fill="auto"/>
+            <w:vAlign w:val="center"/>
+          </w:tcPr>
           <w:p>
             <w:pPr>
               <w:autoSpaceDE w:val="0"/>
               <w:autoSpaceDN w:val="0"/>
               <w:adjustRightInd w:val="0"/>
               <w:rPr>
-                <w:rFonts w:ascii="Times New Roman" w:hAnsi="Times New Roman" w:cs="Times New Roman"/>
-                <w:color w:val="000000" w:themeColor="text1"/>
-                <w:sz w:val="20"/>
-                <w:szCs w:val="20"/>
-              </w:rPr>
-            </w:pPr>
-            <w:r>
-              <w:rPr>
-                <w:rFonts w:ascii="Consolas" w:hAnsi="Consolas" w:cs="Consolas"/>
-                <w:color w:val="000000"/>
-                <w:sz w:val="19"/>
-                <w:szCs w:val="19"/>
-                <w:highlight w:val="white"/>
+                <w:rFonts w:ascii="Consolas" w:hAnsi="Consolas" w:cs="Consolas"/>
+                <w:color w:val="000000"/>
+                <w:sz w:val="19"/>
+                <w:szCs w:val="19"/>
+                <w:highlight w:val="white"/>
+                <w:lang w:val="vi-VN"/>
+              </w:rPr>
+            </w:pPr>
+            <w:r>
+              <w:rPr>
+                <w:rFonts w:ascii="Consolas" w:hAnsi="Consolas" w:cs="Consolas"/>
+                <w:color w:val="000000"/>
+                <w:sz w:val="19"/>
+                <w:szCs w:val="19"/>
+                <w:highlight w:val="white"/>
+                <w:lang w:val="vi-VN"/>
+              </w:rPr>
+              <w:t>{</w:t>
+            </w:r>
+          </w:p>
+          <w:p>
+            <w:pPr>
+              <w:autoSpaceDE w:val="0"/>
+              <w:autoSpaceDN w:val="0"/>
+              <w:adjustRightInd w:val="0"/>
+              <w:rPr>
+                <w:rFonts w:ascii="Consolas" w:hAnsi="Consolas" w:cs="Consolas"/>
+                <w:color w:val="000000"/>
+                <w:sz w:val="19"/>
+                <w:szCs w:val="19"/>
+                <w:highlight w:val="white"/>
+                <w:lang w:val="vi-VN"/>
+              </w:rPr>
+            </w:pPr>
+            <w:r>
+              <w:rPr>
+                <w:rFonts w:ascii="Consolas" w:hAnsi="Consolas" w:cs="Consolas"/>
+                <w:color w:val="000000"/>
+                <w:sz w:val="19"/>
+                <w:szCs w:val="19"/>
+                <w:highlight w:val="white"/>
+                <w:lang w:val="vi-VN"/>
+              </w:rPr>
+              <w:t xml:space="preserve">  </w:t>
+            </w:r>
+            <w:r>
+              <w:rPr>
+                <w:rFonts w:ascii="Consolas" w:hAnsi="Consolas" w:cs="Consolas"/>
+                <w:color w:val="2E75B6"/>
+                <w:sz w:val="19"/>
+                <w:szCs w:val="19"/>
+                <w:highlight w:val="white"/>
+                <w:lang w:val="vi-VN"/>
+              </w:rPr>
+              <w:t>"Error"</w:t>
+            </w:r>
+            <w:r>
+              <w:rPr>
+                <w:rFonts w:ascii="Consolas" w:hAnsi="Consolas" w:cs="Consolas"/>
+                <w:color w:val="000000"/>
+                <w:sz w:val="19"/>
+                <w:szCs w:val="19"/>
+                <w:highlight w:val="white"/>
+                <w:lang w:val="vi-VN"/>
+              </w:rPr>
+              <w:t xml:space="preserve">: </w:t>
+            </w:r>
+            <w:r>
+              <w:rPr>
+                <w:rFonts w:ascii="Consolas" w:hAnsi="Consolas" w:cs="Consolas"/>
+                <w:color w:val="A31515"/>
+                <w:sz w:val="19"/>
+                <w:szCs w:val="19"/>
+                <w:highlight w:val="white"/>
+                <w:lang w:val="vi-VN"/>
+              </w:rPr>
+              <w:t>"W012"</w:t>
+            </w:r>
+          </w:p>
+          <w:p>
+            <w:pPr>
+              <w:rPr>
+                <w:rStyle w:val="sbrace"/>
+                <w:rFonts w:ascii="Times New Roman" w:hAnsi="Times New Roman" w:cs="Times New Roman"/>
+                <w:color w:val="000000" w:themeColor="text1"/>
+                <w:sz w:val="20"/>
+                <w:szCs w:val="20"/>
+              </w:rPr>
+            </w:pPr>
+            <w:r>
+              <w:rPr>
+                <w:rFonts w:ascii="Consolas" w:hAnsi="Consolas" w:cs="Consolas"/>
+                <w:color w:val="000000"/>
+                <w:sz w:val="19"/>
+                <w:szCs w:val="19"/>
+                <w:highlight w:val="white"/>
+                <w:lang w:val="vi-VN"/>
               </w:rPr>
               <w:t>}</w:t>
             </w:r>
@@ -5516,28 +5766,29 @@
                 <w:sz w:val="20"/>
                 <w:szCs w:val="20"/>
               </w:rPr>
-              <w:t>400</w:t>
-            </w:r>
-          </w:p>
-          <w:p>
-            <w:pPr>
-              <w:pStyle w:val="ListParagraph"/>
-              <w:ind w:left="0"/>
-              <w:rPr>
-                <w:rFonts w:ascii="Times New Roman" w:hAnsi="Times New Roman" w:cs="Times New Roman"/>
-                <w:color w:val="000000" w:themeColor="text1"/>
-                <w:sz w:val="20"/>
-                <w:szCs w:val="20"/>
-              </w:rPr>
-            </w:pPr>
-            <w:r>
-              <w:rPr>
-                <w:rFonts w:ascii="Times New Roman" w:hAnsi="Times New Roman" w:cs="Times New Roman"/>
-                <w:color w:val="000000" w:themeColor="text1"/>
-                <w:sz w:val="20"/>
-                <w:szCs w:val="20"/>
-              </w:rPr>
-              <w:t>Request parameters are invalid.</w:t>
+              <w:t>401</w:t>
+            </w:r>
+          </w:p>
+          <w:p>
+            <w:pPr>
+              <w:pStyle w:val="ListParagraph"/>
+              <w:ind w:left="0"/>
+              <w:rPr>
+                <w:rFonts w:ascii="Times New Roman" w:hAnsi="Times New Roman" w:cs="Times New Roman"/>
+                <w:color w:val="000000" w:themeColor="text1"/>
+                <w:sz w:val="20"/>
+                <w:szCs w:val="20"/>
+              </w:rPr>
+            </w:pPr>
+            <w:r>
+              <w:rPr>
+                <w:rFonts w:ascii="Times New Roman" w:hAnsi="Times New Roman" w:cs="Times New Roman"/>
+                <w:color w:val="000000" w:themeColor="text1"/>
+                <w:sz w:val="20"/>
+                <w:szCs w:val="20"/>
+              </w:rPr>
+              <w:lastRenderedPageBreak/>
+              <w:t>Account has been disabled.</w:t>
             </w:r>
           </w:p>
         </w:tc>
@@ -5570,6 +5821,7 @@
                 <w:highlight w:val="white"/>
                 <w:lang w:val="vi-VN"/>
               </w:rPr>
+              <w:lastRenderedPageBreak/>
               <w:t>{</w:t>
             </w:r>
           </w:p>
@@ -5596,6 +5848,7 @@
                 <w:highlight w:val="white"/>
                 <w:lang w:val="vi-VN"/>
               </w:rPr>
+              <w:lastRenderedPageBreak/>
               <w:t xml:space="preserve">  </w:t>
             </w:r>
             <w:r>
@@ -5607,18 +5860,18 @@
                 <w:highlight w:val="white"/>
                 <w:lang w:val="vi-VN"/>
               </w:rPr>
-              <w:t>"Errors"</w:t>
-            </w:r>
-            <w:r>
-              <w:rPr>
-                <w:rFonts w:ascii="Consolas" w:hAnsi="Consolas" w:cs="Consolas"/>
-                <w:color w:val="000000"/>
-                <w:sz w:val="19"/>
-                <w:szCs w:val="19"/>
-                <w:highlight w:val="white"/>
-                <w:lang w:val="vi-VN"/>
-              </w:rPr>
-              <w:t>: [</w:t>
+              <w:t>"Error"</w:t>
+            </w:r>
+            <w:r>
+              <w:rPr>
+                <w:rFonts w:ascii="Consolas" w:hAnsi="Consolas" w:cs="Consolas"/>
+                <w:color w:val="000000"/>
+                <w:sz w:val="19"/>
+                <w:szCs w:val="19"/>
+                <w:highlight w:val="white"/>
+                <w:lang w:val="vi-VN"/>
+              </w:rPr>
+              <w:t xml:space="preserve">: </w:t>
             </w:r>
             <w:r>
               <w:rPr>
@@ -5629,18 +5882,7 @@
                 <w:highlight w:val="white"/>
                 <w:lang w:val="vi-VN"/>
               </w:rPr>
-              <w:t>""</w:t>
-            </w:r>
-            <w:r>
-              <w:rPr>
-                <w:rFonts w:ascii="Consolas" w:hAnsi="Consolas" w:cs="Consolas"/>
-                <w:color w:val="000000"/>
-                <w:sz w:val="19"/>
-                <w:szCs w:val="19"/>
-                <w:highlight w:val="white"/>
-                <w:lang w:val="vi-VN"/>
-              </w:rPr>
-              <w:t xml:space="preserve">, </w:t>
+              <w:t>"</w:t>
             </w:r>
             <w:r>
               <w:rPr>
@@ -5649,20 +5891,8 @@
                 <w:sz w:val="19"/>
                 <w:szCs w:val="19"/>
                 <w:highlight w:val="white"/>
-                <w:lang w:val="vi-VN"/>
-              </w:rPr>
-              <w:t>""</w:t>
-            </w:r>
-            <w:r>
-              <w:rPr>
-                <w:rFonts w:ascii="Consolas" w:hAnsi="Consolas" w:cs="Consolas"/>
-                <w:color w:val="000000"/>
-                <w:sz w:val="19"/>
-                <w:szCs w:val="19"/>
-                <w:highlight w:val="white"/>
-                <w:lang w:val="vi-VN"/>
-              </w:rPr>
-              <w:t xml:space="preserve">, </w:t>
+              </w:rPr>
+              <w:t>W002</w:t>
             </w:r>
             <w:r>
               <w:rPr>
@@ -5673,28 +5903,21 @@
                 <w:highlight w:val="white"/>
                 <w:lang w:val="vi-VN"/>
               </w:rPr>
-              <w:t>""</w:t>
-            </w:r>
-            <w:r>
-              <w:rPr>
-                <w:rFonts w:ascii="Consolas" w:hAnsi="Consolas" w:cs="Consolas"/>
-                <w:color w:val="000000"/>
-                <w:sz w:val="19"/>
-                <w:szCs w:val="19"/>
-                <w:highlight w:val="white"/>
-                <w:lang w:val="vi-VN"/>
-              </w:rPr>
-              <w:t>]</w:t>
-            </w:r>
-          </w:p>
-          <w:p>
-            <w:pPr>
-              <w:rPr>
-                <w:rStyle w:val="sbrace"/>
-                <w:rFonts w:ascii="Times New Roman" w:hAnsi="Times New Roman" w:cs="Times New Roman"/>
-                <w:color w:val="000000" w:themeColor="text1"/>
-                <w:sz w:val="20"/>
-                <w:szCs w:val="20"/>
+              <w:t>"</w:t>
+            </w:r>
+          </w:p>
+          <w:p>
+            <w:pPr>
+              <w:autoSpaceDE w:val="0"/>
+              <w:autoSpaceDN w:val="0"/>
+              <w:adjustRightInd w:val="0"/>
+              <w:rPr>
+                <w:rFonts w:ascii="Consolas" w:hAnsi="Consolas" w:cs="Consolas"/>
+                <w:color w:val="000000"/>
+                <w:sz w:val="19"/>
+                <w:szCs w:val="19"/>
+                <w:highlight w:val="white"/>
+                <w:lang w:val="vi-VN"/>
               </w:rPr>
             </w:pPr>
             <w:r>
@@ -5739,379 +5962,7 @@
                 <w:sz w:val="20"/>
                 <w:szCs w:val="20"/>
               </w:rPr>
-              <w:t>401</w:t>
-            </w:r>
-          </w:p>
-          <w:p>
-            <w:pPr>
-              <w:pStyle w:val="ListParagraph"/>
-              <w:ind w:left="0"/>
-              <w:rPr>
-                <w:rFonts w:ascii="Times New Roman" w:hAnsi="Times New Roman" w:cs="Times New Roman"/>
-                <w:color w:val="000000" w:themeColor="text1"/>
-                <w:sz w:val="20"/>
-                <w:szCs w:val="20"/>
-              </w:rPr>
-            </w:pPr>
-            <w:r>
-              <w:rPr>
-                <w:rFonts w:ascii="Times New Roman" w:hAnsi="Times New Roman" w:cs="Times New Roman"/>
-                <w:color w:val="000000" w:themeColor="text1"/>
-                <w:sz w:val="20"/>
-                <w:szCs w:val="20"/>
-              </w:rPr>
-              <w:t xml:space="preserve">No email or password contained in request header. Front-end should redirect </w:t>
-            </w:r>
-            <w:r>
-              <w:rPr>
-                <w:rFonts w:ascii="Times New Roman" w:hAnsi="Times New Roman" w:cs="Times New Roman"/>
-                <w:color w:val="000000" w:themeColor="text1"/>
-                <w:sz w:val="20"/>
-                <w:szCs w:val="20"/>
-              </w:rPr>
               <w:lastRenderedPageBreak/>
-              <w:t>user to login page.</w:t>
-            </w:r>
-          </w:p>
-        </w:tc>
-        <w:tc>
-          <w:tcPr>
-            <w:tcW w:w="9355" w:type="dxa"/>
-            <w:shd w:val="clear" w:color="auto" w:fill="auto"/>
-            <w:vAlign w:val="center"/>
-          </w:tcPr>
-          <w:p>
-            <w:pPr>
-              <w:autoSpaceDE w:val="0"/>
-              <w:autoSpaceDN w:val="0"/>
-              <w:adjustRightInd w:val="0"/>
-              <w:rPr>
-                <w:rFonts w:ascii="Consolas" w:hAnsi="Consolas" w:cs="Consolas"/>
-                <w:color w:val="000000"/>
-                <w:sz w:val="19"/>
-                <w:szCs w:val="19"/>
-                <w:highlight w:val="white"/>
-                <w:lang w:val="vi-VN"/>
-              </w:rPr>
-            </w:pPr>
-            <w:r>
-              <w:rPr>
-                <w:rFonts w:ascii="Consolas" w:hAnsi="Consolas" w:cs="Consolas"/>
-                <w:color w:val="000000"/>
-                <w:sz w:val="19"/>
-                <w:szCs w:val="19"/>
-                <w:highlight w:val="white"/>
-                <w:lang w:val="vi-VN"/>
-              </w:rPr>
-              <w:lastRenderedPageBreak/>
-              <w:t>{</w:t>
-            </w:r>
-          </w:p>
-          <w:p>
-            <w:pPr>
-              <w:autoSpaceDE w:val="0"/>
-              <w:autoSpaceDN w:val="0"/>
-              <w:adjustRightInd w:val="0"/>
-              <w:rPr>
-                <w:rFonts w:ascii="Consolas" w:hAnsi="Consolas" w:cs="Consolas"/>
-                <w:color w:val="000000"/>
-                <w:sz w:val="19"/>
-                <w:szCs w:val="19"/>
-                <w:highlight w:val="white"/>
-                <w:lang w:val="vi-VN"/>
-              </w:rPr>
-            </w:pPr>
-            <w:r>
-              <w:rPr>
-                <w:rFonts w:ascii="Consolas" w:hAnsi="Consolas" w:cs="Consolas"/>
-                <w:color w:val="000000"/>
-                <w:sz w:val="19"/>
-                <w:szCs w:val="19"/>
-                <w:highlight w:val="white"/>
-                <w:lang w:val="vi-VN"/>
-              </w:rPr>
-              <w:t xml:space="preserve">  </w:t>
-            </w:r>
-            <w:r>
-              <w:rPr>
-                <w:rFonts w:ascii="Consolas" w:hAnsi="Consolas" w:cs="Consolas"/>
-                <w:color w:val="2E75B6"/>
-                <w:sz w:val="19"/>
-                <w:szCs w:val="19"/>
-                <w:highlight w:val="white"/>
-                <w:lang w:val="vi-VN"/>
-              </w:rPr>
-              <w:t>"Error"</w:t>
-            </w:r>
-            <w:r>
-              <w:rPr>
-                <w:rFonts w:ascii="Consolas" w:hAnsi="Consolas" w:cs="Consolas"/>
-                <w:color w:val="000000"/>
-                <w:sz w:val="19"/>
-                <w:szCs w:val="19"/>
-                <w:highlight w:val="white"/>
-                <w:lang w:val="vi-VN"/>
-              </w:rPr>
-              <w:t xml:space="preserve">: </w:t>
-            </w:r>
-            <w:r>
-              <w:rPr>
-                <w:rFonts w:ascii="Consolas" w:hAnsi="Consolas" w:cs="Consolas"/>
-                <w:color w:val="A31515"/>
-                <w:sz w:val="19"/>
-                <w:szCs w:val="19"/>
-                <w:highlight w:val="white"/>
-                <w:lang w:val="vi-VN"/>
-              </w:rPr>
-              <w:t>"W012"</w:t>
-            </w:r>
-          </w:p>
-          <w:p>
-            <w:pPr>
-              <w:rPr>
-                <w:rStyle w:val="sbrace"/>
-                <w:rFonts w:ascii="Times New Roman" w:hAnsi="Times New Roman" w:cs="Times New Roman"/>
-                <w:color w:val="000000" w:themeColor="text1"/>
-                <w:sz w:val="20"/>
-                <w:szCs w:val="20"/>
-              </w:rPr>
-            </w:pPr>
-            <w:r>
-              <w:rPr>
-                <w:rFonts w:ascii="Consolas" w:hAnsi="Consolas" w:cs="Consolas"/>
-                <w:color w:val="000000"/>
-                <w:sz w:val="19"/>
-                <w:szCs w:val="19"/>
-                <w:highlight w:val="white"/>
-                <w:lang w:val="vi-VN"/>
-              </w:rPr>
-              <w:t>}</w:t>
-            </w:r>
-          </w:p>
-        </w:tc>
-      </w:tr>
-      <w:tr>
-        <w:tc>
-          <w:tcPr>
-            <w:tcW w:w="1560" w:type="dxa"/>
-            <w:shd w:val="clear" w:color="auto" w:fill="auto"/>
-            <w:vAlign w:val="center"/>
-          </w:tcPr>
-          <w:p>
-            <w:pPr>
-              <w:pStyle w:val="ListParagraph"/>
-              <w:ind w:left="0"/>
-              <w:jc w:val="center"/>
-              <w:rPr>
-                <w:rFonts w:ascii="Times New Roman" w:hAnsi="Times New Roman" w:cs="Times New Roman"/>
-                <w:b/>
-                <w:color w:val="FF0000"/>
-                <w:sz w:val="20"/>
-                <w:szCs w:val="20"/>
-              </w:rPr>
-            </w:pPr>
-            <w:r>
-              <w:rPr>
-                <w:rFonts w:ascii="Times New Roman" w:hAnsi="Times New Roman" w:cs="Times New Roman"/>
-                <w:b/>
-                <w:color w:val="FF0000"/>
-                <w:sz w:val="20"/>
-                <w:szCs w:val="20"/>
-              </w:rPr>
-              <w:lastRenderedPageBreak/>
-              <w:t>401</w:t>
-            </w:r>
-          </w:p>
-          <w:p>
-            <w:pPr>
-              <w:pStyle w:val="ListParagraph"/>
-              <w:ind w:left="0"/>
-              <w:rPr>
-                <w:rFonts w:ascii="Times New Roman" w:hAnsi="Times New Roman" w:cs="Times New Roman"/>
-                <w:color w:val="000000" w:themeColor="text1"/>
-                <w:sz w:val="20"/>
-                <w:szCs w:val="20"/>
-              </w:rPr>
-            </w:pPr>
-            <w:r>
-              <w:rPr>
-                <w:rFonts w:ascii="Times New Roman" w:hAnsi="Times New Roman" w:cs="Times New Roman"/>
-                <w:color w:val="000000" w:themeColor="text1"/>
-                <w:sz w:val="20"/>
-                <w:szCs w:val="20"/>
-              </w:rPr>
-              <w:t>Account has been disabled.</w:t>
-            </w:r>
-          </w:p>
-        </w:tc>
-        <w:tc>
-          <w:tcPr>
-            <w:tcW w:w="9355" w:type="dxa"/>
-            <w:shd w:val="clear" w:color="auto" w:fill="auto"/>
-            <w:vAlign w:val="center"/>
-          </w:tcPr>
-          <w:p>
-            <w:pPr>
-              <w:autoSpaceDE w:val="0"/>
-              <w:autoSpaceDN w:val="0"/>
-              <w:adjustRightInd w:val="0"/>
-              <w:rPr>
-                <w:rFonts w:ascii="Consolas" w:hAnsi="Consolas" w:cs="Consolas"/>
-                <w:color w:val="000000"/>
-                <w:sz w:val="19"/>
-                <w:szCs w:val="19"/>
-                <w:highlight w:val="white"/>
-                <w:lang w:val="vi-VN"/>
-              </w:rPr>
-            </w:pPr>
-            <w:r>
-              <w:rPr>
-                <w:rFonts w:ascii="Consolas" w:hAnsi="Consolas" w:cs="Consolas"/>
-                <w:color w:val="000000"/>
-                <w:sz w:val="19"/>
-                <w:szCs w:val="19"/>
-                <w:highlight w:val="white"/>
-                <w:lang w:val="vi-VN"/>
-              </w:rPr>
-              <w:t>{</w:t>
-            </w:r>
-          </w:p>
-          <w:p>
-            <w:pPr>
-              <w:autoSpaceDE w:val="0"/>
-              <w:autoSpaceDN w:val="0"/>
-              <w:adjustRightInd w:val="0"/>
-              <w:rPr>
-                <w:rFonts w:ascii="Consolas" w:hAnsi="Consolas" w:cs="Consolas"/>
-                <w:color w:val="000000"/>
-                <w:sz w:val="19"/>
-                <w:szCs w:val="19"/>
-                <w:highlight w:val="white"/>
-                <w:lang w:val="vi-VN"/>
-              </w:rPr>
-            </w:pPr>
-            <w:r>
-              <w:rPr>
-                <w:rFonts w:ascii="Consolas" w:hAnsi="Consolas" w:cs="Consolas"/>
-                <w:color w:val="000000"/>
-                <w:sz w:val="19"/>
-                <w:szCs w:val="19"/>
-                <w:highlight w:val="white"/>
-                <w:lang w:val="vi-VN"/>
-              </w:rPr>
-              <w:t xml:space="preserve">  </w:t>
-            </w:r>
-            <w:r>
-              <w:rPr>
-                <w:rFonts w:ascii="Consolas" w:hAnsi="Consolas" w:cs="Consolas"/>
-                <w:color w:val="2E75B6"/>
-                <w:sz w:val="19"/>
-                <w:szCs w:val="19"/>
-                <w:highlight w:val="white"/>
-                <w:lang w:val="vi-VN"/>
-              </w:rPr>
-              <w:t>"Error"</w:t>
-            </w:r>
-            <w:r>
-              <w:rPr>
-                <w:rFonts w:ascii="Consolas" w:hAnsi="Consolas" w:cs="Consolas"/>
-                <w:color w:val="000000"/>
-                <w:sz w:val="19"/>
-                <w:szCs w:val="19"/>
-                <w:highlight w:val="white"/>
-                <w:lang w:val="vi-VN"/>
-              </w:rPr>
-              <w:t xml:space="preserve">: </w:t>
-            </w:r>
-            <w:r>
-              <w:rPr>
-                <w:rFonts w:ascii="Consolas" w:hAnsi="Consolas" w:cs="Consolas"/>
-                <w:color w:val="A31515"/>
-                <w:sz w:val="19"/>
-                <w:szCs w:val="19"/>
-                <w:highlight w:val="white"/>
-                <w:lang w:val="vi-VN"/>
-              </w:rPr>
-              <w:t>"</w:t>
-            </w:r>
-            <w:r>
-              <w:rPr>
-                <w:rFonts w:ascii="Consolas" w:hAnsi="Consolas" w:cs="Consolas"/>
-                <w:color w:val="A31515"/>
-                <w:sz w:val="19"/>
-                <w:szCs w:val="19"/>
-                <w:highlight w:val="white"/>
-              </w:rPr>
-              <w:t>W002</w:t>
-            </w:r>
-            <w:r>
-              <w:rPr>
-                <w:rFonts w:ascii="Consolas" w:hAnsi="Consolas" w:cs="Consolas"/>
-                <w:color w:val="A31515"/>
-                <w:sz w:val="19"/>
-                <w:szCs w:val="19"/>
-                <w:highlight w:val="white"/>
-                <w:lang w:val="vi-VN"/>
-              </w:rPr>
-              <w:t>"</w:t>
-            </w:r>
-          </w:p>
-          <w:p>
-            <w:pPr>
-              <w:autoSpaceDE w:val="0"/>
-              <w:autoSpaceDN w:val="0"/>
-              <w:adjustRightInd w:val="0"/>
-              <w:rPr>
-                <w:rFonts w:ascii="Consolas" w:hAnsi="Consolas" w:cs="Consolas"/>
-                <w:color w:val="000000"/>
-                <w:sz w:val="19"/>
-                <w:szCs w:val="19"/>
-                <w:highlight w:val="white"/>
-                <w:lang w:val="vi-VN"/>
-              </w:rPr>
-            </w:pPr>
-            <w:r>
-              <w:rPr>
-                <w:rFonts w:ascii="Consolas" w:hAnsi="Consolas" w:cs="Consolas"/>
-                <w:color w:val="000000"/>
-                <w:sz w:val="19"/>
-                <w:szCs w:val="19"/>
-                <w:highlight w:val="white"/>
-                <w:lang w:val="vi-VN"/>
-              </w:rPr>
-              <w:t>}</w:t>
-            </w:r>
-          </w:p>
-        </w:tc>
-      </w:tr>
-      <w:tr>
-        <w:tc>
-          <w:tcPr>
-            <w:tcW w:w="1560" w:type="dxa"/>
-            <w:shd w:val="clear" w:color="auto" w:fill="auto"/>
-            <w:vAlign w:val="center"/>
-          </w:tcPr>
-          <w:p>
-            <w:pPr>
-              <w:pStyle w:val="ListParagraph"/>
-              <w:ind w:left="0"/>
-              <w:jc w:val="center"/>
-              <w:rPr>
-                <w:rFonts w:ascii="Times New Roman" w:hAnsi="Times New Roman" w:cs="Times New Roman"/>
-                <w:b/>
-                <w:color w:val="FF0000"/>
-                <w:sz w:val="20"/>
-                <w:szCs w:val="20"/>
-              </w:rPr>
-            </w:pPr>
-            <w:r>
-              <w:rPr>
-                <w:rFonts w:ascii="Times New Roman" w:hAnsi="Times New Roman" w:cs="Times New Roman"/>
-                <w:b/>
-                <w:color w:val="FF0000"/>
-                <w:sz w:val="20"/>
-                <w:szCs w:val="20"/>
-              </w:rPr>
               <w:t>401</w:t>
             </w:r>
           </w:p>
@@ -7314,7 +7165,6 @@
           <w:sz w:val="28"/>
           <w:szCs w:val="28"/>
         </w:rPr>
-        <w:lastRenderedPageBreak/>
         <w:t>Edit</w:t>
       </w:r>
     </w:p>
@@ -7450,6 +7300,7 @@
                 <w:sz w:val="20"/>
                 <w:szCs w:val="20"/>
               </w:rPr>
+              <w:lastRenderedPageBreak/>
               <w:t>POST</w:t>
             </w:r>
           </w:p>
@@ -10171,29 +10022,38 @@
                 <w:sz w:val="20"/>
                 <w:szCs w:val="20"/>
               </w:rPr>
+              <w:t>401</w:t>
+            </w:r>
+          </w:p>
+          <w:p>
+            <w:pPr>
+              <w:pStyle w:val="ListParagraph"/>
+              <w:ind w:left="0"/>
+              <w:rPr>
+                <w:rFonts w:ascii="Times New Roman" w:hAnsi="Times New Roman" w:cs="Times New Roman"/>
+                <w:color w:val="000000" w:themeColor="text1"/>
+                <w:sz w:val="20"/>
+                <w:szCs w:val="20"/>
+              </w:rPr>
+            </w:pPr>
+            <w:r>
+              <w:rPr>
+                <w:rFonts w:ascii="Times New Roman" w:hAnsi="Times New Roman" w:cs="Times New Roman"/>
+                <w:color w:val="000000" w:themeColor="text1"/>
+                <w:sz w:val="20"/>
+                <w:szCs w:val="20"/>
+              </w:rPr>
+              <w:t xml:space="preserve">No email or password </w:t>
+            </w:r>
+            <w:r>
+              <w:rPr>
+                <w:rFonts w:ascii="Times New Roman" w:hAnsi="Times New Roman" w:cs="Times New Roman"/>
+                <w:color w:val="000000" w:themeColor="text1"/>
+                <w:sz w:val="20"/>
+                <w:szCs w:val="20"/>
+              </w:rPr>
               <w:lastRenderedPageBreak/>
-              <w:t>401</w:t>
-            </w:r>
-          </w:p>
-          <w:p>
-            <w:pPr>
-              <w:pStyle w:val="ListParagraph"/>
-              <w:ind w:left="0"/>
-              <w:rPr>
-                <w:rFonts w:ascii="Times New Roman" w:hAnsi="Times New Roman" w:cs="Times New Roman"/>
-                <w:color w:val="000000" w:themeColor="text1"/>
-                <w:sz w:val="20"/>
-                <w:szCs w:val="20"/>
-              </w:rPr>
-            </w:pPr>
-            <w:r>
-              <w:rPr>
-                <w:rFonts w:ascii="Times New Roman" w:hAnsi="Times New Roman" w:cs="Times New Roman"/>
-                <w:color w:val="000000" w:themeColor="text1"/>
-                <w:sz w:val="20"/>
-                <w:szCs w:val="20"/>
-              </w:rPr>
-              <w:t>No email or password contained in request header. Front-end should redirect user to login page.</w:t>
+              <w:t>contained in request header. Front-end should redirect user to login page.</w:t>
             </w:r>
           </w:p>
         </w:tc>
@@ -10226,6 +10086,7 @@
                 <w:highlight w:val="white"/>
                 <w:lang w:val="vi-VN"/>
               </w:rPr>
+              <w:lastRenderedPageBreak/>
               <w:t>{</w:t>
             </w:r>
           </w:p>
@@ -10340,6 +10201,7 @@
                 <w:sz w:val="20"/>
                 <w:szCs w:val="20"/>
               </w:rPr>
+              <w:lastRenderedPageBreak/>
               <w:t>401</w:t>
             </w:r>
           </w:p>
@@ -11494,7 +11356,6 @@
           <w:sz w:val="28"/>
           <w:szCs w:val="28"/>
         </w:rPr>
-        <w:lastRenderedPageBreak/>
         <w:t>Filter</w:t>
       </w:r>
     </w:p>
@@ -11567,6 +11428,7 @@
                 <w:sz w:val="20"/>
                 <w:szCs w:val="20"/>
               </w:rPr>
+              <w:lastRenderedPageBreak/>
               <w:t>Method</w:t>
             </w:r>
           </w:p>
@@ -14895,8 +14757,6 @@
               </w:rPr>
               <w:t>: 0,</w:t>
             </w:r>
-            <w:bookmarkStart w:id="0" w:name="_GoBack"/>
-            <w:bookmarkEnd w:id="0"/>
           </w:p>
           <w:p>
             <w:pPr>
@@ -14919,7 +14779,6 @@
                 <w:szCs w:val="19"/>
                 <w:highlight w:val="white"/>
               </w:rPr>
-              <w:lastRenderedPageBreak/>
               <w:t xml:space="preserve">      </w:t>
             </w:r>
             <w:r>
@@ -15052,6 +14911,7 @@
                 <w:szCs w:val="19"/>
                 <w:highlight w:val="white"/>
               </w:rPr>
+              <w:lastRenderedPageBreak/>
               <w:t xml:space="preserve">        </w:t>
             </w:r>
             <w:r>

</xml_diff>

<commit_message>
- Fix medical record edit method.
</commit_message>
<xml_diff>
--- a/002 - DOCUMENT/API Documentation/Olives/Medical/api_endpoints_medical-record.docx
+++ b/002 - DOCUMENT/API Documentation/Olives/Medical/api_endpoints_medical-record.docx
@@ -4808,8 +4808,6 @@
         </w:rPr>
         <w:t>Response</w:t>
       </w:r>
-      <w:bookmarkStart w:id="0" w:name="_GoBack"/>
-      <w:bookmarkEnd w:id="0"/>
     </w:p>
     <w:tbl>
       <w:tblPr>
@@ -6992,6 +6990,26 @@
         </w:tc>
       </w:tr>
     </w:tbl>
+    <w:p>
+      <w:pPr>
+        <w:rPr>
+          <w:rFonts w:ascii="Times New Roman" w:hAnsi="Times New Roman" w:cs="Times New Roman"/>
+          <w:color w:val="000000" w:themeColor="text1"/>
+          <w:sz w:val="28"/>
+          <w:szCs w:val="28"/>
+        </w:rPr>
+      </w:pPr>
+    </w:p>
+    <w:p>
+      <w:pPr>
+        <w:rPr>
+          <w:rFonts w:ascii="Times New Roman" w:hAnsi="Times New Roman" w:cs="Times New Roman"/>
+          <w:color w:val="000000" w:themeColor="text1"/>
+          <w:sz w:val="28"/>
+          <w:szCs w:val="28"/>
+        </w:rPr>
+      </w:pPr>
+    </w:p>
     <w:p>
       <w:pPr>
         <w:rPr>
@@ -7165,6 +7183,7 @@
           <w:sz w:val="28"/>
           <w:szCs w:val="28"/>
         </w:rPr>
+        <w:lastRenderedPageBreak/>
         <w:t>Edit</w:t>
       </w:r>
     </w:p>
@@ -7300,9 +7319,10 @@
                 <w:sz w:val="20"/>
                 <w:szCs w:val="20"/>
               </w:rPr>
-              <w:lastRenderedPageBreak/>
-              <w:t>POST</w:t>
-            </w:r>
+              <w:t>PUT</w:t>
+            </w:r>
+            <w:bookmarkStart w:id="0" w:name="_GoBack"/>
+            <w:bookmarkEnd w:id="0"/>
           </w:p>
         </w:tc>
         <w:tc>
@@ -10022,6 +10042,7 @@
                 <w:sz w:val="20"/>
                 <w:szCs w:val="20"/>
               </w:rPr>
+              <w:lastRenderedPageBreak/>
               <w:t>401</w:t>
             </w:r>
           </w:p>
@@ -10043,17 +10064,7 @@
                 <w:sz w:val="20"/>
                 <w:szCs w:val="20"/>
               </w:rPr>
-              <w:t xml:space="preserve">No email or password </w:t>
-            </w:r>
-            <w:r>
-              <w:rPr>
-                <w:rFonts w:ascii="Times New Roman" w:hAnsi="Times New Roman" w:cs="Times New Roman"/>
-                <w:color w:val="000000" w:themeColor="text1"/>
-                <w:sz w:val="20"/>
-                <w:szCs w:val="20"/>
-              </w:rPr>
-              <w:lastRenderedPageBreak/>
-              <w:t>contained in request header. Front-end should redirect user to login page.</w:t>
+              <w:t>No email or password contained in request header. Front-end should redirect user to login page.</w:t>
             </w:r>
           </w:p>
         </w:tc>
@@ -10086,7 +10097,6 @@
                 <w:highlight w:val="white"/>
                 <w:lang w:val="vi-VN"/>
               </w:rPr>
-              <w:lastRenderedPageBreak/>
               <w:t>{</w:t>
             </w:r>
           </w:p>
@@ -10201,7 +10211,6 @@
                 <w:sz w:val="20"/>
                 <w:szCs w:val="20"/>
               </w:rPr>
-              <w:lastRenderedPageBreak/>
               <w:t>401</w:t>
             </w:r>
           </w:p>
@@ -11356,6 +11365,7 @@
           <w:sz w:val="28"/>
           <w:szCs w:val="28"/>
         </w:rPr>
+        <w:lastRenderedPageBreak/>
         <w:t>Filter</w:t>
       </w:r>
     </w:p>
@@ -11428,7 +11438,6 @@
                 <w:sz w:val="20"/>
                 <w:szCs w:val="20"/>
               </w:rPr>
-              <w:lastRenderedPageBreak/>
               <w:t>Method</w:t>
             </w:r>
           </w:p>
@@ -14779,6 +14788,7 @@
                 <w:szCs w:val="19"/>
                 <w:highlight w:val="white"/>
               </w:rPr>
+              <w:lastRenderedPageBreak/>
               <w:t xml:space="preserve">      </w:t>
             </w:r>
             <w:r>
@@ -14911,7 +14921,6 @@
                 <w:szCs w:val="19"/>
                 <w:highlight w:val="white"/>
               </w:rPr>
-              <w:lastRenderedPageBreak/>
               <w:t xml:space="preserve">        </w:t>
             </w:r>
             <w:r>

</xml_diff>

<commit_message>
- Initialize delete api for medical record.
</commit_message>
<xml_diff>
--- a/002 - DOCUMENT/API Documentation/Olives/Medical/api_endpoints_medical-record.docx
+++ b/002 - DOCUMENT/API Documentation/Olives/Medical/api_endpoints_medical-record.docx
@@ -15,7 +15,6 @@
           <w:color w:val="000000" w:themeColor="text1"/>
           <w:sz w:val="40"/>
           <w:szCs w:val="40"/>
-          <w:highlight w:val="yellow"/>
         </w:rPr>
       </w:pPr>
       <w:r>
@@ -25,7 +24,6 @@
           <w:color w:val="000000" w:themeColor="text1"/>
           <w:sz w:val="40"/>
           <w:szCs w:val="40"/>
-          <w:highlight w:val="yellow"/>
         </w:rPr>
         <w:t>Mecial record</w:t>
       </w:r>
@@ -36,7 +34,6 @@
           <w:color w:val="000000" w:themeColor="text1"/>
           <w:sz w:val="40"/>
           <w:szCs w:val="40"/>
-          <w:highlight w:val="yellow"/>
         </w:rPr>
         <w:t xml:space="preserve"> API</w:t>
       </w:r>
@@ -1085,7 +1082,7 @@
         <w:tc>
           <w:tcPr>
             <w:tcW w:w="1560" w:type="dxa"/>
-            <w:shd w:val="clear" w:color="auto" w:fill="FFFF00"/>
+            <w:shd w:val="clear" w:color="auto" w:fill="auto"/>
             <w:vAlign w:val="center"/>
           </w:tcPr>
           <w:p>
@@ -1126,7 +1123,7 @@
         <w:tc>
           <w:tcPr>
             <w:tcW w:w="9355" w:type="dxa"/>
-            <w:shd w:val="clear" w:color="auto" w:fill="FFFF00"/>
+            <w:shd w:val="clear" w:color="auto" w:fill="auto"/>
             <w:vAlign w:val="center"/>
           </w:tcPr>
           <w:p>
@@ -1139,16 +1136,14 @@
                 <w:color w:val="000000"/>
                 <w:sz w:val="19"/>
                 <w:szCs w:val="19"/>
-                <w:highlight w:val="white"/>
-              </w:rPr>
-            </w:pPr>
-            <w:r>
-              <w:rPr>
-                <w:rFonts w:ascii="Consolas" w:hAnsi="Consolas" w:cs="Consolas"/>
-                <w:color w:val="000000"/>
-                <w:sz w:val="19"/>
-                <w:szCs w:val="19"/>
-                <w:highlight w:val="white"/>
+              </w:rPr>
+            </w:pPr>
+            <w:r>
+              <w:rPr>
+                <w:rFonts w:ascii="Consolas" w:hAnsi="Consolas" w:cs="Consolas"/>
+                <w:color w:val="000000"/>
+                <w:sz w:val="19"/>
+                <w:szCs w:val="19"/>
               </w:rPr>
               <w:t>{</w:t>
             </w:r>
@@ -1163,16 +1158,14 @@
                 <w:color w:val="000000"/>
                 <w:sz w:val="19"/>
                 <w:szCs w:val="19"/>
-                <w:highlight w:val="white"/>
-              </w:rPr>
-            </w:pPr>
-            <w:r>
-              <w:rPr>
-                <w:rFonts w:ascii="Consolas" w:hAnsi="Consolas" w:cs="Consolas"/>
-                <w:color w:val="000000"/>
-                <w:sz w:val="19"/>
-                <w:szCs w:val="19"/>
-                <w:highlight w:val="white"/>
+              </w:rPr>
+            </w:pPr>
+            <w:r>
+              <w:rPr>
+                <w:rFonts w:ascii="Consolas" w:hAnsi="Consolas" w:cs="Consolas"/>
+                <w:color w:val="000000"/>
+                <w:sz w:val="19"/>
+                <w:szCs w:val="19"/>
               </w:rPr>
               <w:t xml:space="preserve">  </w:t>
             </w:r>
@@ -1182,7 +1175,6 @@
                 <w:color w:val="2E75B6"/>
                 <w:sz w:val="19"/>
                 <w:szCs w:val="19"/>
-                <w:highlight w:val="white"/>
               </w:rPr>
               <w:t>"MedicalRecord"</w:t>
             </w:r>
@@ -1192,7 +1184,6 @@
                 <w:color w:val="000000"/>
                 <w:sz w:val="19"/>
                 <w:szCs w:val="19"/>
-                <w:highlight w:val="white"/>
               </w:rPr>
               <w:t>: {</w:t>
             </w:r>
@@ -1207,16 +1198,14 @@
                 <w:color w:val="000000"/>
                 <w:sz w:val="19"/>
                 <w:szCs w:val="19"/>
-                <w:highlight w:val="white"/>
-              </w:rPr>
-            </w:pPr>
-            <w:r>
-              <w:rPr>
-                <w:rFonts w:ascii="Consolas" w:hAnsi="Consolas" w:cs="Consolas"/>
-                <w:color w:val="000000"/>
-                <w:sz w:val="19"/>
-                <w:szCs w:val="19"/>
-                <w:highlight w:val="white"/>
+              </w:rPr>
+            </w:pPr>
+            <w:r>
+              <w:rPr>
+                <w:rFonts w:ascii="Consolas" w:hAnsi="Consolas" w:cs="Consolas"/>
+                <w:color w:val="000000"/>
+                <w:sz w:val="19"/>
+                <w:szCs w:val="19"/>
               </w:rPr>
               <w:t xml:space="preserve">    </w:t>
             </w:r>
@@ -1226,7 +1215,6 @@
                 <w:color w:val="2E75B6"/>
                 <w:sz w:val="19"/>
                 <w:szCs w:val="19"/>
-                <w:highlight w:val="white"/>
               </w:rPr>
               <w:t>"Id"</w:t>
             </w:r>
@@ -1236,7 +1224,6 @@
                 <w:color w:val="000000"/>
                 <w:sz w:val="19"/>
                 <w:szCs w:val="19"/>
-                <w:highlight w:val="white"/>
               </w:rPr>
               <w:t>: 0,</w:t>
             </w:r>
@@ -1251,16 +1238,14 @@
                 <w:color w:val="000000"/>
                 <w:sz w:val="19"/>
                 <w:szCs w:val="19"/>
-                <w:highlight w:val="white"/>
-              </w:rPr>
-            </w:pPr>
-            <w:r>
-              <w:rPr>
-                <w:rFonts w:ascii="Consolas" w:hAnsi="Consolas" w:cs="Consolas"/>
-                <w:color w:val="000000"/>
-                <w:sz w:val="19"/>
-                <w:szCs w:val="19"/>
-                <w:highlight w:val="white"/>
+              </w:rPr>
+            </w:pPr>
+            <w:r>
+              <w:rPr>
+                <w:rFonts w:ascii="Consolas" w:hAnsi="Consolas" w:cs="Consolas"/>
+                <w:color w:val="000000"/>
+                <w:sz w:val="19"/>
+                <w:szCs w:val="19"/>
               </w:rPr>
               <w:t xml:space="preserve">    </w:t>
             </w:r>
@@ -1270,7 +1255,6 @@
                 <w:color w:val="2E75B6"/>
                 <w:sz w:val="19"/>
                 <w:szCs w:val="19"/>
-                <w:highlight w:val="white"/>
               </w:rPr>
               <w:t>"Owner"</w:t>
             </w:r>
@@ -1280,7 +1264,6 @@
                 <w:color w:val="000000"/>
                 <w:sz w:val="19"/>
                 <w:szCs w:val="19"/>
-                <w:highlight w:val="white"/>
               </w:rPr>
               <w:t>: 0,</w:t>
             </w:r>
@@ -1295,16 +1278,14 @@
                 <w:color w:val="000000"/>
                 <w:sz w:val="19"/>
                 <w:szCs w:val="19"/>
-                <w:highlight w:val="white"/>
-              </w:rPr>
-            </w:pPr>
-            <w:r>
-              <w:rPr>
-                <w:rFonts w:ascii="Consolas" w:hAnsi="Consolas" w:cs="Consolas"/>
-                <w:color w:val="000000"/>
-                <w:sz w:val="19"/>
-                <w:szCs w:val="19"/>
-                <w:highlight w:val="white"/>
+              </w:rPr>
+            </w:pPr>
+            <w:r>
+              <w:rPr>
+                <w:rFonts w:ascii="Consolas" w:hAnsi="Consolas" w:cs="Consolas"/>
+                <w:color w:val="000000"/>
+                <w:sz w:val="19"/>
+                <w:szCs w:val="19"/>
               </w:rPr>
               <w:t xml:space="preserve">    </w:t>
             </w:r>
@@ -1314,7 +1295,6 @@
                 <w:color w:val="2E75B6"/>
                 <w:sz w:val="19"/>
                 <w:szCs w:val="19"/>
-                <w:highlight w:val="white"/>
               </w:rPr>
               <w:t>"Creator"</w:t>
             </w:r>
@@ -1324,7 +1304,6 @@
                 <w:color w:val="000000"/>
                 <w:sz w:val="19"/>
                 <w:szCs w:val="19"/>
-                <w:highlight w:val="white"/>
               </w:rPr>
               <w:t>: 0,</w:t>
             </w:r>
@@ -1339,16 +1318,14 @@
                 <w:color w:val="000000"/>
                 <w:sz w:val="19"/>
                 <w:szCs w:val="19"/>
-                <w:highlight w:val="white"/>
-              </w:rPr>
-            </w:pPr>
-            <w:r>
-              <w:rPr>
-                <w:rFonts w:ascii="Consolas" w:hAnsi="Consolas" w:cs="Consolas"/>
-                <w:color w:val="000000"/>
-                <w:sz w:val="19"/>
-                <w:szCs w:val="19"/>
-                <w:highlight w:val="white"/>
+              </w:rPr>
+            </w:pPr>
+            <w:r>
+              <w:rPr>
+                <w:rFonts w:ascii="Consolas" w:hAnsi="Consolas" w:cs="Consolas"/>
+                <w:color w:val="000000"/>
+                <w:sz w:val="19"/>
+                <w:szCs w:val="19"/>
               </w:rPr>
               <w:t xml:space="preserve">    </w:t>
             </w:r>
@@ -1358,7 +1335,6 @@
                 <w:color w:val="2E75B6"/>
                 <w:sz w:val="19"/>
                 <w:szCs w:val="19"/>
-                <w:highlight w:val="white"/>
               </w:rPr>
               <w:t>"Category"</w:t>
             </w:r>
@@ -1368,7 +1344,6 @@
                 <w:color w:val="000000"/>
                 <w:sz w:val="19"/>
                 <w:szCs w:val="19"/>
-                <w:highlight w:val="white"/>
               </w:rPr>
               <w:t>: {</w:t>
             </w:r>
@@ -1383,16 +1358,14 @@
                 <w:color w:val="000000"/>
                 <w:sz w:val="19"/>
                 <w:szCs w:val="19"/>
-                <w:highlight w:val="white"/>
-              </w:rPr>
-            </w:pPr>
-            <w:r>
-              <w:rPr>
-                <w:rFonts w:ascii="Consolas" w:hAnsi="Consolas" w:cs="Consolas"/>
-                <w:color w:val="000000"/>
-                <w:sz w:val="19"/>
-                <w:szCs w:val="19"/>
-                <w:highlight w:val="white"/>
+              </w:rPr>
+            </w:pPr>
+            <w:r>
+              <w:rPr>
+                <w:rFonts w:ascii="Consolas" w:hAnsi="Consolas" w:cs="Consolas"/>
+                <w:color w:val="000000"/>
+                <w:sz w:val="19"/>
+                <w:szCs w:val="19"/>
               </w:rPr>
               <w:t xml:space="preserve">      </w:t>
             </w:r>
@@ -1402,7 +1375,6 @@
                 <w:color w:val="2E75B6"/>
                 <w:sz w:val="19"/>
                 <w:szCs w:val="19"/>
-                <w:highlight w:val="white"/>
               </w:rPr>
               <w:t>"Id"</w:t>
             </w:r>
@@ -1412,7 +1384,6 @@
                 <w:color w:val="000000"/>
                 <w:sz w:val="19"/>
                 <w:szCs w:val="19"/>
-                <w:highlight w:val="white"/>
               </w:rPr>
               <w:t>: 0,</w:t>
             </w:r>
@@ -1427,16 +1398,14 @@
                 <w:color w:val="000000"/>
                 <w:sz w:val="19"/>
                 <w:szCs w:val="19"/>
-                <w:highlight w:val="white"/>
-              </w:rPr>
-            </w:pPr>
-            <w:r>
-              <w:rPr>
-                <w:rFonts w:ascii="Consolas" w:hAnsi="Consolas" w:cs="Consolas"/>
-                <w:color w:val="000000"/>
-                <w:sz w:val="19"/>
-                <w:szCs w:val="19"/>
-                <w:highlight w:val="white"/>
+              </w:rPr>
+            </w:pPr>
+            <w:r>
+              <w:rPr>
+                <w:rFonts w:ascii="Consolas" w:hAnsi="Consolas" w:cs="Consolas"/>
+                <w:color w:val="000000"/>
+                <w:sz w:val="19"/>
+                <w:szCs w:val="19"/>
               </w:rPr>
               <w:t xml:space="preserve">      </w:t>
             </w:r>
@@ -1446,7 +1415,6 @@
                 <w:color w:val="2E75B6"/>
                 <w:sz w:val="19"/>
                 <w:szCs w:val="19"/>
-                <w:highlight w:val="white"/>
               </w:rPr>
               <w:t>"Name"</w:t>
             </w:r>
@@ -1456,7 +1424,6 @@
                 <w:color w:val="000000"/>
                 <w:sz w:val="19"/>
                 <w:szCs w:val="19"/>
-                <w:highlight w:val="white"/>
               </w:rPr>
               <w:t xml:space="preserve">: </w:t>
             </w:r>
@@ -1466,7 +1433,6 @@
                 <w:color w:val="A31515"/>
                 <w:sz w:val="19"/>
                 <w:szCs w:val="19"/>
-                <w:highlight w:val="white"/>
               </w:rPr>
               <w:t>""</w:t>
             </w:r>
@@ -1481,16 +1447,14 @@
                 <w:color w:val="000000"/>
                 <w:sz w:val="19"/>
                 <w:szCs w:val="19"/>
-                <w:highlight w:val="white"/>
-              </w:rPr>
-            </w:pPr>
-            <w:r>
-              <w:rPr>
-                <w:rFonts w:ascii="Consolas" w:hAnsi="Consolas" w:cs="Consolas"/>
-                <w:color w:val="000000"/>
-                <w:sz w:val="19"/>
-                <w:szCs w:val="19"/>
-                <w:highlight w:val="white"/>
+              </w:rPr>
+            </w:pPr>
+            <w:r>
+              <w:rPr>
+                <w:rFonts w:ascii="Consolas" w:hAnsi="Consolas" w:cs="Consolas"/>
+                <w:color w:val="000000"/>
+                <w:sz w:val="19"/>
+                <w:szCs w:val="19"/>
               </w:rPr>
               <w:t xml:space="preserve">    },</w:t>
             </w:r>
@@ -1505,16 +1469,14 @@
                 <w:color w:val="000000"/>
                 <w:sz w:val="19"/>
                 <w:szCs w:val="19"/>
-                <w:highlight w:val="white"/>
-              </w:rPr>
-            </w:pPr>
-            <w:r>
-              <w:rPr>
-                <w:rFonts w:ascii="Consolas" w:hAnsi="Consolas" w:cs="Consolas"/>
-                <w:color w:val="000000"/>
-                <w:sz w:val="19"/>
-                <w:szCs w:val="19"/>
-                <w:highlight w:val="white"/>
+              </w:rPr>
+            </w:pPr>
+            <w:r>
+              <w:rPr>
+                <w:rFonts w:ascii="Consolas" w:hAnsi="Consolas" w:cs="Consolas"/>
+                <w:color w:val="000000"/>
+                <w:sz w:val="19"/>
+                <w:szCs w:val="19"/>
               </w:rPr>
               <w:t xml:space="preserve">    </w:t>
             </w:r>
@@ -1524,7 +1486,6 @@
                 <w:color w:val="2E75B6"/>
                 <w:sz w:val="19"/>
                 <w:szCs w:val="19"/>
-                <w:highlight w:val="white"/>
               </w:rPr>
               <w:t>"Info"</w:t>
             </w:r>
@@ -1534,7 +1495,6 @@
                 <w:color w:val="000000"/>
                 <w:sz w:val="19"/>
                 <w:szCs w:val="19"/>
-                <w:highlight w:val="white"/>
               </w:rPr>
               <w:t xml:space="preserve">: </w:t>
             </w:r>
@@ -1544,7 +1504,6 @@
                 <w:color w:val="A31515"/>
                 <w:sz w:val="19"/>
                 <w:szCs w:val="19"/>
-                <w:highlight w:val="white"/>
               </w:rPr>
               <w:t>""</w:t>
             </w:r>
@@ -1554,7 +1513,6 @@
                 <w:color w:val="000000"/>
                 <w:sz w:val="19"/>
                 <w:szCs w:val="19"/>
-                <w:highlight w:val="white"/>
               </w:rPr>
               <w:t>,</w:t>
             </w:r>
@@ -1569,16 +1527,14 @@
                 <w:color w:val="000000"/>
                 <w:sz w:val="19"/>
                 <w:szCs w:val="19"/>
-                <w:highlight w:val="white"/>
-              </w:rPr>
-            </w:pPr>
-            <w:r>
-              <w:rPr>
-                <w:rFonts w:ascii="Consolas" w:hAnsi="Consolas" w:cs="Consolas"/>
-                <w:color w:val="000000"/>
-                <w:sz w:val="19"/>
-                <w:szCs w:val="19"/>
-                <w:highlight w:val="white"/>
+              </w:rPr>
+            </w:pPr>
+            <w:r>
+              <w:rPr>
+                <w:rFonts w:ascii="Consolas" w:hAnsi="Consolas" w:cs="Consolas"/>
+                <w:color w:val="000000"/>
+                <w:sz w:val="19"/>
+                <w:szCs w:val="19"/>
               </w:rPr>
               <w:t xml:space="preserve">    </w:t>
             </w:r>
@@ -1588,7 +1544,6 @@
                 <w:color w:val="2E75B6"/>
                 <w:sz w:val="19"/>
                 <w:szCs w:val="19"/>
-                <w:highlight w:val="white"/>
               </w:rPr>
               <w:t>"Time"</w:t>
             </w:r>
@@ -1598,7 +1553,6 @@
                 <w:color w:val="000000"/>
                 <w:sz w:val="19"/>
                 <w:szCs w:val="19"/>
-                <w:highlight w:val="white"/>
               </w:rPr>
               <w:t>: 0,</w:t>
             </w:r>
@@ -1613,16 +1567,14 @@
                 <w:color w:val="000000"/>
                 <w:sz w:val="19"/>
                 <w:szCs w:val="19"/>
-                <w:highlight w:val="white"/>
-              </w:rPr>
-            </w:pPr>
-            <w:r>
-              <w:rPr>
-                <w:rFonts w:ascii="Consolas" w:hAnsi="Consolas" w:cs="Consolas"/>
-                <w:color w:val="000000"/>
-                <w:sz w:val="19"/>
-                <w:szCs w:val="19"/>
-                <w:highlight w:val="white"/>
+              </w:rPr>
+            </w:pPr>
+            <w:r>
+              <w:rPr>
+                <w:rFonts w:ascii="Consolas" w:hAnsi="Consolas" w:cs="Consolas"/>
+                <w:color w:val="000000"/>
+                <w:sz w:val="19"/>
+                <w:szCs w:val="19"/>
               </w:rPr>
               <w:t xml:space="preserve">    </w:t>
             </w:r>
@@ -1632,7 +1584,6 @@
                 <w:color w:val="2E75B6"/>
                 <w:sz w:val="19"/>
                 <w:szCs w:val="19"/>
-                <w:highlight w:val="white"/>
               </w:rPr>
               <w:t>"Created"</w:t>
             </w:r>
@@ -1642,7 +1593,6 @@
                 <w:color w:val="000000"/>
                 <w:sz w:val="19"/>
                 <w:szCs w:val="19"/>
-                <w:highlight w:val="white"/>
               </w:rPr>
               <w:t>: 0,</w:t>
             </w:r>
@@ -1657,16 +1607,14 @@
                 <w:color w:val="000000"/>
                 <w:sz w:val="19"/>
                 <w:szCs w:val="19"/>
-                <w:highlight w:val="white"/>
-              </w:rPr>
-            </w:pPr>
-            <w:r>
-              <w:rPr>
-                <w:rFonts w:ascii="Consolas" w:hAnsi="Consolas" w:cs="Consolas"/>
-                <w:color w:val="000000"/>
-                <w:sz w:val="19"/>
-                <w:szCs w:val="19"/>
-                <w:highlight w:val="white"/>
+              </w:rPr>
+            </w:pPr>
+            <w:r>
+              <w:rPr>
+                <w:rFonts w:ascii="Consolas" w:hAnsi="Consolas" w:cs="Consolas"/>
+                <w:color w:val="000000"/>
+                <w:sz w:val="19"/>
+                <w:szCs w:val="19"/>
               </w:rPr>
               <w:t xml:space="preserve">    </w:t>
             </w:r>
@@ -1676,7 +1624,6 @@
                 <w:color w:val="2E75B6"/>
                 <w:sz w:val="19"/>
                 <w:szCs w:val="19"/>
-                <w:highlight w:val="white"/>
               </w:rPr>
               <w:t>"LastModified"</w:t>
             </w:r>
@@ -1686,7 +1633,6 @@
                 <w:color w:val="000000"/>
                 <w:sz w:val="19"/>
                 <w:szCs w:val="19"/>
-                <w:highlight w:val="white"/>
               </w:rPr>
               <w:t>: 0</w:t>
             </w:r>
@@ -1701,16 +1647,14 @@
                 <w:color w:val="000000"/>
                 <w:sz w:val="19"/>
                 <w:szCs w:val="19"/>
-                <w:highlight w:val="white"/>
-              </w:rPr>
-            </w:pPr>
-            <w:r>
-              <w:rPr>
-                <w:rFonts w:ascii="Consolas" w:hAnsi="Consolas" w:cs="Consolas"/>
-                <w:color w:val="000000"/>
-                <w:sz w:val="19"/>
-                <w:szCs w:val="19"/>
-                <w:highlight w:val="white"/>
+              </w:rPr>
+            </w:pPr>
+            <w:r>
+              <w:rPr>
+                <w:rFonts w:ascii="Consolas" w:hAnsi="Consolas" w:cs="Consolas"/>
+                <w:color w:val="000000"/>
+                <w:sz w:val="19"/>
+                <w:szCs w:val="19"/>
               </w:rPr>
               <w:t xml:space="preserve">  }</w:t>
             </w:r>
@@ -1733,7 +1677,6 @@
                 <w:color w:val="000000"/>
                 <w:sz w:val="19"/>
                 <w:szCs w:val="19"/>
-                <w:highlight w:val="white"/>
               </w:rPr>
               <w:t>}</w:t>
             </w:r>
@@ -2695,7 +2638,7 @@
         <w:tc>
           <w:tcPr>
             <w:tcW w:w="1560" w:type="dxa"/>
-            <w:shd w:val="clear" w:color="auto" w:fill="FFFF00"/>
+            <w:shd w:val="clear" w:color="auto" w:fill="auto"/>
             <w:vAlign w:val="center"/>
           </w:tcPr>
           <w:p>
@@ -2745,7 +2688,7 @@
         <w:tc>
           <w:tcPr>
             <w:tcW w:w="9355" w:type="dxa"/>
-            <w:shd w:val="clear" w:color="auto" w:fill="FFFF00"/>
+            <w:shd w:val="clear" w:color="auto" w:fill="auto"/>
             <w:vAlign w:val="center"/>
           </w:tcPr>
           <w:p>
@@ -7321,8 +7264,6 @@
               </w:rPr>
               <w:t>PUT</w:t>
             </w:r>
-            <w:bookmarkStart w:id="0" w:name="_GoBack"/>
-            <w:bookmarkEnd w:id="0"/>
           </w:p>
         </w:tc>
         <w:tc>
@@ -11341,6 +11282,2144 @@
           <w:szCs w:val="28"/>
         </w:rPr>
       </w:pPr>
+    </w:p>
+    <w:p>
+      <w:pPr>
+        <w:pStyle w:val="ListParagraph"/>
+        <w:numPr>
+          <w:ilvl w:val="0"/>
+          <w:numId w:val="2"/>
+        </w:numPr>
+        <w:rPr>
+          <w:rFonts w:ascii="Times New Roman" w:hAnsi="Times New Roman" w:cs="Times New Roman"/>
+          <w:b/>
+          <w:color w:val="000000" w:themeColor="text1"/>
+          <w:sz w:val="28"/>
+          <w:szCs w:val="28"/>
+        </w:rPr>
+      </w:pPr>
+      <w:r>
+        <w:rPr>
+          <w:rFonts w:ascii="Times New Roman" w:hAnsi="Times New Roman" w:cs="Times New Roman"/>
+          <w:b/>
+          <w:color w:val="000000" w:themeColor="text1"/>
+          <w:sz w:val="28"/>
+          <w:szCs w:val="28"/>
+        </w:rPr>
+        <w:lastRenderedPageBreak/>
+        <w:t>Delete</w:t>
+      </w:r>
+    </w:p>
+    <w:p>
+      <w:pPr>
+        <w:pStyle w:val="ListParagraph"/>
+        <w:numPr>
+          <w:ilvl w:val="1"/>
+          <w:numId w:val="3"/>
+        </w:numPr>
+        <w:rPr>
+          <w:rFonts w:ascii="Times New Roman" w:hAnsi="Times New Roman" w:cs="Times New Roman"/>
+          <w:color w:val="000000" w:themeColor="text1"/>
+          <w:sz w:val="28"/>
+          <w:szCs w:val="28"/>
+        </w:rPr>
+      </w:pPr>
+      <w:r>
+        <w:rPr>
+          <w:rFonts w:ascii="Times New Roman" w:hAnsi="Times New Roman" w:cs="Times New Roman"/>
+          <w:color w:val="000000" w:themeColor="text1"/>
+          <w:sz w:val="20"/>
+          <w:szCs w:val="20"/>
+        </w:rPr>
+        <w:t>Request</w:t>
+      </w:r>
+    </w:p>
+    <w:tbl>
+      <w:tblPr>
+        <w:tblW w:w="10915" w:type="dxa"/>
+        <w:tblInd w:w="-572" w:type="dxa"/>
+        <w:tblBorders>
+          <w:top w:val="single" w:sz="4" w:space="0" w:color="auto"/>
+          <w:left w:val="single" w:sz="4" w:space="0" w:color="auto"/>
+          <w:bottom w:val="single" w:sz="4" w:space="0" w:color="auto"/>
+          <w:right w:val="single" w:sz="4" w:space="0" w:color="auto"/>
+          <w:insideH w:val="single" w:sz="4" w:space="0" w:color="auto"/>
+          <w:insideV w:val="single" w:sz="4" w:space="0" w:color="auto"/>
+        </w:tblBorders>
+        <w:tblLook w:val="04A0" w:firstRow="1" w:lastRow="0" w:firstColumn="1" w:lastColumn="0" w:noHBand="0" w:noVBand="1"/>
+      </w:tblPr>
+      <w:tblGrid>
+        <w:gridCol w:w="1408"/>
+        <w:gridCol w:w="2143"/>
+        <w:gridCol w:w="2258"/>
+        <w:gridCol w:w="5106"/>
+      </w:tblGrid>
+      <w:tr>
+        <w:tc>
+          <w:tcPr>
+            <w:tcW w:w="1408" w:type="dxa"/>
+            <w:shd w:val="clear" w:color="auto" w:fill="9CC2E5"/>
+          </w:tcPr>
+          <w:p>
+            <w:pPr>
+              <w:jc w:val="center"/>
+              <w:rPr>
+                <w:rFonts w:ascii="Times New Roman" w:hAnsi="Times New Roman" w:cs="Times New Roman"/>
+                <w:b/>
+                <w:color w:val="000000" w:themeColor="text1"/>
+                <w:sz w:val="20"/>
+                <w:szCs w:val="20"/>
+              </w:rPr>
+            </w:pPr>
+            <w:r>
+              <w:rPr>
+                <w:rFonts w:ascii="Times New Roman" w:hAnsi="Times New Roman" w:cs="Times New Roman"/>
+                <w:b/>
+                <w:color w:val="000000" w:themeColor="text1"/>
+                <w:sz w:val="20"/>
+                <w:szCs w:val="20"/>
+              </w:rPr>
+              <w:t>Method</w:t>
+            </w:r>
+          </w:p>
+        </w:tc>
+        <w:tc>
+          <w:tcPr>
+            <w:tcW w:w="9507" w:type="dxa"/>
+            <w:gridSpan w:val="3"/>
+            <w:shd w:val="clear" w:color="auto" w:fill="9CC2E5"/>
+          </w:tcPr>
+          <w:p>
+            <w:pPr>
+              <w:pStyle w:val="ListParagraph"/>
+              <w:ind w:left="0"/>
+              <w:jc w:val="center"/>
+              <w:rPr>
+                <w:rFonts w:ascii="Times New Roman" w:hAnsi="Times New Roman" w:cs="Times New Roman"/>
+                <w:b/>
+                <w:color w:val="000000" w:themeColor="text1"/>
+                <w:sz w:val="20"/>
+                <w:szCs w:val="20"/>
+              </w:rPr>
+            </w:pPr>
+            <w:r>
+              <w:rPr>
+                <w:rFonts w:ascii="Times New Roman" w:hAnsi="Times New Roman" w:cs="Times New Roman"/>
+                <w:b/>
+                <w:color w:val="000000" w:themeColor="text1"/>
+                <w:sz w:val="20"/>
+                <w:szCs w:val="20"/>
+              </w:rPr>
+              <w:t>Url</w:t>
+            </w:r>
+          </w:p>
+        </w:tc>
+      </w:tr>
+      <w:tr>
+        <w:tc>
+          <w:tcPr>
+            <w:tcW w:w="1408" w:type="dxa"/>
+            <w:shd w:val="clear" w:color="auto" w:fill="auto"/>
+          </w:tcPr>
+          <w:p>
+            <w:pPr>
+              <w:pStyle w:val="ListParagraph"/>
+              <w:ind w:left="0"/>
+              <w:jc w:val="center"/>
+              <w:rPr>
+                <w:rFonts w:ascii="Times New Roman" w:hAnsi="Times New Roman" w:cs="Times New Roman"/>
+                <w:b/>
+                <w:color w:val="000000" w:themeColor="text1"/>
+                <w:sz w:val="20"/>
+                <w:szCs w:val="20"/>
+              </w:rPr>
+            </w:pPr>
+            <w:r>
+              <w:rPr>
+                <w:rFonts w:ascii="Times New Roman" w:hAnsi="Times New Roman" w:cs="Times New Roman"/>
+                <w:b/>
+                <w:color w:val="000000" w:themeColor="text1"/>
+                <w:sz w:val="20"/>
+                <w:szCs w:val="20"/>
+              </w:rPr>
+              <w:t>Delete</w:t>
+            </w:r>
+          </w:p>
+        </w:tc>
+        <w:tc>
+          <w:tcPr>
+            <w:tcW w:w="9507" w:type="dxa"/>
+            <w:gridSpan w:val="3"/>
+            <w:shd w:val="clear" w:color="auto" w:fill="auto"/>
+          </w:tcPr>
+          <w:p>
+            <w:pPr>
+              <w:pStyle w:val="ListParagraph"/>
+              <w:ind w:left="0"/>
+              <w:rPr>
+                <w:rFonts w:ascii="Times New Roman" w:hAnsi="Times New Roman" w:cs="Times New Roman"/>
+                <w:color w:val="000000" w:themeColor="text1"/>
+                <w:sz w:val="20"/>
+                <w:szCs w:val="20"/>
+              </w:rPr>
+            </w:pPr>
+            <w:r>
+              <w:rPr>
+                <w:rFonts w:ascii="Consolas" w:hAnsi="Consolas" w:cs="Consolas"/>
+                <w:color w:val="A31515"/>
+                <w:sz w:val="19"/>
+                <w:szCs w:val="19"/>
+                <w:highlight w:val="white"/>
+                <w:lang w:val="vi-VN"/>
+              </w:rPr>
+              <w:t>api/medical/record</w:t>
+            </w:r>
+          </w:p>
+        </w:tc>
+      </w:tr>
+      <w:tr>
+        <w:tc>
+          <w:tcPr>
+            <w:tcW w:w="1408" w:type="dxa"/>
+            <w:shd w:val="clear" w:color="auto" w:fill="9CC2E5"/>
+          </w:tcPr>
+          <w:p>
+            <w:pPr>
+              <w:pStyle w:val="ListParagraph"/>
+              <w:ind w:left="0"/>
+              <w:jc w:val="center"/>
+              <w:rPr>
+                <w:rFonts w:ascii="Times New Roman" w:hAnsi="Times New Roman" w:cs="Times New Roman"/>
+                <w:color w:val="000000" w:themeColor="text1"/>
+                <w:sz w:val="20"/>
+                <w:szCs w:val="20"/>
+              </w:rPr>
+            </w:pPr>
+            <w:r>
+              <w:rPr>
+                <w:rFonts w:ascii="Times New Roman" w:hAnsi="Times New Roman" w:cs="Times New Roman"/>
+                <w:color w:val="000000" w:themeColor="text1"/>
+                <w:sz w:val="20"/>
+                <w:szCs w:val="20"/>
+              </w:rPr>
+              <w:t>Type</w:t>
+            </w:r>
+          </w:p>
+        </w:tc>
+        <w:tc>
+          <w:tcPr>
+            <w:tcW w:w="2143" w:type="dxa"/>
+            <w:shd w:val="clear" w:color="auto" w:fill="9CC2E5"/>
+          </w:tcPr>
+          <w:p>
+            <w:pPr>
+              <w:pStyle w:val="ListParagraph"/>
+              <w:ind w:left="0"/>
+              <w:jc w:val="center"/>
+              <w:rPr>
+                <w:rFonts w:ascii="Times New Roman" w:hAnsi="Times New Roman" w:cs="Times New Roman"/>
+                <w:color w:val="000000" w:themeColor="text1"/>
+                <w:sz w:val="20"/>
+                <w:szCs w:val="20"/>
+              </w:rPr>
+            </w:pPr>
+            <w:r>
+              <w:rPr>
+                <w:rFonts w:ascii="Times New Roman" w:hAnsi="Times New Roman" w:cs="Times New Roman"/>
+                <w:color w:val="000000" w:themeColor="text1"/>
+                <w:sz w:val="20"/>
+                <w:szCs w:val="20"/>
+              </w:rPr>
+              <w:t>Params</w:t>
+            </w:r>
+          </w:p>
+        </w:tc>
+        <w:tc>
+          <w:tcPr>
+            <w:tcW w:w="2258" w:type="dxa"/>
+            <w:shd w:val="clear" w:color="auto" w:fill="9CC2E5"/>
+          </w:tcPr>
+          <w:p>
+            <w:pPr>
+              <w:pStyle w:val="ListParagraph"/>
+              <w:ind w:left="0"/>
+              <w:jc w:val="center"/>
+              <w:rPr>
+                <w:rFonts w:ascii="Times New Roman" w:hAnsi="Times New Roman" w:cs="Times New Roman"/>
+                <w:color w:val="000000" w:themeColor="text1"/>
+                <w:sz w:val="20"/>
+                <w:szCs w:val="20"/>
+              </w:rPr>
+            </w:pPr>
+            <w:r>
+              <w:rPr>
+                <w:rFonts w:ascii="Times New Roman" w:hAnsi="Times New Roman" w:cs="Times New Roman"/>
+                <w:color w:val="000000" w:themeColor="text1"/>
+                <w:sz w:val="20"/>
+                <w:szCs w:val="20"/>
+              </w:rPr>
+              <w:t>Values</w:t>
+            </w:r>
+          </w:p>
+        </w:tc>
+        <w:tc>
+          <w:tcPr>
+            <w:tcW w:w="5106" w:type="dxa"/>
+            <w:shd w:val="clear" w:color="auto" w:fill="9CC2E5"/>
+          </w:tcPr>
+          <w:p>
+            <w:pPr>
+              <w:pStyle w:val="ListParagraph"/>
+              <w:ind w:left="0"/>
+              <w:jc w:val="center"/>
+              <w:rPr>
+                <w:rFonts w:ascii="Times New Roman" w:hAnsi="Times New Roman" w:cs="Times New Roman"/>
+                <w:color w:val="000000" w:themeColor="text1"/>
+                <w:sz w:val="20"/>
+                <w:szCs w:val="20"/>
+              </w:rPr>
+            </w:pPr>
+            <w:r>
+              <w:rPr>
+                <w:rFonts w:ascii="Times New Roman" w:hAnsi="Times New Roman" w:cs="Times New Roman"/>
+                <w:color w:val="000000" w:themeColor="text1"/>
+                <w:sz w:val="20"/>
+                <w:szCs w:val="20"/>
+              </w:rPr>
+              <w:t>Description</w:t>
+            </w:r>
+          </w:p>
+        </w:tc>
+      </w:tr>
+      <w:tr>
+        <w:tc>
+          <w:tcPr>
+            <w:tcW w:w="1408" w:type="dxa"/>
+            <w:shd w:val="clear" w:color="auto" w:fill="auto"/>
+            <w:vAlign w:val="center"/>
+          </w:tcPr>
+          <w:p>
+            <w:pPr>
+              <w:pStyle w:val="ListParagraph"/>
+              <w:ind w:left="0"/>
+              <w:jc w:val="center"/>
+              <w:rPr>
+                <w:rFonts w:ascii="Times New Roman" w:hAnsi="Times New Roman" w:cs="Times New Roman"/>
+                <w:color w:val="000000" w:themeColor="text1"/>
+                <w:sz w:val="20"/>
+                <w:szCs w:val="20"/>
+              </w:rPr>
+            </w:pPr>
+            <w:r>
+              <w:rPr>
+                <w:rFonts w:ascii="Times New Roman" w:hAnsi="Times New Roman" w:cs="Times New Roman"/>
+                <w:color w:val="000000" w:themeColor="text1"/>
+                <w:sz w:val="20"/>
+                <w:szCs w:val="20"/>
+              </w:rPr>
+              <w:t>HEADER</w:t>
+            </w:r>
+          </w:p>
+        </w:tc>
+        <w:tc>
+          <w:tcPr>
+            <w:tcW w:w="2143" w:type="dxa"/>
+            <w:shd w:val="clear" w:color="auto" w:fill="auto"/>
+            <w:vAlign w:val="center"/>
+          </w:tcPr>
+          <w:p>
+            <w:pPr>
+              <w:pStyle w:val="ListParagraph"/>
+              <w:ind w:left="0"/>
+              <w:rPr>
+                <w:rFonts w:ascii="Times New Roman" w:hAnsi="Times New Roman" w:cs="Times New Roman"/>
+                <w:b/>
+                <w:color w:val="000000" w:themeColor="text1"/>
+                <w:sz w:val="20"/>
+                <w:szCs w:val="20"/>
+              </w:rPr>
+            </w:pPr>
+            <w:r>
+              <w:rPr>
+                <w:rFonts w:ascii="Times New Roman" w:hAnsi="Times New Roman" w:cs="Times New Roman"/>
+                <w:b/>
+                <w:color w:val="000000" w:themeColor="text1"/>
+                <w:sz w:val="20"/>
+                <w:szCs w:val="20"/>
+              </w:rPr>
+              <w:t>Email</w:t>
+            </w:r>
+          </w:p>
+        </w:tc>
+        <w:tc>
+          <w:tcPr>
+            <w:tcW w:w="2258" w:type="dxa"/>
+            <w:shd w:val="clear" w:color="auto" w:fill="auto"/>
+            <w:vAlign w:val="center"/>
+          </w:tcPr>
+          <w:p>
+            <w:pPr>
+              <w:pStyle w:val="ListParagraph"/>
+              <w:ind w:left="0"/>
+              <w:jc w:val="center"/>
+              <w:rPr>
+                <w:rFonts w:ascii="Times New Roman" w:hAnsi="Times New Roman" w:cs="Times New Roman"/>
+                <w:color w:val="000000" w:themeColor="text1"/>
+                <w:sz w:val="20"/>
+                <w:szCs w:val="20"/>
+              </w:rPr>
+            </w:pPr>
+            <w:r>
+              <w:rPr>
+                <w:rFonts w:ascii="Times New Roman" w:hAnsi="Times New Roman" w:cs="Times New Roman"/>
+                <w:color w:val="000000" w:themeColor="text1"/>
+                <w:sz w:val="20"/>
+                <w:szCs w:val="20"/>
+              </w:rPr>
+              <w:t>string</w:t>
+            </w:r>
+          </w:p>
+        </w:tc>
+        <w:tc>
+          <w:tcPr>
+            <w:tcW w:w="5106" w:type="dxa"/>
+            <w:shd w:val="clear" w:color="auto" w:fill="auto"/>
+          </w:tcPr>
+          <w:p>
+            <w:pPr>
+              <w:rPr>
+                <w:rFonts w:ascii="Times New Roman" w:hAnsi="Times New Roman" w:cs="Times New Roman"/>
+                <w:color w:val="000000" w:themeColor="text1"/>
+                <w:sz w:val="20"/>
+                <w:szCs w:val="20"/>
+              </w:rPr>
+            </w:pPr>
+            <w:r>
+              <w:rPr>
+                <w:rFonts w:ascii="Times New Roman" w:hAnsi="Times New Roman" w:cs="Times New Roman"/>
+                <w:color w:val="000000" w:themeColor="text1"/>
+                <w:sz w:val="20"/>
+                <w:szCs w:val="20"/>
+              </w:rPr>
+              <w:t>Email which is used for accessing server api.</w:t>
+            </w:r>
+          </w:p>
+        </w:tc>
+      </w:tr>
+      <w:tr>
+        <w:tc>
+          <w:tcPr>
+            <w:tcW w:w="1408" w:type="dxa"/>
+            <w:shd w:val="clear" w:color="auto" w:fill="auto"/>
+            <w:vAlign w:val="center"/>
+          </w:tcPr>
+          <w:p>
+            <w:pPr>
+              <w:pStyle w:val="ListParagraph"/>
+              <w:ind w:left="0"/>
+              <w:jc w:val="center"/>
+              <w:rPr>
+                <w:rFonts w:ascii="Times New Roman" w:hAnsi="Times New Roman" w:cs="Times New Roman"/>
+                <w:color w:val="000000" w:themeColor="text1"/>
+                <w:sz w:val="20"/>
+                <w:szCs w:val="20"/>
+              </w:rPr>
+            </w:pPr>
+            <w:r>
+              <w:rPr>
+                <w:rFonts w:ascii="Times New Roman" w:hAnsi="Times New Roman" w:cs="Times New Roman"/>
+                <w:color w:val="000000" w:themeColor="text1"/>
+                <w:sz w:val="20"/>
+                <w:szCs w:val="20"/>
+              </w:rPr>
+              <w:t>HEADER</w:t>
+            </w:r>
+          </w:p>
+        </w:tc>
+        <w:tc>
+          <w:tcPr>
+            <w:tcW w:w="2143" w:type="dxa"/>
+            <w:shd w:val="clear" w:color="auto" w:fill="auto"/>
+            <w:vAlign w:val="center"/>
+          </w:tcPr>
+          <w:p>
+            <w:pPr>
+              <w:pStyle w:val="ListParagraph"/>
+              <w:ind w:left="0"/>
+              <w:rPr>
+                <w:rFonts w:ascii="Times New Roman" w:hAnsi="Times New Roman" w:cs="Times New Roman"/>
+                <w:b/>
+                <w:color w:val="000000" w:themeColor="text1"/>
+                <w:sz w:val="20"/>
+                <w:szCs w:val="20"/>
+              </w:rPr>
+            </w:pPr>
+            <w:r>
+              <w:rPr>
+                <w:rFonts w:ascii="Times New Roman" w:hAnsi="Times New Roman" w:cs="Times New Roman"/>
+                <w:b/>
+                <w:color w:val="000000" w:themeColor="text1"/>
+                <w:sz w:val="20"/>
+                <w:szCs w:val="20"/>
+              </w:rPr>
+              <w:t>Password</w:t>
+            </w:r>
+          </w:p>
+        </w:tc>
+        <w:tc>
+          <w:tcPr>
+            <w:tcW w:w="2258" w:type="dxa"/>
+            <w:shd w:val="clear" w:color="auto" w:fill="auto"/>
+            <w:vAlign w:val="center"/>
+          </w:tcPr>
+          <w:p>
+            <w:pPr>
+              <w:pStyle w:val="ListParagraph"/>
+              <w:ind w:left="0"/>
+              <w:jc w:val="center"/>
+              <w:rPr>
+                <w:rFonts w:ascii="Times New Roman" w:hAnsi="Times New Roman" w:cs="Times New Roman"/>
+                <w:color w:val="000000" w:themeColor="text1"/>
+                <w:sz w:val="20"/>
+                <w:szCs w:val="20"/>
+              </w:rPr>
+            </w:pPr>
+            <w:r>
+              <w:rPr>
+                <w:rFonts w:ascii="Times New Roman" w:hAnsi="Times New Roman" w:cs="Times New Roman"/>
+                <w:color w:val="000000" w:themeColor="text1"/>
+                <w:sz w:val="20"/>
+                <w:szCs w:val="20"/>
+              </w:rPr>
+              <w:t>string</w:t>
+            </w:r>
+          </w:p>
+        </w:tc>
+        <w:tc>
+          <w:tcPr>
+            <w:tcW w:w="5106" w:type="dxa"/>
+            <w:shd w:val="clear" w:color="auto" w:fill="auto"/>
+          </w:tcPr>
+          <w:p>
+            <w:pPr>
+              <w:rPr>
+                <w:rFonts w:ascii="Times New Roman" w:hAnsi="Times New Roman" w:cs="Times New Roman"/>
+                <w:color w:val="000000" w:themeColor="text1"/>
+                <w:sz w:val="20"/>
+                <w:szCs w:val="20"/>
+              </w:rPr>
+            </w:pPr>
+            <w:r>
+              <w:rPr>
+                <w:rFonts w:ascii="Times New Roman" w:hAnsi="Times New Roman" w:cs="Times New Roman"/>
+                <w:color w:val="000000" w:themeColor="text1"/>
+                <w:sz w:val="20"/>
+                <w:szCs w:val="20"/>
+              </w:rPr>
+              <w:t>Password of email</w:t>
+            </w:r>
+          </w:p>
+        </w:tc>
+      </w:tr>
+      <w:tr>
+        <w:tc>
+          <w:tcPr>
+            <w:tcW w:w="1408" w:type="dxa"/>
+            <w:shd w:val="clear" w:color="auto" w:fill="auto"/>
+            <w:vAlign w:val="center"/>
+          </w:tcPr>
+          <w:p>
+            <w:pPr>
+              <w:pStyle w:val="ListParagraph"/>
+              <w:ind w:left="0"/>
+              <w:jc w:val="center"/>
+              <w:rPr>
+                <w:rFonts w:ascii="Times New Roman" w:hAnsi="Times New Roman" w:cs="Times New Roman"/>
+                <w:color w:val="000000" w:themeColor="text1"/>
+                <w:sz w:val="20"/>
+                <w:szCs w:val="20"/>
+              </w:rPr>
+            </w:pPr>
+            <w:r>
+              <w:rPr>
+                <w:rFonts w:ascii="Times New Roman" w:hAnsi="Times New Roman" w:cs="Times New Roman"/>
+                <w:color w:val="000000" w:themeColor="text1"/>
+                <w:sz w:val="20"/>
+                <w:szCs w:val="20"/>
+              </w:rPr>
+              <w:t>HEADER</w:t>
+            </w:r>
+          </w:p>
+        </w:tc>
+        <w:tc>
+          <w:tcPr>
+            <w:tcW w:w="2143" w:type="dxa"/>
+            <w:shd w:val="clear" w:color="auto" w:fill="auto"/>
+            <w:vAlign w:val="center"/>
+          </w:tcPr>
+          <w:p>
+            <w:pPr>
+              <w:pStyle w:val="ListParagraph"/>
+              <w:ind w:left="0"/>
+              <w:rPr>
+                <w:rFonts w:ascii="Times New Roman" w:hAnsi="Times New Roman" w:cs="Times New Roman"/>
+                <w:b/>
+                <w:color w:val="000000" w:themeColor="text1"/>
+                <w:sz w:val="20"/>
+                <w:szCs w:val="20"/>
+              </w:rPr>
+            </w:pPr>
+            <w:r>
+              <w:rPr>
+                <w:rFonts w:ascii="Times New Roman" w:hAnsi="Times New Roman" w:cs="Times New Roman"/>
+                <w:b/>
+                <w:color w:val="000000" w:themeColor="text1"/>
+                <w:sz w:val="20"/>
+                <w:szCs w:val="20"/>
+              </w:rPr>
+              <w:t>Accept-Language</w:t>
+            </w:r>
+          </w:p>
+        </w:tc>
+        <w:tc>
+          <w:tcPr>
+            <w:tcW w:w="2258" w:type="dxa"/>
+            <w:shd w:val="clear" w:color="auto" w:fill="auto"/>
+            <w:vAlign w:val="center"/>
+          </w:tcPr>
+          <w:p>
+            <w:pPr>
+              <w:pStyle w:val="ListParagraph"/>
+              <w:ind w:left="0"/>
+              <w:jc w:val="center"/>
+              <w:rPr>
+                <w:rFonts w:ascii="Times New Roman" w:hAnsi="Times New Roman" w:cs="Times New Roman"/>
+                <w:color w:val="000000" w:themeColor="text1"/>
+                <w:sz w:val="20"/>
+                <w:szCs w:val="20"/>
+              </w:rPr>
+            </w:pPr>
+            <w:r>
+              <w:rPr>
+                <w:rFonts w:ascii="Times New Roman" w:hAnsi="Times New Roman" w:cs="Times New Roman"/>
+                <w:color w:val="000000" w:themeColor="text1"/>
+                <w:sz w:val="20"/>
+                <w:szCs w:val="20"/>
+              </w:rPr>
+              <w:t>string</w:t>
+            </w:r>
+          </w:p>
+        </w:tc>
+        <w:tc>
+          <w:tcPr>
+            <w:tcW w:w="5106" w:type="dxa"/>
+            <w:shd w:val="clear" w:color="auto" w:fill="auto"/>
+          </w:tcPr>
+          <w:p>
+            <w:pPr>
+              <w:rPr>
+                <w:rFonts w:ascii="Times New Roman" w:hAnsi="Times New Roman" w:cs="Times New Roman"/>
+                <w:color w:val="000000" w:themeColor="text1"/>
+                <w:sz w:val="20"/>
+                <w:szCs w:val="20"/>
+              </w:rPr>
+            </w:pPr>
+            <w:r>
+              <w:rPr>
+                <w:rFonts w:ascii="Times New Roman" w:hAnsi="Times New Roman" w:cs="Times New Roman"/>
+                <w:color w:val="000000" w:themeColor="text1"/>
+                <w:sz w:val="20"/>
+                <w:szCs w:val="20"/>
+              </w:rPr>
+              <w:t>Language which messages sent from server will be formatted.</w:t>
+            </w:r>
+          </w:p>
+          <w:p>
+            <w:pPr>
+              <w:pStyle w:val="ListParagraph"/>
+              <w:numPr>
+                <w:ilvl w:val="0"/>
+                <w:numId w:val="4"/>
+              </w:numPr>
+              <w:rPr>
+                <w:rFonts w:ascii="Times New Roman" w:hAnsi="Times New Roman" w:cs="Times New Roman"/>
+                <w:color w:val="000000" w:themeColor="text1"/>
+                <w:sz w:val="20"/>
+                <w:szCs w:val="20"/>
+              </w:rPr>
+            </w:pPr>
+            <w:r>
+              <w:rPr>
+                <w:rFonts w:ascii="Times New Roman" w:hAnsi="Times New Roman" w:cs="Times New Roman"/>
+                <w:color w:val="000000" w:themeColor="text1"/>
+                <w:sz w:val="20"/>
+                <w:szCs w:val="20"/>
+              </w:rPr>
+              <w:t xml:space="preserve">Default : </w:t>
+            </w:r>
+            <w:r>
+              <w:rPr>
+                <w:rFonts w:ascii="Times New Roman" w:hAnsi="Times New Roman" w:cs="Times New Roman"/>
+                <w:b/>
+                <w:color w:val="000000" w:themeColor="text1"/>
+                <w:sz w:val="20"/>
+                <w:szCs w:val="20"/>
+              </w:rPr>
+              <w:t>en-US</w:t>
+            </w:r>
+          </w:p>
+        </w:tc>
+      </w:tr>
+      <w:tr>
+        <w:tc>
+          <w:tcPr>
+            <w:tcW w:w="1408" w:type="dxa"/>
+            <w:shd w:val="clear" w:color="auto" w:fill="auto"/>
+            <w:vAlign w:val="center"/>
+          </w:tcPr>
+          <w:p>
+            <w:pPr>
+              <w:pStyle w:val="ListParagraph"/>
+              <w:ind w:left="0"/>
+              <w:jc w:val="center"/>
+              <w:rPr>
+                <w:rFonts w:ascii="Times New Roman" w:hAnsi="Times New Roman" w:cs="Times New Roman"/>
+                <w:color w:val="000000" w:themeColor="text1"/>
+                <w:sz w:val="20"/>
+                <w:szCs w:val="20"/>
+              </w:rPr>
+            </w:pPr>
+            <w:r>
+              <w:rPr>
+                <w:rFonts w:ascii="Times New Roman" w:hAnsi="Times New Roman" w:cs="Times New Roman"/>
+                <w:color w:val="000000" w:themeColor="text1"/>
+                <w:sz w:val="20"/>
+                <w:szCs w:val="20"/>
+              </w:rPr>
+              <w:t>URL</w:t>
+            </w:r>
+          </w:p>
+        </w:tc>
+        <w:tc>
+          <w:tcPr>
+            <w:tcW w:w="2143" w:type="dxa"/>
+            <w:shd w:val="clear" w:color="auto" w:fill="auto"/>
+            <w:vAlign w:val="center"/>
+          </w:tcPr>
+          <w:p>
+            <w:pPr>
+              <w:pStyle w:val="ListParagraph"/>
+              <w:ind w:left="0"/>
+              <w:rPr>
+                <w:rFonts w:ascii="Times New Roman" w:hAnsi="Times New Roman" w:cs="Times New Roman"/>
+                <w:b/>
+                <w:color w:val="000000" w:themeColor="text1"/>
+                <w:sz w:val="20"/>
+                <w:szCs w:val="20"/>
+              </w:rPr>
+            </w:pPr>
+            <w:r>
+              <w:rPr>
+                <w:rFonts w:ascii="Times New Roman" w:hAnsi="Times New Roman" w:cs="Times New Roman"/>
+                <w:b/>
+                <w:color w:val="000000" w:themeColor="text1"/>
+                <w:sz w:val="20"/>
+                <w:szCs w:val="20"/>
+              </w:rPr>
+              <w:t>Id</w:t>
+            </w:r>
+          </w:p>
+        </w:tc>
+        <w:tc>
+          <w:tcPr>
+            <w:tcW w:w="2258" w:type="dxa"/>
+            <w:shd w:val="clear" w:color="auto" w:fill="auto"/>
+            <w:vAlign w:val="center"/>
+          </w:tcPr>
+          <w:p>
+            <w:pPr>
+              <w:pStyle w:val="ListParagraph"/>
+              <w:ind w:left="0"/>
+              <w:jc w:val="center"/>
+              <w:rPr>
+                <w:rFonts w:ascii="Times New Roman" w:hAnsi="Times New Roman" w:cs="Times New Roman"/>
+                <w:color w:val="000000" w:themeColor="text1"/>
+                <w:sz w:val="20"/>
+                <w:szCs w:val="20"/>
+              </w:rPr>
+            </w:pPr>
+            <w:r>
+              <w:rPr>
+                <w:rFonts w:ascii="Times New Roman" w:hAnsi="Times New Roman" w:cs="Times New Roman"/>
+                <w:color w:val="000000" w:themeColor="text1"/>
+                <w:sz w:val="20"/>
+                <w:szCs w:val="20"/>
+              </w:rPr>
+              <w:t>int</w:t>
+            </w:r>
+          </w:p>
+        </w:tc>
+        <w:tc>
+          <w:tcPr>
+            <w:tcW w:w="5106" w:type="dxa"/>
+            <w:shd w:val="clear" w:color="auto" w:fill="auto"/>
+          </w:tcPr>
+          <w:p>
+            <w:pPr>
+              <w:rPr>
+                <w:rFonts w:ascii="Times New Roman" w:hAnsi="Times New Roman" w:cs="Times New Roman"/>
+                <w:color w:val="000000" w:themeColor="text1"/>
+                <w:sz w:val="20"/>
+                <w:szCs w:val="20"/>
+              </w:rPr>
+            </w:pPr>
+            <w:r>
+              <w:rPr>
+                <w:rFonts w:ascii="Times New Roman" w:hAnsi="Times New Roman" w:cs="Times New Roman"/>
+                <w:color w:val="000000" w:themeColor="text1"/>
+                <w:sz w:val="20"/>
+                <w:szCs w:val="20"/>
+              </w:rPr>
+              <w:t>Id of medical record.</w:t>
+            </w:r>
+          </w:p>
+        </w:tc>
+      </w:tr>
+      <w:tr>
+        <w:tc>
+          <w:tcPr>
+            <w:tcW w:w="10915" w:type="dxa"/>
+            <w:gridSpan w:val="4"/>
+            <w:shd w:val="clear" w:color="auto" w:fill="808080" w:themeFill="background1" w:themeFillShade="80"/>
+          </w:tcPr>
+          <w:p>
+            <w:pPr>
+              <w:pStyle w:val="ListParagraph"/>
+              <w:ind w:left="0"/>
+              <w:jc w:val="center"/>
+              <w:rPr>
+                <w:rFonts w:ascii="Times New Roman" w:hAnsi="Times New Roman" w:cs="Times New Roman"/>
+                <w:color w:val="000000" w:themeColor="text1"/>
+                <w:sz w:val="20"/>
+                <w:szCs w:val="20"/>
+              </w:rPr>
+            </w:pPr>
+          </w:p>
+        </w:tc>
+      </w:tr>
+      <w:tr>
+        <w:tc>
+          <w:tcPr>
+            <w:tcW w:w="1408" w:type="dxa"/>
+            <w:shd w:val="clear" w:color="auto" w:fill="92CDDC" w:themeFill="accent5" w:themeFillTint="99"/>
+            <w:vAlign w:val="center"/>
+          </w:tcPr>
+          <w:p>
+            <w:pPr>
+              <w:pStyle w:val="ListParagraph"/>
+              <w:ind w:left="0"/>
+              <w:jc w:val="center"/>
+              <w:rPr>
+                <w:rFonts w:ascii="Times New Roman" w:hAnsi="Times New Roman" w:cs="Times New Roman"/>
+                <w:color w:val="000000" w:themeColor="text1"/>
+                <w:sz w:val="20"/>
+                <w:szCs w:val="20"/>
+              </w:rPr>
+            </w:pPr>
+            <w:r>
+              <w:rPr>
+                <w:rFonts w:ascii="Times New Roman" w:hAnsi="Times New Roman" w:cs="Times New Roman"/>
+                <w:color w:val="000000" w:themeColor="text1"/>
+                <w:sz w:val="20"/>
+                <w:szCs w:val="20"/>
+              </w:rPr>
+              <w:t>Role</w:t>
+            </w:r>
+          </w:p>
+        </w:tc>
+        <w:tc>
+          <w:tcPr>
+            <w:tcW w:w="9507" w:type="dxa"/>
+            <w:gridSpan w:val="3"/>
+            <w:shd w:val="clear" w:color="auto" w:fill="92CDDC" w:themeFill="accent5" w:themeFillTint="99"/>
+            <w:vAlign w:val="center"/>
+          </w:tcPr>
+          <w:p>
+            <w:pPr>
+              <w:pStyle w:val="ListParagraph"/>
+              <w:numPr>
+                <w:ilvl w:val="0"/>
+                <w:numId w:val="4"/>
+              </w:numPr>
+              <w:rPr>
+                <w:rFonts w:ascii="Times New Roman" w:hAnsi="Times New Roman" w:cs="Times New Roman"/>
+                <w:color w:val="000000" w:themeColor="text1"/>
+                <w:sz w:val="20"/>
+                <w:szCs w:val="20"/>
+              </w:rPr>
+            </w:pPr>
+            <w:r>
+              <w:rPr>
+                <w:rFonts w:ascii="Times New Roman" w:hAnsi="Times New Roman" w:cs="Times New Roman"/>
+                <w:color w:val="000000" w:themeColor="text1"/>
+                <w:sz w:val="20"/>
+                <w:szCs w:val="20"/>
+              </w:rPr>
+              <w:t>Patient</w:t>
+            </w:r>
+          </w:p>
+        </w:tc>
+      </w:tr>
+    </w:tbl>
+    <w:p>
+      <w:pPr>
+        <w:rPr>
+          <w:rFonts w:ascii="Times New Roman" w:hAnsi="Times New Roman" w:cs="Times New Roman"/>
+          <w:color w:val="000000" w:themeColor="text1"/>
+          <w:sz w:val="28"/>
+          <w:szCs w:val="28"/>
+        </w:rPr>
+      </w:pPr>
+    </w:p>
+    <w:p>
+      <w:pPr>
+        <w:pStyle w:val="ListParagraph"/>
+        <w:numPr>
+          <w:ilvl w:val="1"/>
+          <w:numId w:val="3"/>
+        </w:numPr>
+        <w:rPr>
+          <w:rFonts w:ascii="Times New Roman" w:hAnsi="Times New Roman" w:cs="Times New Roman"/>
+          <w:color w:val="000000" w:themeColor="text1"/>
+          <w:sz w:val="28"/>
+          <w:szCs w:val="28"/>
+        </w:rPr>
+      </w:pPr>
+      <w:r>
+        <w:rPr>
+          <w:rFonts w:ascii="Times New Roman" w:hAnsi="Times New Roman" w:cs="Times New Roman"/>
+          <w:color w:val="000000" w:themeColor="text1"/>
+          <w:sz w:val="20"/>
+          <w:szCs w:val="20"/>
+        </w:rPr>
+        <w:t>Response</w:t>
+      </w:r>
+    </w:p>
+    <w:tbl>
+      <w:tblPr>
+        <w:tblW w:w="10915" w:type="dxa"/>
+        <w:tblInd w:w="-572" w:type="dxa"/>
+        <w:tblBorders>
+          <w:top w:val="single" w:sz="4" w:space="0" w:color="auto"/>
+          <w:left w:val="single" w:sz="4" w:space="0" w:color="auto"/>
+          <w:bottom w:val="single" w:sz="4" w:space="0" w:color="auto"/>
+          <w:right w:val="single" w:sz="4" w:space="0" w:color="auto"/>
+          <w:insideH w:val="single" w:sz="4" w:space="0" w:color="auto"/>
+          <w:insideV w:val="single" w:sz="4" w:space="0" w:color="auto"/>
+        </w:tblBorders>
+        <w:tblLook w:val="04A0" w:firstRow="1" w:lastRow="0" w:firstColumn="1" w:lastColumn="0" w:noHBand="0" w:noVBand="1"/>
+      </w:tblPr>
+      <w:tblGrid>
+        <w:gridCol w:w="1560"/>
+        <w:gridCol w:w="9355"/>
+      </w:tblGrid>
+      <w:tr>
+        <w:tc>
+          <w:tcPr>
+            <w:tcW w:w="1560" w:type="dxa"/>
+            <w:shd w:val="clear" w:color="auto" w:fill="9CC2E5"/>
+          </w:tcPr>
+          <w:p>
+            <w:pPr>
+              <w:pStyle w:val="ListParagraph"/>
+              <w:ind w:left="0"/>
+              <w:rPr>
+                <w:rFonts w:ascii="Times New Roman" w:hAnsi="Times New Roman" w:cs="Times New Roman"/>
+                <w:color w:val="000000" w:themeColor="text1"/>
+                <w:sz w:val="20"/>
+                <w:szCs w:val="20"/>
+              </w:rPr>
+            </w:pPr>
+            <w:r>
+              <w:rPr>
+                <w:rFonts w:ascii="Times New Roman" w:hAnsi="Times New Roman" w:cs="Times New Roman"/>
+                <w:color w:val="000000" w:themeColor="text1"/>
+                <w:sz w:val="20"/>
+                <w:szCs w:val="20"/>
+              </w:rPr>
+              <w:t>Status</w:t>
+            </w:r>
+          </w:p>
+        </w:tc>
+        <w:tc>
+          <w:tcPr>
+            <w:tcW w:w="9355" w:type="dxa"/>
+            <w:shd w:val="clear" w:color="auto" w:fill="9CC2E5"/>
+          </w:tcPr>
+          <w:p>
+            <w:pPr>
+              <w:pStyle w:val="ListParagraph"/>
+              <w:ind w:left="0"/>
+              <w:rPr>
+                <w:rFonts w:ascii="Times New Roman" w:hAnsi="Times New Roman" w:cs="Times New Roman"/>
+                <w:color w:val="000000" w:themeColor="text1"/>
+                <w:sz w:val="20"/>
+                <w:szCs w:val="20"/>
+              </w:rPr>
+            </w:pPr>
+            <w:r>
+              <w:rPr>
+                <w:rFonts w:ascii="Times New Roman" w:hAnsi="Times New Roman" w:cs="Times New Roman"/>
+                <w:color w:val="000000" w:themeColor="text1"/>
+                <w:sz w:val="20"/>
+                <w:szCs w:val="20"/>
+              </w:rPr>
+              <w:t>Content</w:t>
+            </w:r>
+          </w:p>
+        </w:tc>
+      </w:tr>
+      <w:tr>
+        <w:tc>
+          <w:tcPr>
+            <w:tcW w:w="1560" w:type="dxa"/>
+            <w:shd w:val="clear" w:color="auto" w:fill="auto"/>
+            <w:vAlign w:val="center"/>
+          </w:tcPr>
+          <w:p>
+            <w:pPr>
+              <w:pStyle w:val="ListParagraph"/>
+              <w:ind w:left="-1440" w:firstLine="1440"/>
+              <w:jc w:val="center"/>
+              <w:rPr>
+                <w:rFonts w:ascii="Times New Roman" w:hAnsi="Times New Roman" w:cs="Times New Roman"/>
+                <w:b/>
+                <w:color w:val="000000" w:themeColor="text1"/>
+                <w:sz w:val="20"/>
+                <w:szCs w:val="20"/>
+              </w:rPr>
+            </w:pPr>
+            <w:r>
+              <w:rPr>
+                <w:rFonts w:ascii="Times New Roman" w:hAnsi="Times New Roman" w:cs="Times New Roman"/>
+                <w:b/>
+                <w:color w:val="00B050"/>
+                <w:sz w:val="20"/>
+                <w:szCs w:val="20"/>
+              </w:rPr>
+              <w:t>200</w:t>
+            </w:r>
+          </w:p>
+        </w:tc>
+        <w:tc>
+          <w:tcPr>
+            <w:tcW w:w="9355" w:type="dxa"/>
+            <w:shd w:val="clear" w:color="auto" w:fill="auto"/>
+            <w:vAlign w:val="center"/>
+          </w:tcPr>
+          <w:p>
+            <w:pPr>
+              <w:autoSpaceDE w:val="0"/>
+              <w:autoSpaceDN w:val="0"/>
+              <w:adjustRightInd w:val="0"/>
+              <w:rPr>
+                <w:rFonts w:ascii="Times New Roman" w:hAnsi="Times New Roman" w:cs="Times New Roman"/>
+                <w:color w:val="000000" w:themeColor="text1"/>
+                <w:sz w:val="20"/>
+                <w:szCs w:val="20"/>
+              </w:rPr>
+            </w:pPr>
+          </w:p>
+        </w:tc>
+      </w:tr>
+      <w:tr>
+        <w:tc>
+          <w:tcPr>
+            <w:tcW w:w="1560" w:type="dxa"/>
+            <w:shd w:val="clear" w:color="auto" w:fill="auto"/>
+            <w:vAlign w:val="center"/>
+          </w:tcPr>
+          <w:p>
+            <w:pPr>
+              <w:pStyle w:val="ListParagraph"/>
+              <w:ind w:left="0"/>
+              <w:jc w:val="center"/>
+              <w:rPr>
+                <w:rFonts w:ascii="Times New Roman" w:hAnsi="Times New Roman" w:cs="Times New Roman"/>
+                <w:b/>
+                <w:color w:val="FF0000"/>
+                <w:sz w:val="20"/>
+                <w:szCs w:val="20"/>
+              </w:rPr>
+            </w:pPr>
+            <w:r>
+              <w:rPr>
+                <w:rFonts w:ascii="Times New Roman" w:hAnsi="Times New Roman" w:cs="Times New Roman"/>
+                <w:b/>
+                <w:color w:val="FF0000"/>
+                <w:sz w:val="20"/>
+                <w:szCs w:val="20"/>
+              </w:rPr>
+              <w:t>401</w:t>
+            </w:r>
+          </w:p>
+          <w:p>
+            <w:pPr>
+              <w:pStyle w:val="ListParagraph"/>
+              <w:ind w:left="0"/>
+              <w:rPr>
+                <w:rFonts w:ascii="Times New Roman" w:hAnsi="Times New Roman" w:cs="Times New Roman"/>
+                <w:color w:val="000000" w:themeColor="text1"/>
+                <w:sz w:val="20"/>
+                <w:szCs w:val="20"/>
+              </w:rPr>
+            </w:pPr>
+            <w:r>
+              <w:rPr>
+                <w:rFonts w:ascii="Times New Roman" w:hAnsi="Times New Roman" w:cs="Times New Roman"/>
+                <w:color w:val="000000" w:themeColor="text1"/>
+                <w:sz w:val="20"/>
+                <w:szCs w:val="20"/>
+              </w:rPr>
+              <w:t>No email or password contained in request header. Front-end should redirect user to login page.</w:t>
+            </w:r>
+          </w:p>
+        </w:tc>
+        <w:tc>
+          <w:tcPr>
+            <w:tcW w:w="9355" w:type="dxa"/>
+            <w:shd w:val="clear" w:color="auto" w:fill="auto"/>
+            <w:vAlign w:val="center"/>
+          </w:tcPr>
+          <w:p>
+            <w:pPr>
+              <w:autoSpaceDE w:val="0"/>
+              <w:autoSpaceDN w:val="0"/>
+              <w:adjustRightInd w:val="0"/>
+              <w:rPr>
+                <w:rFonts w:ascii="Consolas" w:hAnsi="Consolas" w:cs="Consolas"/>
+                <w:color w:val="000000"/>
+                <w:sz w:val="19"/>
+                <w:szCs w:val="19"/>
+                <w:highlight w:val="white"/>
+                <w:lang w:val="vi-VN"/>
+              </w:rPr>
+            </w:pPr>
+            <w:r>
+              <w:rPr>
+                <w:rFonts w:ascii="Consolas" w:hAnsi="Consolas" w:cs="Consolas"/>
+                <w:color w:val="000000"/>
+                <w:sz w:val="19"/>
+                <w:szCs w:val="19"/>
+                <w:highlight w:val="white"/>
+                <w:lang w:val="vi-VN"/>
+              </w:rPr>
+              <w:t>{</w:t>
+            </w:r>
+          </w:p>
+          <w:p>
+            <w:pPr>
+              <w:autoSpaceDE w:val="0"/>
+              <w:autoSpaceDN w:val="0"/>
+              <w:adjustRightInd w:val="0"/>
+              <w:rPr>
+                <w:rFonts w:ascii="Consolas" w:hAnsi="Consolas" w:cs="Consolas"/>
+                <w:color w:val="000000"/>
+                <w:sz w:val="19"/>
+                <w:szCs w:val="19"/>
+                <w:highlight w:val="white"/>
+                <w:lang w:val="vi-VN"/>
+              </w:rPr>
+            </w:pPr>
+            <w:r>
+              <w:rPr>
+                <w:rFonts w:ascii="Consolas" w:hAnsi="Consolas" w:cs="Consolas"/>
+                <w:color w:val="000000"/>
+                <w:sz w:val="19"/>
+                <w:szCs w:val="19"/>
+                <w:highlight w:val="white"/>
+                <w:lang w:val="vi-VN"/>
+              </w:rPr>
+              <w:t xml:space="preserve">  </w:t>
+            </w:r>
+            <w:r>
+              <w:rPr>
+                <w:rFonts w:ascii="Consolas" w:hAnsi="Consolas" w:cs="Consolas"/>
+                <w:color w:val="2E75B6"/>
+                <w:sz w:val="19"/>
+                <w:szCs w:val="19"/>
+                <w:highlight w:val="white"/>
+                <w:lang w:val="vi-VN"/>
+              </w:rPr>
+              <w:t>"Error"</w:t>
+            </w:r>
+            <w:r>
+              <w:rPr>
+                <w:rFonts w:ascii="Consolas" w:hAnsi="Consolas" w:cs="Consolas"/>
+                <w:color w:val="000000"/>
+                <w:sz w:val="19"/>
+                <w:szCs w:val="19"/>
+                <w:highlight w:val="white"/>
+                <w:lang w:val="vi-VN"/>
+              </w:rPr>
+              <w:t xml:space="preserve">: </w:t>
+            </w:r>
+            <w:r>
+              <w:rPr>
+                <w:rFonts w:ascii="Consolas" w:hAnsi="Consolas" w:cs="Consolas"/>
+                <w:color w:val="A31515"/>
+                <w:sz w:val="19"/>
+                <w:szCs w:val="19"/>
+                <w:highlight w:val="white"/>
+                <w:lang w:val="vi-VN"/>
+              </w:rPr>
+              <w:t>"W012"</w:t>
+            </w:r>
+          </w:p>
+          <w:p>
+            <w:pPr>
+              <w:rPr>
+                <w:rStyle w:val="sbrace"/>
+                <w:rFonts w:ascii="Times New Roman" w:hAnsi="Times New Roman" w:cs="Times New Roman"/>
+                <w:color w:val="000000" w:themeColor="text1"/>
+                <w:sz w:val="20"/>
+                <w:szCs w:val="20"/>
+              </w:rPr>
+            </w:pPr>
+            <w:r>
+              <w:rPr>
+                <w:rFonts w:ascii="Consolas" w:hAnsi="Consolas" w:cs="Consolas"/>
+                <w:color w:val="000000"/>
+                <w:sz w:val="19"/>
+                <w:szCs w:val="19"/>
+                <w:highlight w:val="white"/>
+                <w:lang w:val="vi-VN"/>
+              </w:rPr>
+              <w:t>}</w:t>
+            </w:r>
+          </w:p>
+        </w:tc>
+      </w:tr>
+      <w:tr>
+        <w:tc>
+          <w:tcPr>
+            <w:tcW w:w="1560" w:type="dxa"/>
+            <w:shd w:val="clear" w:color="auto" w:fill="auto"/>
+            <w:vAlign w:val="center"/>
+          </w:tcPr>
+          <w:p>
+            <w:pPr>
+              <w:pStyle w:val="ListParagraph"/>
+              <w:ind w:left="0"/>
+              <w:jc w:val="center"/>
+              <w:rPr>
+                <w:rFonts w:ascii="Times New Roman" w:hAnsi="Times New Roman" w:cs="Times New Roman"/>
+                <w:b/>
+                <w:color w:val="FF0000"/>
+                <w:sz w:val="20"/>
+                <w:szCs w:val="20"/>
+              </w:rPr>
+            </w:pPr>
+            <w:r>
+              <w:rPr>
+                <w:rFonts w:ascii="Times New Roman" w:hAnsi="Times New Roman" w:cs="Times New Roman"/>
+                <w:b/>
+                <w:color w:val="FF0000"/>
+                <w:sz w:val="20"/>
+                <w:szCs w:val="20"/>
+              </w:rPr>
+              <w:t>401</w:t>
+            </w:r>
+          </w:p>
+          <w:p>
+            <w:pPr>
+              <w:pStyle w:val="ListParagraph"/>
+              <w:ind w:left="0"/>
+              <w:rPr>
+                <w:rFonts w:ascii="Times New Roman" w:hAnsi="Times New Roman" w:cs="Times New Roman"/>
+                <w:color w:val="000000" w:themeColor="text1"/>
+                <w:sz w:val="20"/>
+                <w:szCs w:val="20"/>
+              </w:rPr>
+            </w:pPr>
+            <w:r>
+              <w:rPr>
+                <w:rFonts w:ascii="Times New Roman" w:hAnsi="Times New Roman" w:cs="Times New Roman"/>
+                <w:color w:val="000000" w:themeColor="text1"/>
+                <w:sz w:val="20"/>
+                <w:szCs w:val="20"/>
+              </w:rPr>
+              <w:t>Account has been disabled.</w:t>
+            </w:r>
+          </w:p>
+        </w:tc>
+        <w:tc>
+          <w:tcPr>
+            <w:tcW w:w="9355" w:type="dxa"/>
+            <w:shd w:val="clear" w:color="auto" w:fill="auto"/>
+            <w:vAlign w:val="center"/>
+          </w:tcPr>
+          <w:p>
+            <w:pPr>
+              <w:autoSpaceDE w:val="0"/>
+              <w:autoSpaceDN w:val="0"/>
+              <w:adjustRightInd w:val="0"/>
+              <w:rPr>
+                <w:rFonts w:ascii="Consolas" w:hAnsi="Consolas" w:cs="Consolas"/>
+                <w:color w:val="000000"/>
+                <w:sz w:val="19"/>
+                <w:szCs w:val="19"/>
+                <w:highlight w:val="white"/>
+                <w:lang w:val="vi-VN"/>
+              </w:rPr>
+            </w:pPr>
+            <w:r>
+              <w:rPr>
+                <w:rFonts w:ascii="Consolas" w:hAnsi="Consolas" w:cs="Consolas"/>
+                <w:color w:val="000000"/>
+                <w:sz w:val="19"/>
+                <w:szCs w:val="19"/>
+                <w:highlight w:val="white"/>
+                <w:lang w:val="vi-VN"/>
+              </w:rPr>
+              <w:t>{</w:t>
+            </w:r>
+          </w:p>
+          <w:p>
+            <w:pPr>
+              <w:autoSpaceDE w:val="0"/>
+              <w:autoSpaceDN w:val="0"/>
+              <w:adjustRightInd w:val="0"/>
+              <w:rPr>
+                <w:rFonts w:ascii="Consolas" w:hAnsi="Consolas" w:cs="Consolas"/>
+                <w:color w:val="000000"/>
+                <w:sz w:val="19"/>
+                <w:szCs w:val="19"/>
+                <w:highlight w:val="white"/>
+                <w:lang w:val="vi-VN"/>
+              </w:rPr>
+            </w:pPr>
+            <w:r>
+              <w:rPr>
+                <w:rFonts w:ascii="Consolas" w:hAnsi="Consolas" w:cs="Consolas"/>
+                <w:color w:val="000000"/>
+                <w:sz w:val="19"/>
+                <w:szCs w:val="19"/>
+                <w:highlight w:val="white"/>
+                <w:lang w:val="vi-VN"/>
+              </w:rPr>
+              <w:t xml:space="preserve">  </w:t>
+            </w:r>
+            <w:r>
+              <w:rPr>
+                <w:rFonts w:ascii="Consolas" w:hAnsi="Consolas" w:cs="Consolas"/>
+                <w:color w:val="2E75B6"/>
+                <w:sz w:val="19"/>
+                <w:szCs w:val="19"/>
+                <w:highlight w:val="white"/>
+                <w:lang w:val="vi-VN"/>
+              </w:rPr>
+              <w:t>"Error"</w:t>
+            </w:r>
+            <w:r>
+              <w:rPr>
+                <w:rFonts w:ascii="Consolas" w:hAnsi="Consolas" w:cs="Consolas"/>
+                <w:color w:val="000000"/>
+                <w:sz w:val="19"/>
+                <w:szCs w:val="19"/>
+                <w:highlight w:val="white"/>
+                <w:lang w:val="vi-VN"/>
+              </w:rPr>
+              <w:t xml:space="preserve">: </w:t>
+            </w:r>
+            <w:r>
+              <w:rPr>
+                <w:rFonts w:ascii="Consolas" w:hAnsi="Consolas" w:cs="Consolas"/>
+                <w:color w:val="A31515"/>
+                <w:sz w:val="19"/>
+                <w:szCs w:val="19"/>
+                <w:highlight w:val="white"/>
+                <w:lang w:val="vi-VN"/>
+              </w:rPr>
+              <w:t>"</w:t>
+            </w:r>
+            <w:r>
+              <w:rPr>
+                <w:rFonts w:ascii="Consolas" w:hAnsi="Consolas" w:cs="Consolas"/>
+                <w:color w:val="A31515"/>
+                <w:sz w:val="19"/>
+                <w:szCs w:val="19"/>
+                <w:highlight w:val="white"/>
+              </w:rPr>
+              <w:t>W002</w:t>
+            </w:r>
+            <w:r>
+              <w:rPr>
+                <w:rFonts w:ascii="Consolas" w:hAnsi="Consolas" w:cs="Consolas"/>
+                <w:color w:val="A31515"/>
+                <w:sz w:val="19"/>
+                <w:szCs w:val="19"/>
+                <w:highlight w:val="white"/>
+                <w:lang w:val="vi-VN"/>
+              </w:rPr>
+              <w:t>"</w:t>
+            </w:r>
+          </w:p>
+          <w:p>
+            <w:pPr>
+              <w:autoSpaceDE w:val="0"/>
+              <w:autoSpaceDN w:val="0"/>
+              <w:adjustRightInd w:val="0"/>
+              <w:rPr>
+                <w:rFonts w:ascii="Consolas" w:hAnsi="Consolas" w:cs="Consolas"/>
+                <w:color w:val="000000"/>
+                <w:sz w:val="19"/>
+                <w:szCs w:val="19"/>
+                <w:highlight w:val="white"/>
+                <w:lang w:val="vi-VN"/>
+              </w:rPr>
+            </w:pPr>
+            <w:r>
+              <w:rPr>
+                <w:rFonts w:ascii="Consolas" w:hAnsi="Consolas" w:cs="Consolas"/>
+                <w:color w:val="000000"/>
+                <w:sz w:val="19"/>
+                <w:szCs w:val="19"/>
+                <w:highlight w:val="white"/>
+                <w:lang w:val="vi-VN"/>
+              </w:rPr>
+              <w:t>}</w:t>
+            </w:r>
+          </w:p>
+        </w:tc>
+      </w:tr>
+      <w:tr>
+        <w:tc>
+          <w:tcPr>
+            <w:tcW w:w="1560" w:type="dxa"/>
+            <w:shd w:val="clear" w:color="auto" w:fill="auto"/>
+            <w:vAlign w:val="center"/>
+          </w:tcPr>
+          <w:p>
+            <w:pPr>
+              <w:pStyle w:val="ListParagraph"/>
+              <w:ind w:left="0"/>
+              <w:jc w:val="center"/>
+              <w:rPr>
+                <w:rFonts w:ascii="Times New Roman" w:hAnsi="Times New Roman" w:cs="Times New Roman"/>
+                <w:b/>
+                <w:color w:val="FF0000"/>
+                <w:sz w:val="20"/>
+                <w:szCs w:val="20"/>
+              </w:rPr>
+            </w:pPr>
+            <w:r>
+              <w:rPr>
+                <w:rFonts w:ascii="Times New Roman" w:hAnsi="Times New Roman" w:cs="Times New Roman"/>
+                <w:b/>
+                <w:color w:val="FF0000"/>
+                <w:sz w:val="20"/>
+                <w:szCs w:val="20"/>
+              </w:rPr>
+              <w:t>401</w:t>
+            </w:r>
+          </w:p>
+          <w:p>
+            <w:pPr>
+              <w:pStyle w:val="ListParagraph"/>
+              <w:ind w:left="0"/>
+              <w:rPr>
+                <w:rFonts w:ascii="Times New Roman" w:hAnsi="Times New Roman" w:cs="Times New Roman"/>
+                <w:color w:val="000000" w:themeColor="text1"/>
+                <w:sz w:val="20"/>
+                <w:szCs w:val="20"/>
+              </w:rPr>
+            </w:pPr>
+            <w:r>
+              <w:rPr>
+                <w:rFonts w:ascii="Times New Roman" w:hAnsi="Times New Roman" w:cs="Times New Roman"/>
+                <w:color w:val="000000" w:themeColor="text1"/>
+                <w:sz w:val="20"/>
+                <w:szCs w:val="20"/>
+              </w:rPr>
+              <w:t>Account is pending</w:t>
+            </w:r>
+            <w:r>
+              <w:rPr>
+                <w:rFonts w:ascii="Times New Roman" w:hAnsi="Times New Roman" w:cs="Times New Roman"/>
+                <w:color w:val="000000" w:themeColor="text1"/>
+                <w:sz w:val="20"/>
+                <w:szCs w:val="20"/>
+              </w:rPr>
+              <w:t>.</w:t>
+            </w:r>
+          </w:p>
+        </w:tc>
+        <w:tc>
+          <w:tcPr>
+            <w:tcW w:w="9355" w:type="dxa"/>
+            <w:shd w:val="clear" w:color="auto" w:fill="auto"/>
+            <w:vAlign w:val="center"/>
+          </w:tcPr>
+          <w:p>
+            <w:pPr>
+              <w:autoSpaceDE w:val="0"/>
+              <w:autoSpaceDN w:val="0"/>
+              <w:adjustRightInd w:val="0"/>
+              <w:rPr>
+                <w:rFonts w:ascii="Consolas" w:hAnsi="Consolas" w:cs="Consolas"/>
+                <w:color w:val="000000"/>
+                <w:sz w:val="19"/>
+                <w:szCs w:val="19"/>
+                <w:highlight w:val="white"/>
+                <w:lang w:val="vi-VN"/>
+              </w:rPr>
+            </w:pPr>
+            <w:r>
+              <w:rPr>
+                <w:rFonts w:ascii="Consolas" w:hAnsi="Consolas" w:cs="Consolas"/>
+                <w:color w:val="000000"/>
+                <w:sz w:val="19"/>
+                <w:szCs w:val="19"/>
+                <w:highlight w:val="white"/>
+                <w:lang w:val="vi-VN"/>
+              </w:rPr>
+              <w:t>{</w:t>
+            </w:r>
+          </w:p>
+          <w:p>
+            <w:pPr>
+              <w:autoSpaceDE w:val="0"/>
+              <w:autoSpaceDN w:val="0"/>
+              <w:adjustRightInd w:val="0"/>
+              <w:rPr>
+                <w:rFonts w:ascii="Consolas" w:hAnsi="Consolas" w:cs="Consolas"/>
+                <w:color w:val="000000"/>
+                <w:sz w:val="19"/>
+                <w:szCs w:val="19"/>
+                <w:highlight w:val="white"/>
+                <w:lang w:val="vi-VN"/>
+              </w:rPr>
+            </w:pPr>
+            <w:r>
+              <w:rPr>
+                <w:rFonts w:ascii="Consolas" w:hAnsi="Consolas" w:cs="Consolas"/>
+                <w:color w:val="000000"/>
+                <w:sz w:val="19"/>
+                <w:szCs w:val="19"/>
+                <w:highlight w:val="white"/>
+                <w:lang w:val="vi-VN"/>
+              </w:rPr>
+              <w:t xml:space="preserve">  </w:t>
+            </w:r>
+            <w:r>
+              <w:rPr>
+                <w:rFonts w:ascii="Consolas" w:hAnsi="Consolas" w:cs="Consolas"/>
+                <w:color w:val="2E75B6"/>
+                <w:sz w:val="19"/>
+                <w:szCs w:val="19"/>
+                <w:highlight w:val="white"/>
+                <w:lang w:val="vi-VN"/>
+              </w:rPr>
+              <w:t>"Error"</w:t>
+            </w:r>
+            <w:r>
+              <w:rPr>
+                <w:rFonts w:ascii="Consolas" w:hAnsi="Consolas" w:cs="Consolas"/>
+                <w:color w:val="000000"/>
+                <w:sz w:val="19"/>
+                <w:szCs w:val="19"/>
+                <w:highlight w:val="white"/>
+                <w:lang w:val="vi-VN"/>
+              </w:rPr>
+              <w:t xml:space="preserve">: </w:t>
+            </w:r>
+            <w:r>
+              <w:rPr>
+                <w:rFonts w:ascii="Consolas" w:hAnsi="Consolas" w:cs="Consolas"/>
+                <w:color w:val="A31515"/>
+                <w:sz w:val="19"/>
+                <w:szCs w:val="19"/>
+                <w:highlight w:val="white"/>
+                <w:lang w:val="vi-VN"/>
+              </w:rPr>
+              <w:t>"</w:t>
+            </w:r>
+            <w:r>
+              <w:rPr>
+                <w:rFonts w:ascii="Consolas" w:hAnsi="Consolas" w:cs="Consolas"/>
+                <w:color w:val="A31515"/>
+                <w:sz w:val="19"/>
+                <w:szCs w:val="19"/>
+                <w:highlight w:val="white"/>
+              </w:rPr>
+              <w:t>W001</w:t>
+            </w:r>
+            <w:r>
+              <w:rPr>
+                <w:rFonts w:ascii="Consolas" w:hAnsi="Consolas" w:cs="Consolas"/>
+                <w:color w:val="A31515"/>
+                <w:sz w:val="19"/>
+                <w:szCs w:val="19"/>
+                <w:highlight w:val="white"/>
+                <w:lang w:val="vi-VN"/>
+              </w:rPr>
+              <w:t>"</w:t>
+            </w:r>
+          </w:p>
+          <w:p>
+            <w:pPr>
+              <w:autoSpaceDE w:val="0"/>
+              <w:autoSpaceDN w:val="0"/>
+              <w:adjustRightInd w:val="0"/>
+              <w:rPr>
+                <w:rFonts w:ascii="Consolas" w:hAnsi="Consolas" w:cs="Consolas"/>
+                <w:color w:val="000000"/>
+                <w:sz w:val="19"/>
+                <w:szCs w:val="19"/>
+                <w:highlight w:val="white"/>
+                <w:lang w:val="vi-VN"/>
+              </w:rPr>
+            </w:pPr>
+            <w:r>
+              <w:rPr>
+                <w:rFonts w:ascii="Consolas" w:hAnsi="Consolas" w:cs="Consolas"/>
+                <w:color w:val="000000"/>
+                <w:sz w:val="19"/>
+                <w:szCs w:val="19"/>
+                <w:highlight w:val="white"/>
+                <w:lang w:val="vi-VN"/>
+              </w:rPr>
+              <w:t>}</w:t>
+            </w:r>
+          </w:p>
+        </w:tc>
+      </w:tr>
+      <w:tr>
+        <w:tc>
+          <w:tcPr>
+            <w:tcW w:w="1560" w:type="dxa"/>
+            <w:shd w:val="clear" w:color="auto" w:fill="auto"/>
+            <w:vAlign w:val="center"/>
+          </w:tcPr>
+          <w:p>
+            <w:pPr>
+              <w:pStyle w:val="ListParagraph"/>
+              <w:ind w:left="0"/>
+              <w:jc w:val="center"/>
+              <w:rPr>
+                <w:rFonts w:ascii="Times New Roman" w:hAnsi="Times New Roman" w:cs="Times New Roman"/>
+                <w:b/>
+                <w:color w:val="FF0000"/>
+                <w:sz w:val="20"/>
+                <w:szCs w:val="20"/>
+              </w:rPr>
+            </w:pPr>
+            <w:r>
+              <w:rPr>
+                <w:rFonts w:ascii="Times New Roman" w:hAnsi="Times New Roman" w:cs="Times New Roman"/>
+                <w:b/>
+                <w:color w:val="FF0000"/>
+                <w:sz w:val="20"/>
+                <w:szCs w:val="20"/>
+              </w:rPr>
+              <w:t>403</w:t>
+            </w:r>
+          </w:p>
+          <w:p>
+            <w:pPr>
+              <w:pStyle w:val="ListParagraph"/>
+              <w:ind w:left="0"/>
+              <w:rPr>
+                <w:rFonts w:ascii="Times New Roman" w:hAnsi="Times New Roman" w:cs="Times New Roman"/>
+                <w:color w:val="000000" w:themeColor="text1"/>
+                <w:sz w:val="20"/>
+                <w:szCs w:val="20"/>
+              </w:rPr>
+            </w:pPr>
+            <w:r>
+              <w:rPr>
+                <w:rFonts w:ascii="Times New Roman" w:hAnsi="Times New Roman" w:cs="Times New Roman"/>
+                <w:color w:val="000000" w:themeColor="text1"/>
+                <w:sz w:val="20"/>
+                <w:szCs w:val="20"/>
+              </w:rPr>
+              <w:t>Account is not allowed to access the function.</w:t>
+            </w:r>
+          </w:p>
+        </w:tc>
+        <w:tc>
+          <w:tcPr>
+            <w:tcW w:w="9355" w:type="dxa"/>
+            <w:shd w:val="clear" w:color="auto" w:fill="auto"/>
+            <w:vAlign w:val="center"/>
+          </w:tcPr>
+          <w:p>
+            <w:pPr>
+              <w:autoSpaceDE w:val="0"/>
+              <w:autoSpaceDN w:val="0"/>
+              <w:adjustRightInd w:val="0"/>
+              <w:rPr>
+                <w:rFonts w:ascii="Consolas" w:hAnsi="Consolas" w:cs="Consolas"/>
+                <w:color w:val="000000"/>
+                <w:sz w:val="19"/>
+                <w:szCs w:val="19"/>
+                <w:highlight w:val="white"/>
+                <w:lang w:val="vi-VN"/>
+              </w:rPr>
+            </w:pPr>
+            <w:r>
+              <w:rPr>
+                <w:rFonts w:ascii="Consolas" w:hAnsi="Consolas" w:cs="Consolas"/>
+                <w:color w:val="000000"/>
+                <w:sz w:val="19"/>
+                <w:szCs w:val="19"/>
+                <w:highlight w:val="white"/>
+                <w:lang w:val="vi-VN"/>
+              </w:rPr>
+              <w:t>{</w:t>
+            </w:r>
+          </w:p>
+          <w:p>
+            <w:pPr>
+              <w:autoSpaceDE w:val="0"/>
+              <w:autoSpaceDN w:val="0"/>
+              <w:adjustRightInd w:val="0"/>
+              <w:rPr>
+                <w:rFonts w:ascii="Consolas" w:hAnsi="Consolas" w:cs="Consolas"/>
+                <w:color w:val="000000"/>
+                <w:sz w:val="19"/>
+                <w:szCs w:val="19"/>
+                <w:highlight w:val="white"/>
+                <w:lang w:val="vi-VN"/>
+              </w:rPr>
+            </w:pPr>
+            <w:r>
+              <w:rPr>
+                <w:rFonts w:ascii="Consolas" w:hAnsi="Consolas" w:cs="Consolas"/>
+                <w:color w:val="000000"/>
+                <w:sz w:val="19"/>
+                <w:szCs w:val="19"/>
+                <w:highlight w:val="white"/>
+                <w:lang w:val="vi-VN"/>
+              </w:rPr>
+              <w:t xml:space="preserve">  </w:t>
+            </w:r>
+            <w:r>
+              <w:rPr>
+                <w:rFonts w:ascii="Consolas" w:hAnsi="Consolas" w:cs="Consolas"/>
+                <w:color w:val="2E75B6"/>
+                <w:sz w:val="19"/>
+                <w:szCs w:val="19"/>
+                <w:highlight w:val="white"/>
+                <w:lang w:val="vi-VN"/>
+              </w:rPr>
+              <w:t>"Error"</w:t>
+            </w:r>
+            <w:r>
+              <w:rPr>
+                <w:rFonts w:ascii="Consolas" w:hAnsi="Consolas" w:cs="Consolas"/>
+                <w:color w:val="000000"/>
+                <w:sz w:val="19"/>
+                <w:szCs w:val="19"/>
+                <w:highlight w:val="white"/>
+                <w:lang w:val="vi-VN"/>
+              </w:rPr>
+              <w:t xml:space="preserve">: </w:t>
+            </w:r>
+            <w:r>
+              <w:rPr>
+                <w:rFonts w:ascii="Consolas" w:hAnsi="Consolas" w:cs="Consolas"/>
+                <w:color w:val="A31515"/>
+                <w:sz w:val="19"/>
+                <w:szCs w:val="19"/>
+                <w:highlight w:val="white"/>
+                <w:lang w:val="vi-VN"/>
+              </w:rPr>
+              <w:t>"</w:t>
+            </w:r>
+            <w:r>
+              <w:rPr>
+                <w:rFonts w:ascii="Consolas" w:hAnsi="Consolas" w:cs="Consolas"/>
+                <w:color w:val="A31515"/>
+                <w:sz w:val="19"/>
+                <w:szCs w:val="19"/>
+                <w:highlight w:val="white"/>
+              </w:rPr>
+              <w:t>W013</w:t>
+            </w:r>
+            <w:r>
+              <w:rPr>
+                <w:rFonts w:ascii="Consolas" w:hAnsi="Consolas" w:cs="Consolas"/>
+                <w:color w:val="A31515"/>
+                <w:sz w:val="19"/>
+                <w:szCs w:val="19"/>
+                <w:highlight w:val="white"/>
+                <w:lang w:val="vi-VN"/>
+              </w:rPr>
+              <w:t>"</w:t>
+            </w:r>
+          </w:p>
+          <w:p>
+            <w:pPr>
+              <w:rPr>
+                <w:rStyle w:val="sbrace"/>
+                <w:rFonts w:ascii="Times New Roman" w:hAnsi="Times New Roman" w:cs="Times New Roman"/>
+                <w:color w:val="000000" w:themeColor="text1"/>
+                <w:sz w:val="20"/>
+                <w:szCs w:val="20"/>
+              </w:rPr>
+            </w:pPr>
+            <w:r>
+              <w:rPr>
+                <w:rFonts w:ascii="Consolas" w:hAnsi="Consolas" w:cs="Consolas"/>
+                <w:color w:val="000000"/>
+                <w:sz w:val="19"/>
+                <w:szCs w:val="19"/>
+                <w:highlight w:val="white"/>
+                <w:lang w:val="vi-VN"/>
+              </w:rPr>
+              <w:t>}</w:t>
+            </w:r>
+          </w:p>
+        </w:tc>
+      </w:tr>
+      <w:tr>
+        <w:tc>
+          <w:tcPr>
+            <w:tcW w:w="1560" w:type="dxa"/>
+            <w:shd w:val="clear" w:color="auto" w:fill="auto"/>
+            <w:vAlign w:val="center"/>
+          </w:tcPr>
+          <w:p>
+            <w:pPr>
+              <w:pStyle w:val="ListParagraph"/>
+              <w:ind w:left="0"/>
+              <w:jc w:val="center"/>
+              <w:rPr>
+                <w:rFonts w:ascii="Times New Roman" w:hAnsi="Times New Roman" w:cs="Times New Roman"/>
+                <w:b/>
+                <w:color w:val="FF0000"/>
+                <w:sz w:val="20"/>
+                <w:szCs w:val="20"/>
+              </w:rPr>
+            </w:pPr>
+            <w:r>
+              <w:rPr>
+                <w:rFonts w:ascii="Times New Roman" w:hAnsi="Times New Roman" w:cs="Times New Roman"/>
+                <w:b/>
+                <w:color w:val="FF0000"/>
+                <w:sz w:val="20"/>
+                <w:szCs w:val="20"/>
+              </w:rPr>
+              <w:t>404</w:t>
+            </w:r>
+          </w:p>
+          <w:p>
+            <w:pPr>
+              <w:pStyle w:val="ListParagraph"/>
+              <w:ind w:left="0"/>
+              <w:rPr>
+                <w:rFonts w:ascii="Times New Roman" w:hAnsi="Times New Roman" w:cs="Times New Roman"/>
+                <w:color w:val="000000" w:themeColor="text1"/>
+                <w:sz w:val="20"/>
+                <w:szCs w:val="20"/>
+              </w:rPr>
+            </w:pPr>
+            <w:r>
+              <w:rPr>
+                <w:rFonts w:ascii="Times New Roman" w:hAnsi="Times New Roman" w:cs="Times New Roman"/>
+                <w:color w:val="000000" w:themeColor="text1"/>
+                <w:sz w:val="20"/>
+                <w:szCs w:val="20"/>
+              </w:rPr>
+              <w:t>Record is not found</w:t>
+            </w:r>
+            <w:r>
+              <w:rPr>
+                <w:rFonts w:ascii="Times New Roman" w:hAnsi="Times New Roman" w:cs="Times New Roman"/>
+                <w:color w:val="000000" w:themeColor="text1"/>
+                <w:sz w:val="20"/>
+                <w:szCs w:val="20"/>
+              </w:rPr>
+              <w:t>.</w:t>
+            </w:r>
+          </w:p>
+        </w:tc>
+        <w:tc>
+          <w:tcPr>
+            <w:tcW w:w="9355" w:type="dxa"/>
+            <w:shd w:val="clear" w:color="auto" w:fill="auto"/>
+            <w:vAlign w:val="center"/>
+          </w:tcPr>
+          <w:p>
+            <w:pPr>
+              <w:autoSpaceDE w:val="0"/>
+              <w:autoSpaceDN w:val="0"/>
+              <w:adjustRightInd w:val="0"/>
+              <w:rPr>
+                <w:rFonts w:ascii="Consolas" w:hAnsi="Consolas" w:cs="Consolas"/>
+                <w:color w:val="000000"/>
+                <w:sz w:val="19"/>
+                <w:szCs w:val="19"/>
+                <w:highlight w:val="white"/>
+                <w:lang w:val="vi-VN"/>
+              </w:rPr>
+            </w:pPr>
+            <w:r>
+              <w:rPr>
+                <w:rFonts w:ascii="Consolas" w:hAnsi="Consolas" w:cs="Consolas"/>
+                <w:color w:val="000000"/>
+                <w:sz w:val="19"/>
+                <w:szCs w:val="19"/>
+                <w:highlight w:val="white"/>
+                <w:lang w:val="vi-VN"/>
+              </w:rPr>
+              <w:t>{</w:t>
+            </w:r>
+          </w:p>
+          <w:p>
+            <w:pPr>
+              <w:autoSpaceDE w:val="0"/>
+              <w:autoSpaceDN w:val="0"/>
+              <w:adjustRightInd w:val="0"/>
+              <w:rPr>
+                <w:rFonts w:ascii="Consolas" w:hAnsi="Consolas" w:cs="Consolas"/>
+                <w:color w:val="000000"/>
+                <w:sz w:val="19"/>
+                <w:szCs w:val="19"/>
+                <w:highlight w:val="white"/>
+                <w:lang w:val="vi-VN"/>
+              </w:rPr>
+            </w:pPr>
+            <w:r>
+              <w:rPr>
+                <w:rFonts w:ascii="Consolas" w:hAnsi="Consolas" w:cs="Consolas"/>
+                <w:color w:val="000000"/>
+                <w:sz w:val="19"/>
+                <w:szCs w:val="19"/>
+                <w:highlight w:val="white"/>
+                <w:lang w:val="vi-VN"/>
+              </w:rPr>
+              <w:t xml:space="preserve">  </w:t>
+            </w:r>
+            <w:r>
+              <w:rPr>
+                <w:rFonts w:ascii="Consolas" w:hAnsi="Consolas" w:cs="Consolas"/>
+                <w:color w:val="2E75B6"/>
+                <w:sz w:val="19"/>
+                <w:szCs w:val="19"/>
+                <w:highlight w:val="white"/>
+                <w:lang w:val="vi-VN"/>
+              </w:rPr>
+              <w:t>"Error"</w:t>
+            </w:r>
+            <w:r>
+              <w:rPr>
+                <w:rFonts w:ascii="Consolas" w:hAnsi="Consolas" w:cs="Consolas"/>
+                <w:color w:val="000000"/>
+                <w:sz w:val="19"/>
+                <w:szCs w:val="19"/>
+                <w:highlight w:val="white"/>
+                <w:lang w:val="vi-VN"/>
+              </w:rPr>
+              <w:t xml:space="preserve">: </w:t>
+            </w:r>
+            <w:r>
+              <w:rPr>
+                <w:rFonts w:ascii="Consolas" w:hAnsi="Consolas" w:cs="Consolas"/>
+                <w:color w:val="A31515"/>
+                <w:sz w:val="19"/>
+                <w:szCs w:val="19"/>
+                <w:highlight w:val="white"/>
+                <w:lang w:val="vi-VN"/>
+              </w:rPr>
+              <w:t>"</w:t>
+            </w:r>
+            <w:r>
+              <w:rPr>
+                <w:rFonts w:ascii="Consolas" w:hAnsi="Consolas" w:cs="Consolas"/>
+                <w:color w:val="A31515"/>
+                <w:sz w:val="19"/>
+                <w:szCs w:val="19"/>
+                <w:highlight w:val="white"/>
+              </w:rPr>
+              <w:t>W023</w:t>
+            </w:r>
+            <w:r>
+              <w:rPr>
+                <w:rFonts w:ascii="Consolas" w:hAnsi="Consolas" w:cs="Consolas"/>
+                <w:color w:val="A31515"/>
+                <w:sz w:val="19"/>
+                <w:szCs w:val="19"/>
+                <w:highlight w:val="white"/>
+                <w:lang w:val="vi-VN"/>
+              </w:rPr>
+              <w:t>"</w:t>
+            </w:r>
+          </w:p>
+          <w:p>
+            <w:pPr>
+              <w:rPr>
+                <w:rStyle w:val="sbrace"/>
+                <w:rFonts w:ascii="Consolas" w:hAnsi="Consolas" w:cs="Consolas"/>
+                <w:color w:val="000000"/>
+                <w:sz w:val="19"/>
+                <w:szCs w:val="19"/>
+                <w:lang w:val="vi-VN"/>
+              </w:rPr>
+            </w:pPr>
+            <w:r>
+              <w:rPr>
+                <w:rFonts w:ascii="Consolas" w:hAnsi="Consolas" w:cs="Consolas"/>
+                <w:color w:val="000000"/>
+                <w:sz w:val="19"/>
+                <w:szCs w:val="19"/>
+                <w:highlight w:val="white"/>
+                <w:lang w:val="vi-VN"/>
+              </w:rPr>
+              <w:t>}</w:t>
+            </w:r>
+          </w:p>
+        </w:tc>
+      </w:tr>
+      <w:tr>
+        <w:tc>
+          <w:tcPr>
+            <w:tcW w:w="1560" w:type="dxa"/>
+            <w:shd w:val="clear" w:color="auto" w:fill="auto"/>
+            <w:vAlign w:val="center"/>
+          </w:tcPr>
+          <w:p>
+            <w:pPr>
+              <w:pStyle w:val="ListParagraph"/>
+              <w:ind w:left="0"/>
+              <w:jc w:val="center"/>
+              <w:rPr>
+                <w:rFonts w:ascii="Times New Roman" w:hAnsi="Times New Roman" w:cs="Times New Roman"/>
+                <w:b/>
+                <w:color w:val="FF0000"/>
+                <w:sz w:val="20"/>
+                <w:szCs w:val="20"/>
+              </w:rPr>
+            </w:pPr>
+            <w:r>
+              <w:rPr>
+                <w:rFonts w:ascii="Times New Roman" w:hAnsi="Times New Roman" w:cs="Times New Roman"/>
+                <w:b/>
+                <w:color w:val="FF0000"/>
+                <w:sz w:val="20"/>
+                <w:szCs w:val="20"/>
+              </w:rPr>
+              <w:t>500</w:t>
+            </w:r>
+          </w:p>
+          <w:p>
+            <w:pPr>
+              <w:pStyle w:val="ListParagraph"/>
+              <w:ind w:left="0"/>
+              <w:rPr>
+                <w:rFonts w:ascii="Times New Roman" w:hAnsi="Times New Roman" w:cs="Times New Roman"/>
+                <w:color w:val="FF0000"/>
+                <w:sz w:val="20"/>
+                <w:szCs w:val="20"/>
+              </w:rPr>
+            </w:pPr>
+            <w:r>
+              <w:rPr>
+                <w:rFonts w:ascii="Times New Roman" w:hAnsi="Times New Roman" w:cs="Times New Roman"/>
+                <w:sz w:val="20"/>
+                <w:szCs w:val="20"/>
+              </w:rPr>
+              <w:t>Something is wrong with the server. Tell client to try again.</w:t>
+            </w:r>
+          </w:p>
+        </w:tc>
+        <w:tc>
+          <w:tcPr>
+            <w:tcW w:w="9355" w:type="dxa"/>
+            <w:shd w:val="clear" w:color="auto" w:fill="auto"/>
+            <w:vAlign w:val="center"/>
+          </w:tcPr>
+          <w:p>
+            <w:pPr>
+              <w:autoSpaceDE w:val="0"/>
+              <w:autoSpaceDN w:val="0"/>
+              <w:adjustRightInd w:val="0"/>
+              <w:rPr>
+                <w:rFonts w:ascii="Consolas" w:hAnsi="Consolas" w:cs="Consolas"/>
+                <w:color w:val="000000"/>
+                <w:sz w:val="19"/>
+                <w:szCs w:val="19"/>
+                <w:highlight w:val="white"/>
+                <w:lang w:val="vi-VN"/>
+              </w:rPr>
+            </w:pPr>
+          </w:p>
+        </w:tc>
+      </w:tr>
+    </w:tbl>
+    <w:p>
+      <w:pPr>
+        <w:rPr>
+          <w:rFonts w:ascii="Times New Roman" w:hAnsi="Times New Roman" w:cs="Times New Roman"/>
+          <w:color w:val="000000" w:themeColor="text1"/>
+          <w:sz w:val="28"/>
+          <w:szCs w:val="28"/>
+        </w:rPr>
+      </w:pPr>
+    </w:p>
+    <w:p>
+      <w:pPr>
+        <w:rPr>
+          <w:rFonts w:ascii="Times New Roman" w:hAnsi="Times New Roman" w:cs="Times New Roman"/>
+          <w:color w:val="000000" w:themeColor="text1"/>
+          <w:sz w:val="28"/>
+          <w:szCs w:val="28"/>
+        </w:rPr>
+      </w:pPr>
+    </w:p>
+    <w:p>
+      <w:pPr>
+        <w:rPr>
+          <w:rFonts w:ascii="Times New Roman" w:hAnsi="Times New Roman" w:cs="Times New Roman"/>
+          <w:color w:val="000000" w:themeColor="text1"/>
+          <w:sz w:val="28"/>
+          <w:szCs w:val="28"/>
+        </w:rPr>
+      </w:pPr>
+    </w:p>
+    <w:p>
+      <w:pPr>
+        <w:rPr>
+          <w:rFonts w:ascii="Times New Roman" w:hAnsi="Times New Roman" w:cs="Times New Roman"/>
+          <w:color w:val="000000" w:themeColor="text1"/>
+          <w:sz w:val="28"/>
+          <w:szCs w:val="28"/>
+        </w:rPr>
+      </w:pPr>
+    </w:p>
+    <w:p>
+      <w:pPr>
+        <w:rPr>
+          <w:rFonts w:ascii="Times New Roman" w:hAnsi="Times New Roman" w:cs="Times New Roman"/>
+          <w:color w:val="000000" w:themeColor="text1"/>
+          <w:sz w:val="28"/>
+          <w:szCs w:val="28"/>
+        </w:rPr>
+      </w:pPr>
+    </w:p>
+    <w:p>
+      <w:pPr>
+        <w:rPr>
+          <w:rFonts w:ascii="Times New Roman" w:hAnsi="Times New Roman" w:cs="Times New Roman"/>
+          <w:color w:val="000000" w:themeColor="text1"/>
+          <w:sz w:val="28"/>
+          <w:szCs w:val="28"/>
+        </w:rPr>
+      </w:pPr>
+      <w:bookmarkStart w:id="0" w:name="_GoBack"/>
+      <w:bookmarkEnd w:id="0"/>
     </w:p>
     <w:p>
       <w:pPr>

</xml_diff>

<commit_message>
Added Name to MedicalRecord.
</commit_message>
<xml_diff>
--- a/002 - DOCUMENT/API Documentation/Olives/Medical/api_endpoints_medical-record.docx
+++ b/002 - DOCUMENT/API Documentation/Olives/Medical/api_endpoints_medical-record.docx
@@ -1136,16 +1136,14 @@
                 <w:color w:val="000000"/>
                 <w:sz w:val="19"/>
                 <w:szCs w:val="19"/>
-                <w:highlight w:val="white"/>
-              </w:rPr>
-            </w:pPr>
-            <w:r>
-              <w:rPr>
-                <w:rFonts w:ascii="Consolas" w:hAnsi="Consolas" w:cs="Consolas"/>
-                <w:color w:val="000000"/>
-                <w:sz w:val="19"/>
-                <w:szCs w:val="19"/>
-                <w:highlight w:val="white"/>
+              </w:rPr>
+            </w:pPr>
+            <w:r>
+              <w:rPr>
+                <w:rFonts w:ascii="Consolas" w:hAnsi="Consolas" w:cs="Consolas"/>
+                <w:color w:val="000000"/>
+                <w:sz w:val="19"/>
+                <w:szCs w:val="19"/>
               </w:rPr>
               <w:t>{</w:t>
             </w:r>
@@ -1160,16 +1158,14 @@
                 <w:color w:val="000000"/>
                 <w:sz w:val="19"/>
                 <w:szCs w:val="19"/>
-                <w:highlight w:val="white"/>
-              </w:rPr>
-            </w:pPr>
-            <w:r>
-              <w:rPr>
-                <w:rFonts w:ascii="Consolas" w:hAnsi="Consolas" w:cs="Consolas"/>
-                <w:color w:val="000000"/>
-                <w:sz w:val="19"/>
-                <w:szCs w:val="19"/>
-                <w:highlight w:val="white"/>
+              </w:rPr>
+            </w:pPr>
+            <w:r>
+              <w:rPr>
+                <w:rFonts w:ascii="Consolas" w:hAnsi="Consolas" w:cs="Consolas"/>
+                <w:color w:val="000000"/>
+                <w:sz w:val="19"/>
+                <w:szCs w:val="19"/>
               </w:rPr>
               <w:t xml:space="preserve">  </w:t>
             </w:r>
@@ -1179,7 +1175,6 @@
                 <w:color w:val="2E75B6"/>
                 <w:sz w:val="19"/>
                 <w:szCs w:val="19"/>
-                <w:highlight w:val="white"/>
               </w:rPr>
               <w:t>"MedicalRecord"</w:t>
             </w:r>
@@ -1189,7 +1184,6 @@
                 <w:color w:val="000000"/>
                 <w:sz w:val="19"/>
                 <w:szCs w:val="19"/>
-                <w:highlight w:val="white"/>
               </w:rPr>
               <w:t>: {</w:t>
             </w:r>
@@ -1204,16 +1198,14 @@
                 <w:color w:val="000000"/>
                 <w:sz w:val="19"/>
                 <w:szCs w:val="19"/>
-                <w:highlight w:val="white"/>
-              </w:rPr>
-            </w:pPr>
-            <w:r>
-              <w:rPr>
-                <w:rFonts w:ascii="Consolas" w:hAnsi="Consolas" w:cs="Consolas"/>
-                <w:color w:val="000000"/>
-                <w:sz w:val="19"/>
-                <w:szCs w:val="19"/>
-                <w:highlight w:val="white"/>
+              </w:rPr>
+            </w:pPr>
+            <w:r>
+              <w:rPr>
+                <w:rFonts w:ascii="Consolas" w:hAnsi="Consolas" w:cs="Consolas"/>
+                <w:color w:val="000000"/>
+                <w:sz w:val="19"/>
+                <w:szCs w:val="19"/>
               </w:rPr>
               <w:t xml:space="preserve">    </w:t>
             </w:r>
@@ -1223,7 +1215,6 @@
                 <w:color w:val="2E75B6"/>
                 <w:sz w:val="19"/>
                 <w:szCs w:val="19"/>
-                <w:highlight w:val="white"/>
               </w:rPr>
               <w:t>"Id"</w:t>
             </w:r>
@@ -1233,7 +1224,6 @@
                 <w:color w:val="000000"/>
                 <w:sz w:val="19"/>
                 <w:szCs w:val="19"/>
-                <w:highlight w:val="white"/>
               </w:rPr>
               <w:t>: 0,</w:t>
             </w:r>
@@ -1248,16 +1238,14 @@
                 <w:color w:val="000000"/>
                 <w:sz w:val="19"/>
                 <w:szCs w:val="19"/>
-                <w:highlight w:val="white"/>
-              </w:rPr>
-            </w:pPr>
-            <w:r>
-              <w:rPr>
-                <w:rFonts w:ascii="Consolas" w:hAnsi="Consolas" w:cs="Consolas"/>
-                <w:color w:val="000000"/>
-                <w:sz w:val="19"/>
-                <w:szCs w:val="19"/>
-                <w:highlight w:val="white"/>
+              </w:rPr>
+            </w:pPr>
+            <w:r>
+              <w:rPr>
+                <w:rFonts w:ascii="Consolas" w:hAnsi="Consolas" w:cs="Consolas"/>
+                <w:color w:val="000000"/>
+                <w:sz w:val="19"/>
+                <w:szCs w:val="19"/>
               </w:rPr>
               <w:t xml:space="preserve">    </w:t>
             </w:r>
@@ -1267,7 +1255,6 @@
                 <w:color w:val="2E75B6"/>
                 <w:sz w:val="19"/>
                 <w:szCs w:val="19"/>
-                <w:highlight w:val="white"/>
               </w:rPr>
               <w:t>"Owner"</w:t>
             </w:r>
@@ -1277,7 +1264,6 @@
                 <w:color w:val="000000"/>
                 <w:sz w:val="19"/>
                 <w:szCs w:val="19"/>
-                <w:highlight w:val="white"/>
               </w:rPr>
               <w:t>: {</w:t>
             </w:r>
@@ -1292,16 +1278,14 @@
                 <w:color w:val="000000"/>
                 <w:sz w:val="19"/>
                 <w:szCs w:val="19"/>
-                <w:highlight w:val="white"/>
-              </w:rPr>
-            </w:pPr>
-            <w:r>
-              <w:rPr>
-                <w:rFonts w:ascii="Consolas" w:hAnsi="Consolas" w:cs="Consolas"/>
-                <w:color w:val="000000"/>
-                <w:sz w:val="19"/>
-                <w:szCs w:val="19"/>
-                <w:highlight w:val="white"/>
+              </w:rPr>
+            </w:pPr>
+            <w:r>
+              <w:rPr>
+                <w:rFonts w:ascii="Consolas" w:hAnsi="Consolas" w:cs="Consolas"/>
+                <w:color w:val="000000"/>
+                <w:sz w:val="19"/>
+                <w:szCs w:val="19"/>
               </w:rPr>
               <w:t xml:space="preserve">      </w:t>
             </w:r>
@@ -1311,7 +1295,6 @@
                 <w:color w:val="2E75B6"/>
                 <w:sz w:val="19"/>
                 <w:szCs w:val="19"/>
-                <w:highlight w:val="white"/>
               </w:rPr>
               <w:t>"Id"</w:t>
             </w:r>
@@ -1321,7 +1304,6 @@
                 <w:color w:val="000000"/>
                 <w:sz w:val="19"/>
                 <w:szCs w:val="19"/>
-                <w:highlight w:val="white"/>
               </w:rPr>
               <w:t>: 0,</w:t>
             </w:r>
@@ -1336,16 +1318,14 @@
                 <w:color w:val="000000"/>
                 <w:sz w:val="19"/>
                 <w:szCs w:val="19"/>
-                <w:highlight w:val="white"/>
-              </w:rPr>
-            </w:pPr>
-            <w:r>
-              <w:rPr>
-                <w:rFonts w:ascii="Consolas" w:hAnsi="Consolas" w:cs="Consolas"/>
-                <w:color w:val="000000"/>
-                <w:sz w:val="19"/>
-                <w:szCs w:val="19"/>
-                <w:highlight w:val="white"/>
+              </w:rPr>
+            </w:pPr>
+            <w:r>
+              <w:rPr>
+                <w:rFonts w:ascii="Consolas" w:hAnsi="Consolas" w:cs="Consolas"/>
+                <w:color w:val="000000"/>
+                <w:sz w:val="19"/>
+                <w:szCs w:val="19"/>
               </w:rPr>
               <w:t xml:space="preserve">      </w:t>
             </w:r>
@@ -1355,7 +1335,6 @@
                 <w:color w:val="2E75B6"/>
                 <w:sz w:val="19"/>
                 <w:szCs w:val="19"/>
-                <w:highlight w:val="white"/>
               </w:rPr>
               <w:t>"FirstName"</w:t>
             </w:r>
@@ -1365,7 +1344,6 @@
                 <w:color w:val="000000"/>
                 <w:sz w:val="19"/>
                 <w:szCs w:val="19"/>
-                <w:highlight w:val="white"/>
               </w:rPr>
               <w:t xml:space="preserve">: </w:t>
             </w:r>
@@ -1375,7 +1353,6 @@
                 <w:color w:val="A31515"/>
                 <w:sz w:val="19"/>
                 <w:szCs w:val="19"/>
-                <w:highlight w:val="white"/>
               </w:rPr>
               <w:t>""</w:t>
             </w:r>
@@ -1385,7 +1362,6 @@
                 <w:color w:val="000000"/>
                 <w:sz w:val="19"/>
                 <w:szCs w:val="19"/>
-                <w:highlight w:val="white"/>
               </w:rPr>
               <w:t>,</w:t>
             </w:r>
@@ -1400,16 +1376,14 @@
                 <w:color w:val="000000"/>
                 <w:sz w:val="19"/>
                 <w:szCs w:val="19"/>
-                <w:highlight w:val="white"/>
-              </w:rPr>
-            </w:pPr>
-            <w:r>
-              <w:rPr>
-                <w:rFonts w:ascii="Consolas" w:hAnsi="Consolas" w:cs="Consolas"/>
-                <w:color w:val="000000"/>
-                <w:sz w:val="19"/>
-                <w:szCs w:val="19"/>
-                <w:highlight w:val="white"/>
+              </w:rPr>
+            </w:pPr>
+            <w:r>
+              <w:rPr>
+                <w:rFonts w:ascii="Consolas" w:hAnsi="Consolas" w:cs="Consolas"/>
+                <w:color w:val="000000"/>
+                <w:sz w:val="19"/>
+                <w:szCs w:val="19"/>
               </w:rPr>
               <w:t xml:space="preserve">      </w:t>
             </w:r>
@@ -1419,7 +1393,6 @@
                 <w:color w:val="2E75B6"/>
                 <w:sz w:val="19"/>
                 <w:szCs w:val="19"/>
-                <w:highlight w:val="white"/>
               </w:rPr>
               <w:t>"LastName"</w:t>
             </w:r>
@@ -1429,7 +1402,6 @@
                 <w:color w:val="000000"/>
                 <w:sz w:val="19"/>
                 <w:szCs w:val="19"/>
-                <w:highlight w:val="white"/>
               </w:rPr>
               <w:t xml:space="preserve">: </w:t>
             </w:r>
@@ -1439,7 +1411,6 @@
                 <w:color w:val="A31515"/>
                 <w:sz w:val="19"/>
                 <w:szCs w:val="19"/>
-                <w:highlight w:val="white"/>
               </w:rPr>
               <w:t>""</w:t>
             </w:r>
@@ -1449,7 +1420,6 @@
                 <w:color w:val="000000"/>
                 <w:sz w:val="19"/>
                 <w:szCs w:val="19"/>
-                <w:highlight w:val="white"/>
               </w:rPr>
               <w:t>,</w:t>
             </w:r>
@@ -1464,16 +1434,14 @@
                 <w:color w:val="000000"/>
                 <w:sz w:val="19"/>
                 <w:szCs w:val="19"/>
-                <w:highlight w:val="white"/>
-              </w:rPr>
-            </w:pPr>
-            <w:r>
-              <w:rPr>
-                <w:rFonts w:ascii="Consolas" w:hAnsi="Consolas" w:cs="Consolas"/>
-                <w:color w:val="000000"/>
-                <w:sz w:val="19"/>
-                <w:szCs w:val="19"/>
-                <w:highlight w:val="white"/>
+              </w:rPr>
+            </w:pPr>
+            <w:r>
+              <w:rPr>
+                <w:rFonts w:ascii="Consolas" w:hAnsi="Consolas" w:cs="Consolas"/>
+                <w:color w:val="000000"/>
+                <w:sz w:val="19"/>
+                <w:szCs w:val="19"/>
               </w:rPr>
               <w:t xml:space="preserve">      </w:t>
             </w:r>
@@ -1483,7 +1451,6 @@
                 <w:color w:val="2E75B6"/>
                 <w:sz w:val="19"/>
                 <w:szCs w:val="19"/>
-                <w:highlight w:val="white"/>
               </w:rPr>
               <w:t>"Role"</w:t>
             </w:r>
@@ -1493,7 +1460,6 @@
                 <w:color w:val="000000"/>
                 <w:sz w:val="19"/>
                 <w:szCs w:val="19"/>
-                <w:highlight w:val="white"/>
               </w:rPr>
               <w:t>: 0</w:t>
             </w:r>
@@ -1508,16 +1474,14 @@
                 <w:color w:val="000000"/>
                 <w:sz w:val="19"/>
                 <w:szCs w:val="19"/>
-                <w:highlight w:val="white"/>
-              </w:rPr>
-            </w:pPr>
-            <w:r>
-              <w:rPr>
-                <w:rFonts w:ascii="Consolas" w:hAnsi="Consolas" w:cs="Consolas"/>
-                <w:color w:val="000000"/>
-                <w:sz w:val="19"/>
-                <w:szCs w:val="19"/>
-                <w:highlight w:val="white"/>
+              </w:rPr>
+            </w:pPr>
+            <w:r>
+              <w:rPr>
+                <w:rFonts w:ascii="Consolas" w:hAnsi="Consolas" w:cs="Consolas"/>
+                <w:color w:val="000000"/>
+                <w:sz w:val="19"/>
+                <w:szCs w:val="19"/>
               </w:rPr>
               <w:t xml:space="preserve">    },</w:t>
             </w:r>
@@ -1532,16 +1496,14 @@
                 <w:color w:val="000000"/>
                 <w:sz w:val="19"/>
                 <w:szCs w:val="19"/>
-                <w:highlight w:val="white"/>
-              </w:rPr>
-            </w:pPr>
-            <w:r>
-              <w:rPr>
-                <w:rFonts w:ascii="Consolas" w:hAnsi="Consolas" w:cs="Consolas"/>
-                <w:color w:val="000000"/>
-                <w:sz w:val="19"/>
-                <w:szCs w:val="19"/>
-                <w:highlight w:val="white"/>
+              </w:rPr>
+            </w:pPr>
+            <w:r>
+              <w:rPr>
+                <w:rFonts w:ascii="Consolas" w:hAnsi="Consolas" w:cs="Consolas"/>
+                <w:color w:val="000000"/>
+                <w:sz w:val="19"/>
+                <w:szCs w:val="19"/>
               </w:rPr>
               <w:t xml:space="preserve">    </w:t>
             </w:r>
@@ -1551,7 +1513,6 @@
                 <w:color w:val="2E75B6"/>
                 <w:sz w:val="19"/>
                 <w:szCs w:val="19"/>
-                <w:highlight w:val="white"/>
               </w:rPr>
               <w:t>"Creator"</w:t>
             </w:r>
@@ -1561,7 +1522,6 @@
                 <w:color w:val="000000"/>
                 <w:sz w:val="19"/>
                 <w:szCs w:val="19"/>
-                <w:highlight w:val="white"/>
               </w:rPr>
               <w:t>: {</w:t>
             </w:r>
@@ -1576,16 +1536,14 @@
                 <w:color w:val="000000"/>
                 <w:sz w:val="19"/>
                 <w:szCs w:val="19"/>
-                <w:highlight w:val="white"/>
-              </w:rPr>
-            </w:pPr>
-            <w:r>
-              <w:rPr>
-                <w:rFonts w:ascii="Consolas" w:hAnsi="Consolas" w:cs="Consolas"/>
-                <w:color w:val="000000"/>
-                <w:sz w:val="19"/>
-                <w:szCs w:val="19"/>
-                <w:highlight w:val="white"/>
+              </w:rPr>
+            </w:pPr>
+            <w:r>
+              <w:rPr>
+                <w:rFonts w:ascii="Consolas" w:hAnsi="Consolas" w:cs="Consolas"/>
+                <w:color w:val="000000"/>
+                <w:sz w:val="19"/>
+                <w:szCs w:val="19"/>
               </w:rPr>
               <w:t xml:space="preserve">      </w:t>
             </w:r>
@@ -1595,7 +1553,6 @@
                 <w:color w:val="2E75B6"/>
                 <w:sz w:val="19"/>
                 <w:szCs w:val="19"/>
-                <w:highlight w:val="white"/>
               </w:rPr>
               <w:t>"Id"</w:t>
             </w:r>
@@ -1605,7 +1562,6 @@
                 <w:color w:val="000000"/>
                 <w:sz w:val="19"/>
                 <w:szCs w:val="19"/>
-                <w:highlight w:val="white"/>
               </w:rPr>
               <w:t>: 0,</w:t>
             </w:r>
@@ -1620,16 +1576,14 @@
                 <w:color w:val="000000"/>
                 <w:sz w:val="19"/>
                 <w:szCs w:val="19"/>
-                <w:highlight w:val="white"/>
-              </w:rPr>
-            </w:pPr>
-            <w:r>
-              <w:rPr>
-                <w:rFonts w:ascii="Consolas" w:hAnsi="Consolas" w:cs="Consolas"/>
-                <w:color w:val="000000"/>
-                <w:sz w:val="19"/>
-                <w:szCs w:val="19"/>
-                <w:highlight w:val="white"/>
+              </w:rPr>
+            </w:pPr>
+            <w:r>
+              <w:rPr>
+                <w:rFonts w:ascii="Consolas" w:hAnsi="Consolas" w:cs="Consolas"/>
+                <w:color w:val="000000"/>
+                <w:sz w:val="19"/>
+                <w:szCs w:val="19"/>
               </w:rPr>
               <w:t xml:space="preserve">      </w:t>
             </w:r>
@@ -1639,7 +1593,6 @@
                 <w:color w:val="2E75B6"/>
                 <w:sz w:val="19"/>
                 <w:szCs w:val="19"/>
-                <w:highlight w:val="white"/>
               </w:rPr>
               <w:t>"FirstName"</w:t>
             </w:r>
@@ -1649,7 +1602,6 @@
                 <w:color w:val="000000"/>
                 <w:sz w:val="19"/>
                 <w:szCs w:val="19"/>
-                <w:highlight w:val="white"/>
               </w:rPr>
               <w:t xml:space="preserve">: </w:t>
             </w:r>
@@ -1659,7 +1611,6 @@
                 <w:color w:val="A31515"/>
                 <w:sz w:val="19"/>
                 <w:szCs w:val="19"/>
-                <w:highlight w:val="white"/>
               </w:rPr>
               <w:t>""</w:t>
             </w:r>
@@ -1669,7 +1620,6 @@
                 <w:color w:val="000000"/>
                 <w:sz w:val="19"/>
                 <w:szCs w:val="19"/>
-                <w:highlight w:val="white"/>
               </w:rPr>
               <w:t>,</w:t>
             </w:r>
@@ -1684,16 +1634,14 @@
                 <w:color w:val="000000"/>
                 <w:sz w:val="19"/>
                 <w:szCs w:val="19"/>
-                <w:highlight w:val="white"/>
-              </w:rPr>
-            </w:pPr>
-            <w:r>
-              <w:rPr>
-                <w:rFonts w:ascii="Consolas" w:hAnsi="Consolas" w:cs="Consolas"/>
-                <w:color w:val="000000"/>
-                <w:sz w:val="19"/>
-                <w:szCs w:val="19"/>
-                <w:highlight w:val="white"/>
+              </w:rPr>
+            </w:pPr>
+            <w:r>
+              <w:rPr>
+                <w:rFonts w:ascii="Consolas" w:hAnsi="Consolas" w:cs="Consolas"/>
+                <w:color w:val="000000"/>
+                <w:sz w:val="19"/>
+                <w:szCs w:val="19"/>
               </w:rPr>
               <w:t xml:space="preserve">      </w:t>
             </w:r>
@@ -1703,7 +1651,6 @@
                 <w:color w:val="2E75B6"/>
                 <w:sz w:val="19"/>
                 <w:szCs w:val="19"/>
-                <w:highlight w:val="white"/>
               </w:rPr>
               <w:t>"LastName"</w:t>
             </w:r>
@@ -1713,7 +1660,6 @@
                 <w:color w:val="000000"/>
                 <w:sz w:val="19"/>
                 <w:szCs w:val="19"/>
-                <w:highlight w:val="white"/>
               </w:rPr>
               <w:t xml:space="preserve">: </w:t>
             </w:r>
@@ -1723,7 +1669,6 @@
                 <w:color w:val="A31515"/>
                 <w:sz w:val="19"/>
                 <w:szCs w:val="19"/>
-                <w:highlight w:val="white"/>
               </w:rPr>
               <w:t>""</w:t>
             </w:r>
@@ -1733,7 +1678,6 @@
                 <w:color w:val="000000"/>
                 <w:sz w:val="19"/>
                 <w:szCs w:val="19"/>
-                <w:highlight w:val="white"/>
               </w:rPr>
               <w:t>,</w:t>
             </w:r>
@@ -1748,16 +1692,14 @@
                 <w:color w:val="000000"/>
                 <w:sz w:val="19"/>
                 <w:szCs w:val="19"/>
-                <w:highlight w:val="white"/>
-              </w:rPr>
-            </w:pPr>
-            <w:r>
-              <w:rPr>
-                <w:rFonts w:ascii="Consolas" w:hAnsi="Consolas" w:cs="Consolas"/>
-                <w:color w:val="000000"/>
-                <w:sz w:val="19"/>
-                <w:szCs w:val="19"/>
-                <w:highlight w:val="white"/>
+              </w:rPr>
+            </w:pPr>
+            <w:r>
+              <w:rPr>
+                <w:rFonts w:ascii="Consolas" w:hAnsi="Consolas" w:cs="Consolas"/>
+                <w:color w:val="000000"/>
+                <w:sz w:val="19"/>
+                <w:szCs w:val="19"/>
               </w:rPr>
               <w:t xml:space="preserve">      </w:t>
             </w:r>
@@ -1767,7 +1709,6 @@
                 <w:color w:val="2E75B6"/>
                 <w:sz w:val="19"/>
                 <w:szCs w:val="19"/>
-                <w:highlight w:val="white"/>
               </w:rPr>
               <w:t>"Role"</w:t>
             </w:r>
@@ -1777,7 +1718,6 @@
                 <w:color w:val="000000"/>
                 <w:sz w:val="19"/>
                 <w:szCs w:val="19"/>
-                <w:highlight w:val="white"/>
               </w:rPr>
               <w:t>: 0</w:t>
             </w:r>
@@ -1792,16 +1732,14 @@
                 <w:color w:val="000000"/>
                 <w:sz w:val="19"/>
                 <w:szCs w:val="19"/>
-                <w:highlight w:val="white"/>
-              </w:rPr>
-            </w:pPr>
-            <w:r>
-              <w:rPr>
-                <w:rFonts w:ascii="Consolas" w:hAnsi="Consolas" w:cs="Consolas"/>
-                <w:color w:val="000000"/>
-                <w:sz w:val="19"/>
-                <w:szCs w:val="19"/>
-                <w:highlight w:val="white"/>
+              </w:rPr>
+            </w:pPr>
+            <w:r>
+              <w:rPr>
+                <w:rFonts w:ascii="Consolas" w:hAnsi="Consolas" w:cs="Consolas"/>
+                <w:color w:val="000000"/>
+                <w:sz w:val="19"/>
+                <w:szCs w:val="19"/>
               </w:rPr>
               <w:t xml:space="preserve">    },</w:t>
             </w:r>
@@ -1816,16 +1754,14 @@
                 <w:color w:val="000000"/>
                 <w:sz w:val="19"/>
                 <w:szCs w:val="19"/>
-                <w:highlight w:val="white"/>
-              </w:rPr>
-            </w:pPr>
-            <w:r>
-              <w:rPr>
-                <w:rFonts w:ascii="Consolas" w:hAnsi="Consolas" w:cs="Consolas"/>
-                <w:color w:val="000000"/>
-                <w:sz w:val="19"/>
-                <w:szCs w:val="19"/>
-                <w:highlight w:val="white"/>
+              </w:rPr>
+            </w:pPr>
+            <w:r>
+              <w:rPr>
+                <w:rFonts w:ascii="Consolas" w:hAnsi="Consolas" w:cs="Consolas"/>
+                <w:color w:val="000000"/>
+                <w:sz w:val="19"/>
+                <w:szCs w:val="19"/>
               </w:rPr>
               <w:t xml:space="preserve">    </w:t>
             </w:r>
@@ -1835,7 +1771,6 @@
                 <w:color w:val="2E75B6"/>
                 <w:sz w:val="19"/>
                 <w:szCs w:val="19"/>
-                <w:highlight w:val="white"/>
               </w:rPr>
               <w:t>"Category"</w:t>
             </w:r>
@@ -1845,7 +1780,6 @@
                 <w:color w:val="000000"/>
                 <w:sz w:val="19"/>
                 <w:szCs w:val="19"/>
-                <w:highlight w:val="white"/>
               </w:rPr>
               <w:t>: {</w:t>
             </w:r>
@@ -1860,16 +1794,14 @@
                 <w:color w:val="000000"/>
                 <w:sz w:val="19"/>
                 <w:szCs w:val="19"/>
-                <w:highlight w:val="white"/>
-              </w:rPr>
-            </w:pPr>
-            <w:r>
-              <w:rPr>
-                <w:rFonts w:ascii="Consolas" w:hAnsi="Consolas" w:cs="Consolas"/>
-                <w:color w:val="000000"/>
-                <w:sz w:val="19"/>
-                <w:szCs w:val="19"/>
-                <w:highlight w:val="white"/>
+              </w:rPr>
+            </w:pPr>
+            <w:r>
+              <w:rPr>
+                <w:rFonts w:ascii="Consolas" w:hAnsi="Consolas" w:cs="Consolas"/>
+                <w:color w:val="000000"/>
+                <w:sz w:val="19"/>
+                <w:szCs w:val="19"/>
               </w:rPr>
               <w:t xml:space="preserve">      </w:t>
             </w:r>
@@ -1879,7 +1811,6 @@
                 <w:color w:val="2E75B6"/>
                 <w:sz w:val="19"/>
                 <w:szCs w:val="19"/>
-                <w:highlight w:val="white"/>
               </w:rPr>
               <w:t>"Id"</w:t>
             </w:r>
@@ -1889,7 +1820,6 @@
                 <w:color w:val="000000"/>
                 <w:sz w:val="19"/>
                 <w:szCs w:val="19"/>
-                <w:highlight w:val="white"/>
               </w:rPr>
               <w:t>: 0,</w:t>
             </w:r>
@@ -1904,16 +1834,14 @@
                 <w:color w:val="000000"/>
                 <w:sz w:val="19"/>
                 <w:szCs w:val="19"/>
-                <w:highlight w:val="white"/>
-              </w:rPr>
-            </w:pPr>
-            <w:r>
-              <w:rPr>
-                <w:rFonts w:ascii="Consolas" w:hAnsi="Consolas" w:cs="Consolas"/>
-                <w:color w:val="000000"/>
-                <w:sz w:val="19"/>
-                <w:szCs w:val="19"/>
-                <w:highlight w:val="white"/>
+              </w:rPr>
+            </w:pPr>
+            <w:r>
+              <w:rPr>
+                <w:rFonts w:ascii="Consolas" w:hAnsi="Consolas" w:cs="Consolas"/>
+                <w:color w:val="000000"/>
+                <w:sz w:val="19"/>
+                <w:szCs w:val="19"/>
               </w:rPr>
               <w:t xml:space="preserve">      </w:t>
             </w:r>
@@ -1923,7 +1851,6 @@
                 <w:color w:val="2E75B6"/>
                 <w:sz w:val="19"/>
                 <w:szCs w:val="19"/>
-                <w:highlight w:val="white"/>
               </w:rPr>
               <w:t>"Name"</w:t>
             </w:r>
@@ -1933,7 +1860,6 @@
                 <w:color w:val="000000"/>
                 <w:sz w:val="19"/>
                 <w:szCs w:val="19"/>
-                <w:highlight w:val="white"/>
               </w:rPr>
               <w:t xml:space="preserve">: </w:t>
             </w:r>
@@ -1943,7 +1869,6 @@
                 <w:color w:val="A31515"/>
                 <w:sz w:val="19"/>
                 <w:szCs w:val="19"/>
-                <w:highlight w:val="white"/>
               </w:rPr>
               <w:t>""</w:t>
             </w:r>
@@ -1958,16 +1883,14 @@
                 <w:color w:val="000000"/>
                 <w:sz w:val="19"/>
                 <w:szCs w:val="19"/>
-                <w:highlight w:val="white"/>
-              </w:rPr>
-            </w:pPr>
-            <w:r>
-              <w:rPr>
-                <w:rFonts w:ascii="Consolas" w:hAnsi="Consolas" w:cs="Consolas"/>
-                <w:color w:val="000000"/>
-                <w:sz w:val="19"/>
-                <w:szCs w:val="19"/>
-                <w:highlight w:val="white"/>
+              </w:rPr>
+            </w:pPr>
+            <w:r>
+              <w:rPr>
+                <w:rFonts w:ascii="Consolas" w:hAnsi="Consolas" w:cs="Consolas"/>
+                <w:color w:val="000000"/>
+                <w:sz w:val="19"/>
+                <w:szCs w:val="19"/>
               </w:rPr>
               <w:t xml:space="preserve">    },</w:t>
             </w:r>
@@ -1982,16 +1905,14 @@
                 <w:color w:val="000000"/>
                 <w:sz w:val="19"/>
                 <w:szCs w:val="19"/>
-                <w:highlight w:val="white"/>
-              </w:rPr>
-            </w:pPr>
-            <w:r>
-              <w:rPr>
-                <w:rFonts w:ascii="Consolas" w:hAnsi="Consolas" w:cs="Consolas"/>
-                <w:color w:val="000000"/>
-                <w:sz w:val="19"/>
-                <w:szCs w:val="19"/>
-                <w:highlight w:val="white"/>
+              </w:rPr>
+            </w:pPr>
+            <w:r>
+              <w:rPr>
+                <w:rFonts w:ascii="Consolas" w:hAnsi="Consolas" w:cs="Consolas"/>
+                <w:color w:val="000000"/>
+                <w:sz w:val="19"/>
+                <w:szCs w:val="19"/>
               </w:rPr>
               <w:t xml:space="preserve">    </w:t>
             </w:r>
@@ -2001,17 +1922,15 @@
                 <w:color w:val="2E75B6"/>
                 <w:sz w:val="19"/>
                 <w:szCs w:val="19"/>
-                <w:highlight w:val="white"/>
-              </w:rPr>
-              <w:t>"Info"</w:t>
-            </w:r>
-            <w:r>
-              <w:rPr>
-                <w:rFonts w:ascii="Consolas" w:hAnsi="Consolas" w:cs="Consolas"/>
-                <w:color w:val="000000"/>
-                <w:sz w:val="19"/>
-                <w:szCs w:val="19"/>
-                <w:highlight w:val="white"/>
+              </w:rPr>
+              <w:t>"Name"</w:t>
+            </w:r>
+            <w:r>
+              <w:rPr>
+                <w:rFonts w:ascii="Consolas" w:hAnsi="Consolas" w:cs="Consolas"/>
+                <w:color w:val="000000"/>
+                <w:sz w:val="19"/>
+                <w:szCs w:val="19"/>
               </w:rPr>
               <w:t xml:space="preserve">: </w:t>
             </w:r>
@@ -2021,7 +1940,6 @@
                 <w:color w:val="A31515"/>
                 <w:sz w:val="19"/>
                 <w:szCs w:val="19"/>
-                <w:highlight w:val="white"/>
               </w:rPr>
               <w:t>""</w:t>
             </w:r>
@@ -2031,7 +1949,6 @@
                 <w:color w:val="000000"/>
                 <w:sz w:val="19"/>
                 <w:szCs w:val="19"/>
-                <w:highlight w:val="white"/>
               </w:rPr>
               <w:t>,</w:t>
             </w:r>
@@ -2046,16 +1963,14 @@
                 <w:color w:val="000000"/>
                 <w:sz w:val="19"/>
                 <w:szCs w:val="19"/>
-                <w:highlight w:val="white"/>
-              </w:rPr>
-            </w:pPr>
-            <w:r>
-              <w:rPr>
-                <w:rFonts w:ascii="Consolas" w:hAnsi="Consolas" w:cs="Consolas"/>
-                <w:color w:val="000000"/>
-                <w:sz w:val="19"/>
-                <w:szCs w:val="19"/>
-                <w:highlight w:val="white"/>
+              </w:rPr>
+            </w:pPr>
+            <w:r>
+              <w:rPr>
+                <w:rFonts w:ascii="Consolas" w:hAnsi="Consolas" w:cs="Consolas"/>
+                <w:color w:val="000000"/>
+                <w:sz w:val="19"/>
+                <w:szCs w:val="19"/>
               </w:rPr>
               <w:t xml:space="preserve">    </w:t>
             </w:r>
@@ -2065,19 +1980,35 @@
                 <w:color w:val="2E75B6"/>
                 <w:sz w:val="19"/>
                 <w:szCs w:val="19"/>
-                <w:highlight w:val="white"/>
-              </w:rPr>
-              <w:t>"Time"</w:t>
-            </w:r>
-            <w:r>
-              <w:rPr>
-                <w:rFonts w:ascii="Consolas" w:hAnsi="Consolas" w:cs="Consolas"/>
-                <w:color w:val="000000"/>
-                <w:sz w:val="19"/>
-                <w:szCs w:val="19"/>
-                <w:highlight w:val="white"/>
-              </w:rPr>
-              <w:t>: 0,</w:t>
+              </w:rPr>
+              <w:t>"Info"</w:t>
+            </w:r>
+            <w:r>
+              <w:rPr>
+                <w:rFonts w:ascii="Consolas" w:hAnsi="Consolas" w:cs="Consolas"/>
+                <w:color w:val="000000"/>
+                <w:sz w:val="19"/>
+                <w:szCs w:val="19"/>
+              </w:rPr>
+              <w:t xml:space="preserve">: </w:t>
+            </w:r>
+            <w:r>
+              <w:rPr>
+                <w:rFonts w:ascii="Consolas" w:hAnsi="Consolas" w:cs="Consolas"/>
+                <w:color w:val="A31515"/>
+                <w:sz w:val="19"/>
+                <w:szCs w:val="19"/>
+              </w:rPr>
+              <w:t>""</w:t>
+            </w:r>
+            <w:r>
+              <w:rPr>
+                <w:rFonts w:ascii="Consolas" w:hAnsi="Consolas" w:cs="Consolas"/>
+                <w:color w:val="000000"/>
+                <w:sz w:val="19"/>
+                <w:szCs w:val="19"/>
+              </w:rPr>
+              <w:t>,</w:t>
             </w:r>
           </w:p>
           <w:p>
@@ -2090,16 +2021,14 @@
                 <w:color w:val="000000"/>
                 <w:sz w:val="19"/>
                 <w:szCs w:val="19"/>
-                <w:highlight w:val="white"/>
-              </w:rPr>
-            </w:pPr>
-            <w:r>
-              <w:rPr>
-                <w:rFonts w:ascii="Consolas" w:hAnsi="Consolas" w:cs="Consolas"/>
-                <w:color w:val="000000"/>
-                <w:sz w:val="19"/>
-                <w:szCs w:val="19"/>
-                <w:highlight w:val="white"/>
+              </w:rPr>
+            </w:pPr>
+            <w:r>
+              <w:rPr>
+                <w:rFonts w:ascii="Consolas" w:hAnsi="Consolas" w:cs="Consolas"/>
+                <w:color w:val="000000"/>
+                <w:sz w:val="19"/>
+                <w:szCs w:val="19"/>
               </w:rPr>
               <w:t xml:space="preserve">    </w:t>
             </w:r>
@@ -2109,17 +2038,15 @@
                 <w:color w:val="2E75B6"/>
                 <w:sz w:val="19"/>
                 <w:szCs w:val="19"/>
-                <w:highlight w:val="white"/>
-              </w:rPr>
-              <w:t>"Created"</w:t>
-            </w:r>
-            <w:r>
-              <w:rPr>
-                <w:rFonts w:ascii="Consolas" w:hAnsi="Consolas" w:cs="Consolas"/>
-                <w:color w:val="000000"/>
-                <w:sz w:val="19"/>
-                <w:szCs w:val="19"/>
-                <w:highlight w:val="white"/>
+              </w:rPr>
+              <w:t>"Time"</w:t>
+            </w:r>
+            <w:r>
+              <w:rPr>
+                <w:rFonts w:ascii="Consolas" w:hAnsi="Consolas" w:cs="Consolas"/>
+                <w:color w:val="000000"/>
+                <w:sz w:val="19"/>
+                <w:szCs w:val="19"/>
               </w:rPr>
               <w:t>: 0,</w:t>
             </w:r>
@@ -2134,16 +2061,14 @@
                 <w:color w:val="000000"/>
                 <w:sz w:val="19"/>
                 <w:szCs w:val="19"/>
-                <w:highlight w:val="white"/>
-              </w:rPr>
-            </w:pPr>
-            <w:r>
-              <w:rPr>
-                <w:rFonts w:ascii="Consolas" w:hAnsi="Consolas" w:cs="Consolas"/>
-                <w:color w:val="000000"/>
-                <w:sz w:val="19"/>
-                <w:szCs w:val="19"/>
-                <w:highlight w:val="white"/>
+              </w:rPr>
+            </w:pPr>
+            <w:r>
+              <w:rPr>
+                <w:rFonts w:ascii="Consolas" w:hAnsi="Consolas" w:cs="Consolas"/>
+                <w:color w:val="000000"/>
+                <w:sz w:val="19"/>
+                <w:szCs w:val="19"/>
               </w:rPr>
               <w:t xml:space="preserve">    </w:t>
             </w:r>
@@ -2153,19 +2078,17 @@
                 <w:color w:val="2E75B6"/>
                 <w:sz w:val="19"/>
                 <w:szCs w:val="19"/>
-                <w:highlight w:val="white"/>
-              </w:rPr>
-              <w:t>"LastModified"</w:t>
-            </w:r>
-            <w:r>
-              <w:rPr>
-                <w:rFonts w:ascii="Consolas" w:hAnsi="Consolas" w:cs="Consolas"/>
-                <w:color w:val="000000"/>
-                <w:sz w:val="19"/>
-                <w:szCs w:val="19"/>
-                <w:highlight w:val="white"/>
-              </w:rPr>
-              <w:t>: 0</w:t>
+              </w:rPr>
+              <w:t>"Created"</w:t>
+            </w:r>
+            <w:r>
+              <w:rPr>
+                <w:rFonts w:ascii="Consolas" w:hAnsi="Consolas" w:cs="Consolas"/>
+                <w:color w:val="000000"/>
+                <w:sz w:val="19"/>
+                <w:szCs w:val="19"/>
+              </w:rPr>
+              <w:t>: 0,</w:t>
             </w:r>
           </w:p>
           <w:p>
@@ -2178,18 +2101,34 @@
                 <w:color w:val="000000"/>
                 <w:sz w:val="19"/>
                 <w:szCs w:val="19"/>
-                <w:highlight w:val="white"/>
-              </w:rPr>
-            </w:pPr>
-            <w:r>
-              <w:rPr>
-                <w:rFonts w:ascii="Consolas" w:hAnsi="Consolas" w:cs="Consolas"/>
-                <w:color w:val="000000"/>
-                <w:sz w:val="19"/>
-                <w:szCs w:val="19"/>
-                <w:highlight w:val="white"/>
-              </w:rPr>
-              <w:t xml:space="preserve">  }</w:t>
+              </w:rPr>
+            </w:pPr>
+            <w:r>
+              <w:rPr>
+                <w:rFonts w:ascii="Consolas" w:hAnsi="Consolas" w:cs="Consolas"/>
+                <w:color w:val="000000"/>
+                <w:sz w:val="19"/>
+                <w:szCs w:val="19"/>
+              </w:rPr>
+              <w:t xml:space="preserve">    </w:t>
+            </w:r>
+            <w:r>
+              <w:rPr>
+                <w:rFonts w:ascii="Consolas" w:hAnsi="Consolas" w:cs="Consolas"/>
+                <w:color w:val="2E75B6"/>
+                <w:sz w:val="19"/>
+                <w:szCs w:val="19"/>
+              </w:rPr>
+              <w:t>"LastModified"</w:t>
+            </w:r>
+            <w:r>
+              <w:rPr>
+                <w:rFonts w:ascii="Consolas" w:hAnsi="Consolas" w:cs="Consolas"/>
+                <w:color w:val="000000"/>
+                <w:sz w:val="19"/>
+                <w:szCs w:val="19"/>
+              </w:rPr>
+              <w:t>: 0</w:t>
             </w:r>
           </w:p>
           <w:p>
@@ -2198,84 +2137,22 @@
               <w:autoSpaceDN w:val="0"/>
               <w:adjustRightInd w:val="0"/>
               <w:rPr>
-                <w:rFonts w:ascii="Times New Roman" w:hAnsi="Times New Roman" w:cs="Times New Roman"/>
-                <w:color w:val="000000" w:themeColor="text1"/>
-                <w:sz w:val="20"/>
-                <w:szCs w:val="20"/>
-              </w:rPr>
-            </w:pPr>
-            <w:r>
-              <w:rPr>
-                <w:rFonts w:ascii="Consolas" w:hAnsi="Consolas" w:cs="Consolas"/>
-                <w:color w:val="000000"/>
-                <w:sz w:val="19"/>
-                <w:szCs w:val="19"/>
-                <w:highlight w:val="white"/>
-              </w:rPr>
-              <w:t>}</w:t>
-            </w:r>
-          </w:p>
-        </w:tc>
-      </w:tr>
-      <w:tr>
-        <w:tc>
-          <w:tcPr>
-            <w:tcW w:w="1560" w:type="dxa"/>
-            <w:shd w:val="clear" w:color="auto" w:fill="auto"/>
-            <w:vAlign w:val="center"/>
-          </w:tcPr>
-          <w:p>
-            <w:pPr>
-              <w:pStyle w:val="ListParagraph"/>
-              <w:ind w:left="0"/>
-              <w:jc w:val="center"/>
-              <w:rPr>
-                <w:rFonts w:ascii="Times New Roman" w:hAnsi="Times New Roman" w:cs="Times New Roman"/>
-                <w:b/>
-                <w:color w:val="FF0000"/>
-                <w:sz w:val="20"/>
-                <w:szCs w:val="20"/>
-              </w:rPr>
-            </w:pPr>
-            <w:r>
-              <w:rPr>
-                <w:rFonts w:ascii="Times New Roman" w:hAnsi="Times New Roman" w:cs="Times New Roman"/>
-                <w:b/>
-                <w:color w:val="FF0000"/>
-                <w:sz w:val="20"/>
-                <w:szCs w:val="20"/>
-              </w:rPr>
-              <w:t>401</w:t>
-            </w:r>
-          </w:p>
-          <w:p>
-            <w:pPr>
-              <w:pStyle w:val="ListParagraph"/>
-              <w:ind w:left="0"/>
-              <w:rPr>
-                <w:rFonts w:ascii="Times New Roman" w:hAnsi="Times New Roman" w:cs="Times New Roman"/>
-                <w:color w:val="000000" w:themeColor="text1"/>
-                <w:sz w:val="20"/>
-                <w:szCs w:val="20"/>
-              </w:rPr>
-            </w:pPr>
-            <w:r>
-              <w:rPr>
-                <w:rFonts w:ascii="Times New Roman" w:hAnsi="Times New Roman" w:cs="Times New Roman"/>
-                <w:color w:val="000000" w:themeColor="text1"/>
-                <w:sz w:val="20"/>
-                <w:szCs w:val="20"/>
-              </w:rPr>
-              <w:t>No email or password contained in request header. Front-end should redirect user to login page.</w:t>
-            </w:r>
-          </w:p>
-        </w:tc>
-        <w:tc>
-          <w:tcPr>
-            <w:tcW w:w="9355" w:type="dxa"/>
-            <w:shd w:val="clear" w:color="auto" w:fill="auto"/>
-            <w:vAlign w:val="center"/>
-          </w:tcPr>
+                <w:rFonts w:ascii="Consolas" w:hAnsi="Consolas" w:cs="Consolas"/>
+                <w:color w:val="000000"/>
+                <w:sz w:val="19"/>
+                <w:szCs w:val="19"/>
+              </w:rPr>
+            </w:pPr>
+            <w:r>
+              <w:rPr>
+                <w:rFonts w:ascii="Consolas" w:hAnsi="Consolas" w:cs="Consolas"/>
+                <w:color w:val="000000"/>
+                <w:sz w:val="19"/>
+                <w:szCs w:val="19"/>
+              </w:rPr>
+              <w:t xml:space="preserve">  }</w:t>
+            </w:r>
+          </w:p>
           <w:p>
             <w:pPr>
               <w:autoSpaceDE w:val="0"/>
@@ -2286,20 +2163,16 @@
                 <w:color w:val="000000"/>
                 <w:sz w:val="19"/>
                 <w:szCs w:val="19"/>
-                <w:highlight w:val="white"/>
-                <w:lang w:val="vi-VN"/>
-              </w:rPr>
-            </w:pPr>
-            <w:r>
-              <w:rPr>
-                <w:rFonts w:ascii="Consolas" w:hAnsi="Consolas" w:cs="Consolas"/>
-                <w:color w:val="000000"/>
-                <w:sz w:val="19"/>
-                <w:szCs w:val="19"/>
-                <w:highlight w:val="white"/>
-                <w:lang w:val="vi-VN"/>
-              </w:rPr>
-              <w:t>{</w:t>
+              </w:rPr>
+            </w:pPr>
+            <w:r>
+              <w:rPr>
+                <w:rFonts w:ascii="Consolas" w:hAnsi="Consolas" w:cs="Consolas"/>
+                <w:color w:val="000000"/>
+                <w:sz w:val="19"/>
+                <w:szCs w:val="19"/>
+              </w:rPr>
+              <w:t>}</w:t>
             </w:r>
           </w:p>
           <w:p>
@@ -2308,80 +2181,12 @@
               <w:autoSpaceDN w:val="0"/>
               <w:adjustRightInd w:val="0"/>
               <w:rPr>
-                <w:rFonts w:ascii="Consolas" w:hAnsi="Consolas" w:cs="Consolas"/>
-                <w:color w:val="000000"/>
-                <w:sz w:val="19"/>
-                <w:szCs w:val="19"/>
-                <w:highlight w:val="white"/>
-                <w:lang w:val="vi-VN"/>
-              </w:rPr>
-            </w:pPr>
-            <w:r>
-              <w:rPr>
-                <w:rFonts w:ascii="Consolas" w:hAnsi="Consolas" w:cs="Consolas"/>
-                <w:color w:val="000000"/>
-                <w:sz w:val="19"/>
-                <w:szCs w:val="19"/>
-                <w:highlight w:val="white"/>
-                <w:lang w:val="vi-VN"/>
-              </w:rPr>
-              <w:t xml:space="preserve">  </w:t>
-            </w:r>
-            <w:r>
-              <w:rPr>
-                <w:rFonts w:ascii="Consolas" w:hAnsi="Consolas" w:cs="Consolas"/>
-                <w:color w:val="2E75B6"/>
-                <w:sz w:val="19"/>
-                <w:szCs w:val="19"/>
-                <w:highlight w:val="white"/>
-                <w:lang w:val="vi-VN"/>
-              </w:rPr>
-              <w:t>"Error"</w:t>
-            </w:r>
-            <w:r>
-              <w:rPr>
-                <w:rFonts w:ascii="Consolas" w:hAnsi="Consolas" w:cs="Consolas"/>
-                <w:color w:val="000000"/>
-                <w:sz w:val="19"/>
-                <w:szCs w:val="19"/>
-                <w:highlight w:val="white"/>
-                <w:lang w:val="vi-VN"/>
-              </w:rPr>
-              <w:t xml:space="preserve">: </w:t>
-            </w:r>
-            <w:r>
-              <w:rPr>
-                <w:rFonts w:ascii="Consolas" w:hAnsi="Consolas" w:cs="Consolas"/>
-                <w:color w:val="A31515"/>
-                <w:sz w:val="19"/>
-                <w:szCs w:val="19"/>
-                <w:highlight w:val="white"/>
-                <w:lang w:val="vi-VN"/>
-              </w:rPr>
-              <w:t>"W012"</w:t>
-            </w:r>
-          </w:p>
-          <w:p>
-            <w:pPr>
-              <w:rPr>
-                <w:rStyle w:val="sbrace"/>
-                <w:rFonts w:ascii="Times New Roman" w:hAnsi="Times New Roman" w:cs="Times New Roman"/>
-                <w:color w:val="000000" w:themeColor="text1"/>
-                <w:sz w:val="20"/>
-                <w:szCs w:val="20"/>
-              </w:rPr>
-            </w:pPr>
-            <w:r>
-              <w:rPr>
-                <w:rFonts w:ascii="Consolas" w:hAnsi="Consolas" w:cs="Consolas"/>
-                <w:color w:val="000000"/>
-                <w:sz w:val="19"/>
-                <w:szCs w:val="19"/>
-                <w:highlight w:val="white"/>
-                <w:lang w:val="vi-VN"/>
-              </w:rPr>
-              <w:t>}</w:t>
-            </w:r>
+                <w:rFonts w:ascii="Times New Roman" w:hAnsi="Times New Roman" w:cs="Times New Roman"/>
+                <w:color w:val="000000" w:themeColor="text1"/>
+                <w:sz w:val="20"/>
+                <w:szCs w:val="20"/>
+              </w:rPr>
+            </w:pPr>
           </w:p>
         </w:tc>
       </w:tr>
@@ -2434,8 +2239,17 @@
                 <w:sz w:val="20"/>
                 <w:szCs w:val="20"/>
               </w:rPr>
+              <w:t xml:space="preserve">No email or password contained in request header. Front-end should redirect </w:t>
+            </w:r>
+            <w:r>
+              <w:rPr>
+                <w:rFonts w:ascii="Times New Roman" w:hAnsi="Times New Roman" w:cs="Times New Roman"/>
+                <w:color w:val="000000" w:themeColor="text1"/>
+                <w:sz w:val="20"/>
+                <w:szCs w:val="20"/>
+              </w:rPr>
               <w:lastRenderedPageBreak/>
-              <w:t>Account has been disabled.</w:t>
+              <w:t>user to login page.</w:t>
             </w:r>
           </w:p>
         </w:tc>
@@ -2495,64 +2309,126 @@
                 <w:highlight w:val="white"/>
                 <w:lang w:val="vi-VN"/>
               </w:rPr>
+              <w:t xml:space="preserve">  </w:t>
+            </w:r>
+            <w:r>
+              <w:rPr>
+                <w:rFonts w:ascii="Consolas" w:hAnsi="Consolas" w:cs="Consolas"/>
+                <w:color w:val="2E75B6"/>
+                <w:sz w:val="19"/>
+                <w:szCs w:val="19"/>
+                <w:highlight w:val="white"/>
+                <w:lang w:val="vi-VN"/>
+              </w:rPr>
+              <w:t>"Error"</w:t>
+            </w:r>
+            <w:r>
+              <w:rPr>
+                <w:rFonts w:ascii="Consolas" w:hAnsi="Consolas" w:cs="Consolas"/>
+                <w:color w:val="000000"/>
+                <w:sz w:val="19"/>
+                <w:szCs w:val="19"/>
+                <w:highlight w:val="white"/>
+                <w:lang w:val="vi-VN"/>
+              </w:rPr>
+              <w:t xml:space="preserve">: </w:t>
+            </w:r>
+            <w:r>
+              <w:rPr>
+                <w:rFonts w:ascii="Consolas" w:hAnsi="Consolas" w:cs="Consolas"/>
+                <w:color w:val="A31515"/>
+                <w:sz w:val="19"/>
+                <w:szCs w:val="19"/>
+                <w:highlight w:val="white"/>
+                <w:lang w:val="vi-VN"/>
+              </w:rPr>
+              <w:t>"W012"</w:t>
+            </w:r>
+          </w:p>
+          <w:p>
+            <w:pPr>
+              <w:rPr>
+                <w:rStyle w:val="sbrace"/>
+                <w:rFonts w:ascii="Times New Roman" w:hAnsi="Times New Roman" w:cs="Times New Roman"/>
+                <w:color w:val="000000" w:themeColor="text1"/>
+                <w:sz w:val="20"/>
+                <w:szCs w:val="20"/>
+              </w:rPr>
+            </w:pPr>
+            <w:r>
+              <w:rPr>
+                <w:rFonts w:ascii="Consolas" w:hAnsi="Consolas" w:cs="Consolas"/>
+                <w:color w:val="000000"/>
+                <w:sz w:val="19"/>
+                <w:szCs w:val="19"/>
+                <w:highlight w:val="white"/>
+                <w:lang w:val="vi-VN"/>
+              </w:rPr>
+              <w:t>}</w:t>
+            </w:r>
+          </w:p>
+        </w:tc>
+      </w:tr>
+      <w:tr>
+        <w:tc>
+          <w:tcPr>
+            <w:tcW w:w="1560" w:type="dxa"/>
+            <w:shd w:val="clear" w:color="auto" w:fill="auto"/>
+            <w:vAlign w:val="center"/>
+          </w:tcPr>
+          <w:p>
+            <w:pPr>
+              <w:pStyle w:val="ListParagraph"/>
+              <w:ind w:left="0"/>
+              <w:jc w:val="center"/>
+              <w:rPr>
+                <w:rFonts w:ascii="Times New Roman" w:hAnsi="Times New Roman" w:cs="Times New Roman"/>
+                <w:b/>
+                <w:color w:val="FF0000"/>
+                <w:sz w:val="20"/>
+                <w:szCs w:val="20"/>
+              </w:rPr>
+            </w:pPr>
+            <w:r>
+              <w:rPr>
+                <w:rFonts w:ascii="Times New Roman" w:hAnsi="Times New Roman" w:cs="Times New Roman"/>
+                <w:b/>
+                <w:color w:val="FF0000"/>
+                <w:sz w:val="20"/>
+                <w:szCs w:val="20"/>
+              </w:rPr>
               <w:lastRenderedPageBreak/>
-              <w:t xml:space="preserve">  </w:t>
-            </w:r>
-            <w:r>
-              <w:rPr>
-                <w:rFonts w:ascii="Consolas" w:hAnsi="Consolas" w:cs="Consolas"/>
-                <w:color w:val="2E75B6"/>
-                <w:sz w:val="19"/>
-                <w:szCs w:val="19"/>
-                <w:highlight w:val="white"/>
-                <w:lang w:val="vi-VN"/>
-              </w:rPr>
-              <w:t>"Error"</w:t>
-            </w:r>
-            <w:r>
-              <w:rPr>
-                <w:rFonts w:ascii="Consolas" w:hAnsi="Consolas" w:cs="Consolas"/>
-                <w:color w:val="000000"/>
-                <w:sz w:val="19"/>
-                <w:szCs w:val="19"/>
-                <w:highlight w:val="white"/>
-                <w:lang w:val="vi-VN"/>
-              </w:rPr>
-              <w:t xml:space="preserve">: </w:t>
-            </w:r>
-            <w:r>
-              <w:rPr>
-                <w:rFonts w:ascii="Consolas" w:hAnsi="Consolas" w:cs="Consolas"/>
-                <w:color w:val="A31515"/>
-                <w:sz w:val="19"/>
-                <w:szCs w:val="19"/>
-                <w:highlight w:val="white"/>
-                <w:lang w:val="vi-VN"/>
-              </w:rPr>
-              <w:t>"</w:t>
-            </w:r>
-            <w:r>
-              <w:rPr>
-                <w:rFonts w:ascii="Consolas" w:hAnsi="Consolas" w:cs="Consolas"/>
-                <w:color w:val="A31515"/>
-                <w:sz w:val="19"/>
-                <w:szCs w:val="19"/>
-                <w:highlight w:val="white"/>
-              </w:rPr>
-              <w:t>W002</w:t>
-            </w:r>
-            <w:r>
-              <w:rPr>
-                <w:rFonts w:ascii="Consolas" w:hAnsi="Consolas" w:cs="Consolas"/>
-                <w:color w:val="A31515"/>
-                <w:sz w:val="19"/>
-                <w:szCs w:val="19"/>
-                <w:highlight w:val="white"/>
-                <w:lang w:val="vi-VN"/>
-              </w:rPr>
-              <w:t>"</w:t>
-            </w:r>
-          </w:p>
+              <w:t>401</w:t>
+            </w:r>
+          </w:p>
+          <w:p>
+            <w:pPr>
+              <w:pStyle w:val="ListParagraph"/>
+              <w:ind w:left="0"/>
+              <w:rPr>
+                <w:rFonts w:ascii="Times New Roman" w:hAnsi="Times New Roman" w:cs="Times New Roman"/>
+                <w:color w:val="000000" w:themeColor="text1"/>
+                <w:sz w:val="20"/>
+                <w:szCs w:val="20"/>
+              </w:rPr>
+            </w:pPr>
+            <w:r>
+              <w:rPr>
+                <w:rFonts w:ascii="Times New Roman" w:hAnsi="Times New Roman" w:cs="Times New Roman"/>
+                <w:color w:val="000000" w:themeColor="text1"/>
+                <w:sz w:val="20"/>
+                <w:szCs w:val="20"/>
+              </w:rPr>
+              <w:t>Account has been disabled.</w:t>
+            </w:r>
+          </w:p>
+        </w:tc>
+        <w:tc>
+          <w:tcPr>
+            <w:tcW w:w="9355" w:type="dxa"/>
+            <w:shd w:val="clear" w:color="auto" w:fill="auto"/>
+            <w:vAlign w:val="center"/>
+          </w:tcPr>
           <w:p>
             <w:pPr>
               <w:autoSpaceDE w:val="0"/>
@@ -2576,6 +2452,112 @@
                 <w:highlight w:val="white"/>
                 <w:lang w:val="vi-VN"/>
               </w:rPr>
+              <w:t>{</w:t>
+            </w:r>
+          </w:p>
+          <w:p>
+            <w:pPr>
+              <w:autoSpaceDE w:val="0"/>
+              <w:autoSpaceDN w:val="0"/>
+              <w:adjustRightInd w:val="0"/>
+              <w:rPr>
+                <w:rFonts w:ascii="Consolas" w:hAnsi="Consolas" w:cs="Consolas"/>
+                <w:color w:val="000000"/>
+                <w:sz w:val="19"/>
+                <w:szCs w:val="19"/>
+                <w:highlight w:val="white"/>
+                <w:lang w:val="vi-VN"/>
+              </w:rPr>
+            </w:pPr>
+            <w:r>
+              <w:rPr>
+                <w:rFonts w:ascii="Consolas" w:hAnsi="Consolas" w:cs="Consolas"/>
+                <w:color w:val="000000"/>
+                <w:sz w:val="19"/>
+                <w:szCs w:val="19"/>
+                <w:highlight w:val="white"/>
+                <w:lang w:val="vi-VN"/>
+              </w:rPr>
+              <w:t xml:space="preserve">  </w:t>
+            </w:r>
+            <w:r>
+              <w:rPr>
+                <w:rFonts w:ascii="Consolas" w:hAnsi="Consolas" w:cs="Consolas"/>
+                <w:color w:val="2E75B6"/>
+                <w:sz w:val="19"/>
+                <w:szCs w:val="19"/>
+                <w:highlight w:val="white"/>
+                <w:lang w:val="vi-VN"/>
+              </w:rPr>
+              <w:t>"Error"</w:t>
+            </w:r>
+            <w:r>
+              <w:rPr>
+                <w:rFonts w:ascii="Consolas" w:hAnsi="Consolas" w:cs="Consolas"/>
+                <w:color w:val="000000"/>
+                <w:sz w:val="19"/>
+                <w:szCs w:val="19"/>
+                <w:highlight w:val="white"/>
+                <w:lang w:val="vi-VN"/>
+              </w:rPr>
+              <w:t xml:space="preserve">: </w:t>
+            </w:r>
+            <w:r>
+              <w:rPr>
+                <w:rFonts w:ascii="Consolas" w:hAnsi="Consolas" w:cs="Consolas"/>
+                <w:color w:val="A31515"/>
+                <w:sz w:val="19"/>
+                <w:szCs w:val="19"/>
+                <w:highlight w:val="white"/>
+                <w:lang w:val="vi-VN"/>
+              </w:rPr>
+              <w:t>"</w:t>
+            </w:r>
+            <w:r>
+              <w:rPr>
+                <w:rFonts w:ascii="Consolas" w:hAnsi="Consolas" w:cs="Consolas"/>
+                <w:color w:val="A31515"/>
+                <w:sz w:val="19"/>
+                <w:szCs w:val="19"/>
+                <w:highlight w:val="white"/>
+              </w:rPr>
+              <w:t>W002</w:t>
+            </w:r>
+            <w:r>
+              <w:rPr>
+                <w:rFonts w:ascii="Consolas" w:hAnsi="Consolas" w:cs="Consolas"/>
+                <w:color w:val="A31515"/>
+                <w:sz w:val="19"/>
+                <w:szCs w:val="19"/>
+                <w:highlight w:val="white"/>
+                <w:lang w:val="vi-VN"/>
+              </w:rPr>
+              <w:t>"</w:t>
+            </w:r>
+          </w:p>
+          <w:p>
+            <w:pPr>
+              <w:autoSpaceDE w:val="0"/>
+              <w:autoSpaceDN w:val="0"/>
+              <w:adjustRightInd w:val="0"/>
+              <w:rPr>
+                <w:rFonts w:ascii="Consolas" w:hAnsi="Consolas" w:cs="Consolas"/>
+                <w:color w:val="000000"/>
+                <w:sz w:val="19"/>
+                <w:szCs w:val="19"/>
+                <w:highlight w:val="white"/>
+                <w:lang w:val="vi-VN"/>
+              </w:rPr>
+            </w:pPr>
+            <w:r>
+              <w:rPr>
+                <w:rFonts w:ascii="Consolas" w:hAnsi="Consolas" w:cs="Consolas"/>
+                <w:color w:val="000000"/>
+                <w:sz w:val="19"/>
+                <w:szCs w:val="19"/>
+                <w:highlight w:val="white"/>
+                <w:lang w:val="vi-VN"/>
+              </w:rPr>
               <w:t>}</w:t>
             </w:r>
           </w:p>
@@ -2609,7 +2591,6 @@
                 <w:sz w:val="20"/>
                 <w:szCs w:val="20"/>
               </w:rPr>
-              <w:lastRenderedPageBreak/>
               <w:t>401</w:t>
             </w:r>
           </w:p>
@@ -3549,7 +3530,6 @@
           <w:sz w:val="28"/>
           <w:szCs w:val="28"/>
         </w:rPr>
-        <w:lastRenderedPageBreak/>
         <w:t>Create</w:t>
       </w:r>
     </w:p>
@@ -4431,7 +4411,7 @@
               <w:bottom w:val="single" w:sz="4" w:space="0" w:color="auto"/>
               <w:right w:val="single" w:sz="4" w:space="0" w:color="auto"/>
             </w:tcBorders>
-            <w:shd w:val="clear" w:color="auto" w:fill="FFFF00"/>
+            <w:shd w:val="clear" w:color="auto" w:fill="auto"/>
             <w:vAlign w:val="center"/>
           </w:tcPr>
           <w:p>
@@ -4466,7 +4446,7 @@
               <w:bottom w:val="single" w:sz="4" w:space="0" w:color="auto"/>
               <w:right w:val="single" w:sz="4" w:space="0" w:color="auto"/>
             </w:tcBorders>
-            <w:shd w:val="clear" w:color="auto" w:fill="FFFF00"/>
+            <w:shd w:val="clear" w:color="auto" w:fill="auto"/>
             <w:vAlign w:val="center"/>
           </w:tcPr>
           <w:p>
@@ -4502,7 +4482,7 @@
               <w:bottom w:val="single" w:sz="4" w:space="0" w:color="auto"/>
               <w:right w:val="single" w:sz="4" w:space="0" w:color="auto"/>
             </w:tcBorders>
-            <w:shd w:val="clear" w:color="auto" w:fill="FFFF00"/>
+            <w:shd w:val="clear" w:color="auto" w:fill="auto"/>
             <w:vAlign w:val="center"/>
           </w:tcPr>
           <w:p>
@@ -4537,7 +4517,7 @@
               <w:bottom w:val="single" w:sz="4" w:space="0" w:color="auto"/>
               <w:right w:val="single" w:sz="4" w:space="0" w:color="auto"/>
             </w:tcBorders>
-            <w:shd w:val="clear" w:color="auto" w:fill="FFFF00"/>
+            <w:shd w:val="clear" w:color="auto" w:fill="auto"/>
           </w:tcPr>
           <w:p>
             <w:pPr>
@@ -4581,6 +4561,195 @@
                 <w:szCs w:val="20"/>
               </w:rPr>
               <w:t>Required</w:t>
+            </w:r>
+          </w:p>
+        </w:tc>
+      </w:tr>
+      <w:tr>
+        <w:tc>
+          <w:tcPr>
+            <w:tcW w:w="1452" w:type="dxa"/>
+            <w:tcBorders>
+              <w:top w:val="single" w:sz="4" w:space="0" w:color="auto"/>
+              <w:left w:val="single" w:sz="4" w:space="0" w:color="auto"/>
+              <w:bottom w:val="single" w:sz="4" w:space="0" w:color="auto"/>
+              <w:right w:val="single" w:sz="4" w:space="0" w:color="auto"/>
+            </w:tcBorders>
+            <w:shd w:val="clear" w:color="auto" w:fill="auto"/>
+            <w:vAlign w:val="center"/>
+          </w:tcPr>
+          <w:p>
+            <w:pPr>
+              <w:pStyle w:val="ListParagraph"/>
+              <w:ind w:left="0"/>
+              <w:jc w:val="center"/>
+              <w:rPr>
+                <w:rFonts w:ascii="Times New Roman" w:hAnsi="Times New Roman" w:cs="Times New Roman"/>
+                <w:color w:val="000000" w:themeColor="text1"/>
+                <w:sz w:val="20"/>
+                <w:szCs w:val="20"/>
+              </w:rPr>
+            </w:pPr>
+            <w:r>
+              <w:rPr>
+                <w:rFonts w:ascii="Times New Roman" w:hAnsi="Times New Roman" w:cs="Times New Roman"/>
+                <w:color w:val="000000" w:themeColor="text1"/>
+                <w:sz w:val="20"/>
+                <w:szCs w:val="20"/>
+              </w:rPr>
+              <w:t>BODY</w:t>
+            </w:r>
+          </w:p>
+        </w:tc>
+        <w:tc>
+          <w:tcPr>
+            <w:tcW w:w="2268" w:type="dxa"/>
+            <w:tcBorders>
+              <w:top w:val="single" w:sz="4" w:space="0" w:color="auto"/>
+              <w:left w:val="single" w:sz="4" w:space="0" w:color="auto"/>
+              <w:bottom w:val="single" w:sz="4" w:space="0" w:color="auto"/>
+              <w:right w:val="single" w:sz="4" w:space="0" w:color="auto"/>
+            </w:tcBorders>
+            <w:shd w:val="clear" w:color="auto" w:fill="auto"/>
+            <w:vAlign w:val="center"/>
+          </w:tcPr>
+          <w:p>
+            <w:pPr>
+              <w:pStyle w:val="ListParagraph"/>
+              <w:ind w:left="0"/>
+              <w:rPr>
+                <w:rFonts w:ascii="Times New Roman" w:hAnsi="Times New Roman" w:cs="Times New Roman"/>
+                <w:b/>
+                <w:color w:val="000000" w:themeColor="text1"/>
+                <w:sz w:val="20"/>
+                <w:szCs w:val="20"/>
+              </w:rPr>
+            </w:pPr>
+            <w:r>
+              <w:rPr>
+                <w:rFonts w:ascii="Times New Roman" w:hAnsi="Times New Roman" w:cs="Times New Roman"/>
+                <w:b/>
+                <w:color w:val="000000" w:themeColor="text1"/>
+                <w:sz w:val="20"/>
+                <w:szCs w:val="20"/>
+              </w:rPr>
+              <w:t>Name</w:t>
+            </w:r>
+          </w:p>
+        </w:tc>
+        <w:tc>
+          <w:tcPr>
+            <w:tcW w:w="1690" w:type="dxa"/>
+            <w:tcBorders>
+              <w:top w:val="single" w:sz="4" w:space="0" w:color="auto"/>
+              <w:left w:val="single" w:sz="4" w:space="0" w:color="auto"/>
+              <w:bottom w:val="single" w:sz="4" w:space="0" w:color="auto"/>
+              <w:right w:val="single" w:sz="4" w:space="0" w:color="auto"/>
+            </w:tcBorders>
+            <w:shd w:val="clear" w:color="auto" w:fill="auto"/>
+            <w:vAlign w:val="center"/>
+          </w:tcPr>
+          <w:p>
+            <w:pPr>
+              <w:pStyle w:val="ListParagraph"/>
+              <w:ind w:left="0"/>
+              <w:jc w:val="center"/>
+              <w:rPr>
+                <w:rFonts w:ascii="Times New Roman" w:hAnsi="Times New Roman" w:cs="Times New Roman"/>
+                <w:color w:val="000000" w:themeColor="text1"/>
+                <w:sz w:val="20"/>
+                <w:szCs w:val="20"/>
+              </w:rPr>
+            </w:pPr>
+            <w:r>
+              <w:rPr>
+                <w:rFonts w:ascii="Times New Roman" w:hAnsi="Times New Roman" w:cs="Times New Roman"/>
+                <w:color w:val="000000" w:themeColor="text1"/>
+                <w:sz w:val="20"/>
+                <w:szCs w:val="20"/>
+              </w:rPr>
+              <w:t>string</w:t>
+            </w:r>
+          </w:p>
+        </w:tc>
+        <w:tc>
+          <w:tcPr>
+            <w:tcW w:w="5505" w:type="dxa"/>
+            <w:tcBorders>
+              <w:top w:val="single" w:sz="4" w:space="0" w:color="auto"/>
+              <w:left w:val="single" w:sz="4" w:space="0" w:color="auto"/>
+              <w:bottom w:val="single" w:sz="4" w:space="0" w:color="auto"/>
+              <w:right w:val="single" w:sz="4" w:space="0" w:color="auto"/>
+            </w:tcBorders>
+            <w:shd w:val="clear" w:color="auto" w:fill="auto"/>
+          </w:tcPr>
+          <w:p>
+            <w:pPr>
+              <w:rPr>
+                <w:rFonts w:ascii="Times New Roman" w:hAnsi="Times New Roman" w:cs="Times New Roman"/>
+                <w:color w:val="000000" w:themeColor="text1"/>
+                <w:sz w:val="20"/>
+                <w:szCs w:val="20"/>
+              </w:rPr>
+            </w:pPr>
+            <w:r>
+              <w:rPr>
+                <w:rFonts w:ascii="Times New Roman" w:hAnsi="Times New Roman" w:cs="Times New Roman"/>
+                <w:color w:val="000000" w:themeColor="text1"/>
+                <w:sz w:val="20"/>
+                <w:szCs w:val="20"/>
+              </w:rPr>
+              <w:t>Name of medical record.</w:t>
+            </w:r>
+          </w:p>
+          <w:p>
+            <w:pPr>
+              <w:pStyle w:val="ListParagraph"/>
+              <w:numPr>
+                <w:ilvl w:val="0"/>
+                <w:numId w:val="4"/>
+              </w:numPr>
+              <w:rPr>
+                <w:rFonts w:ascii="Times New Roman" w:hAnsi="Times New Roman" w:cs="Times New Roman"/>
+                <w:color w:val="000000" w:themeColor="text1"/>
+                <w:sz w:val="20"/>
+                <w:szCs w:val="20"/>
+              </w:rPr>
+            </w:pPr>
+            <w:r>
+              <w:rPr>
+                <w:rFonts w:ascii="Times New Roman" w:hAnsi="Times New Roman" w:cs="Times New Roman"/>
+                <w:b/>
+                <w:color w:val="000000" w:themeColor="text1"/>
+                <w:sz w:val="20"/>
+                <w:szCs w:val="20"/>
+              </w:rPr>
+              <w:t>Required</w:t>
+            </w:r>
+          </w:p>
+          <w:p>
+            <w:pPr>
+              <w:pStyle w:val="ListParagraph"/>
+              <w:numPr>
+                <w:ilvl w:val="0"/>
+                <w:numId w:val="4"/>
+              </w:numPr>
+              <w:rPr>
+                <w:rFonts w:ascii="Times New Roman" w:hAnsi="Times New Roman" w:cs="Times New Roman"/>
+                <w:color w:val="000000" w:themeColor="text1"/>
+                <w:sz w:val="20"/>
+                <w:szCs w:val="20"/>
+              </w:rPr>
+            </w:pPr>
+            <w:r>
+              <w:rPr>
+                <w:rFonts w:ascii="Times New Roman" w:hAnsi="Times New Roman" w:cs="Times New Roman"/>
+                <w:b/>
+                <w:color w:val="000000" w:themeColor="text1"/>
+                <w:sz w:val="20"/>
+                <w:szCs w:val="20"/>
+              </w:rPr>
+              <w:t>Max length: 64</w:t>
             </w:r>
           </w:p>
         </w:tc>
@@ -5297,7 +5466,7 @@
         <w:tc>
           <w:tcPr>
             <w:tcW w:w="1560" w:type="dxa"/>
-            <w:shd w:val="clear" w:color="auto" w:fill="CCC0D9" w:themeFill="accent4" w:themeFillTint="66"/>
+            <w:shd w:val="clear" w:color="auto" w:fill="auto"/>
             <w:vAlign w:val="center"/>
           </w:tcPr>
           <w:p>
@@ -5328,7 +5497,7 @@
         <w:tc>
           <w:tcPr>
             <w:tcW w:w="9355" w:type="dxa"/>
-            <w:shd w:val="clear" w:color="auto" w:fill="CCC0D9" w:themeFill="accent4" w:themeFillTint="66"/>
+            <w:shd w:val="clear" w:color="auto" w:fill="auto"/>
             <w:vAlign w:val="center"/>
           </w:tcPr>
           <w:p>
@@ -5480,7 +5649,7 @@
               <w:adjustRightInd w:val="0"/>
               <w:rPr>
                 <w:rFonts w:ascii="Consolas" w:hAnsi="Consolas" w:cs="Consolas"/>
-                <w:color w:val="2E75B6"/>
+                <w:color w:val="000000"/>
                 <w:sz w:val="19"/>
                 <w:szCs w:val="19"/>
               </w:rPr>
@@ -5520,46 +5689,28 @@
               <w:adjustRightInd w:val="0"/>
               <w:rPr>
                 <w:rFonts w:ascii="Consolas" w:hAnsi="Consolas" w:cs="Consolas"/>
+                <w:color w:val="000000"/>
+                <w:sz w:val="19"/>
+                <w:szCs w:val="19"/>
+              </w:rPr>
+            </w:pPr>
+            <w:r>
+              <w:rPr>
+                <w:rFonts w:ascii="Consolas" w:hAnsi="Consolas" w:cs="Consolas"/>
+                <w:color w:val="000000"/>
+                <w:sz w:val="19"/>
+                <w:szCs w:val="19"/>
+              </w:rPr>
+              <w:t xml:space="preserve">    </w:t>
+            </w:r>
+            <w:r>
+              <w:rPr>
+                <w:rFonts w:ascii="Consolas" w:hAnsi="Consolas" w:cs="Consolas"/>
                 <w:color w:val="2E75B6"/>
                 <w:sz w:val="19"/>
                 <w:szCs w:val="19"/>
               </w:rPr>
-            </w:pPr>
-            <w:r>
-              <w:rPr>
-                <w:rFonts w:ascii="Consolas" w:hAnsi="Consolas" w:cs="Consolas"/>
-                <w:color w:val="000000"/>
-                <w:sz w:val="19"/>
-                <w:szCs w:val="19"/>
-              </w:rPr>
-              <w:t xml:space="preserve">    </w:t>
-            </w:r>
-            <w:r>
-              <w:rPr>
-                <w:rFonts w:ascii="Consolas" w:hAnsi="Consolas" w:cs="Consolas"/>
-                <w:color w:val="2E75B6"/>
-                <w:sz w:val="19"/>
-                <w:szCs w:val="19"/>
-              </w:rPr>
-              <w:t>"</w:t>
-            </w:r>
-            <w:r>
-              <w:rPr>
-                <w:rFonts w:ascii="Consolas" w:hAnsi="Consolas" w:cs="Consolas"/>
-                <w:color w:val="2E75B6"/>
-                <w:sz w:val="19"/>
-                <w:szCs w:val="19"/>
-              </w:rPr>
-              <w:t>Category</w:t>
-            </w:r>
-            <w:r>
-              <w:rPr>
-                <w:rFonts w:ascii="Consolas" w:hAnsi="Consolas" w:cs="Consolas"/>
-                <w:color w:val="2E75B6"/>
-                <w:sz w:val="19"/>
-                <w:szCs w:val="19"/>
-              </w:rPr>
-              <w:t>"</w:t>
+              <w:t>"Category"</w:t>
             </w:r>
             <w:r>
               <w:rPr>
@@ -5599,7 +5750,7 @@
                 <w:sz w:val="19"/>
                 <w:szCs w:val="19"/>
               </w:rPr>
-              <w:t>"Info"</w:t>
+              <w:t>"Name"</w:t>
             </w:r>
             <w:r>
               <w:rPr>
@@ -5657,16 +5808,34 @@
                 <w:sz w:val="19"/>
                 <w:szCs w:val="19"/>
               </w:rPr>
-              <w:t>"Time"</w:t>
-            </w:r>
-            <w:r>
-              <w:rPr>
-                <w:rFonts w:ascii="Consolas" w:hAnsi="Consolas" w:cs="Consolas"/>
-                <w:color w:val="000000"/>
-                <w:sz w:val="19"/>
-                <w:szCs w:val="19"/>
-              </w:rPr>
-              <w:t>: 0,</w:t>
+              <w:t>"Info"</w:t>
+            </w:r>
+            <w:r>
+              <w:rPr>
+                <w:rFonts w:ascii="Consolas" w:hAnsi="Consolas" w:cs="Consolas"/>
+                <w:color w:val="000000"/>
+                <w:sz w:val="19"/>
+                <w:szCs w:val="19"/>
+              </w:rPr>
+              <w:t xml:space="preserve">: </w:t>
+            </w:r>
+            <w:r>
+              <w:rPr>
+                <w:rFonts w:ascii="Consolas" w:hAnsi="Consolas" w:cs="Consolas"/>
+                <w:color w:val="A31515"/>
+                <w:sz w:val="19"/>
+                <w:szCs w:val="19"/>
+              </w:rPr>
+              <w:t>""</w:t>
+            </w:r>
+            <w:r>
+              <w:rPr>
+                <w:rFonts w:ascii="Consolas" w:hAnsi="Consolas" w:cs="Consolas"/>
+                <w:color w:val="000000"/>
+                <w:sz w:val="19"/>
+                <w:szCs w:val="19"/>
+              </w:rPr>
+              <w:t>,</w:t>
             </w:r>
           </w:p>
           <w:p>
@@ -5697,16 +5866,16 @@
                 <w:sz w:val="19"/>
                 <w:szCs w:val="19"/>
               </w:rPr>
-              <w:t>"Created"</w:t>
-            </w:r>
-            <w:r>
-              <w:rPr>
-                <w:rFonts w:ascii="Consolas" w:hAnsi="Consolas" w:cs="Consolas"/>
-                <w:color w:val="000000"/>
-                <w:sz w:val="19"/>
-                <w:szCs w:val="19"/>
-              </w:rPr>
-              <w:t>: 0</w:t>
+              <w:t>"Time"</w:t>
+            </w:r>
+            <w:r>
+              <w:rPr>
+                <w:rFonts w:ascii="Consolas" w:hAnsi="Consolas" w:cs="Consolas"/>
+                <w:color w:val="000000"/>
+                <w:sz w:val="19"/>
+                <w:szCs w:val="19"/>
+              </w:rPr>
+              <w:t>: 0,</w:t>
             </w:r>
           </w:p>
           <w:p>
@@ -5728,7 +5897,25 @@
                 <w:sz w:val="19"/>
                 <w:szCs w:val="19"/>
               </w:rPr>
-              <w:t xml:space="preserve">  }</w:t>
+              <w:t xml:space="preserve">    </w:t>
+            </w:r>
+            <w:r>
+              <w:rPr>
+                <w:rFonts w:ascii="Consolas" w:hAnsi="Consolas" w:cs="Consolas"/>
+                <w:color w:val="2E75B6"/>
+                <w:sz w:val="19"/>
+                <w:szCs w:val="19"/>
+              </w:rPr>
+              <w:t>"Created"</w:t>
+            </w:r>
+            <w:r>
+              <w:rPr>
+                <w:rFonts w:ascii="Consolas" w:hAnsi="Consolas" w:cs="Consolas"/>
+                <w:color w:val="000000"/>
+                <w:sz w:val="19"/>
+                <w:szCs w:val="19"/>
+              </w:rPr>
+              <w:t>: 0</w:t>
             </w:r>
           </w:p>
           <w:p>
@@ -5737,83 +5924,22 @@
               <w:autoSpaceDN w:val="0"/>
               <w:adjustRightInd w:val="0"/>
               <w:rPr>
-                <w:rFonts w:ascii="Times New Roman" w:hAnsi="Times New Roman" w:cs="Times New Roman"/>
-                <w:color w:val="000000" w:themeColor="text1"/>
-                <w:sz w:val="20"/>
-                <w:szCs w:val="20"/>
-              </w:rPr>
-            </w:pPr>
-            <w:r>
-              <w:rPr>
-                <w:rFonts w:ascii="Consolas" w:hAnsi="Consolas" w:cs="Consolas"/>
-                <w:color w:val="000000"/>
-                <w:sz w:val="19"/>
-                <w:szCs w:val="19"/>
-              </w:rPr>
-              <w:t>}</w:t>
-            </w:r>
-          </w:p>
-        </w:tc>
-      </w:tr>
-      <w:tr>
-        <w:tc>
-          <w:tcPr>
-            <w:tcW w:w="1560" w:type="dxa"/>
-            <w:shd w:val="clear" w:color="auto" w:fill="auto"/>
-            <w:vAlign w:val="center"/>
-          </w:tcPr>
-          <w:p>
-            <w:pPr>
-              <w:pStyle w:val="ListParagraph"/>
-              <w:ind w:left="0"/>
-              <w:jc w:val="center"/>
-              <w:rPr>
-                <w:rFonts w:ascii="Times New Roman" w:hAnsi="Times New Roman" w:cs="Times New Roman"/>
-                <w:b/>
-                <w:color w:val="FF0000"/>
-                <w:sz w:val="20"/>
-                <w:szCs w:val="20"/>
-              </w:rPr>
-            </w:pPr>
-            <w:r>
-              <w:rPr>
-                <w:rFonts w:ascii="Times New Roman" w:hAnsi="Times New Roman" w:cs="Times New Roman"/>
-                <w:b/>
-                <w:color w:val="FF0000"/>
-                <w:sz w:val="20"/>
-                <w:szCs w:val="20"/>
-              </w:rPr>
-              <w:t>400</w:t>
-            </w:r>
-          </w:p>
-          <w:p>
-            <w:pPr>
-              <w:pStyle w:val="ListParagraph"/>
-              <w:ind w:left="0"/>
-              <w:rPr>
-                <w:rFonts w:ascii="Times New Roman" w:hAnsi="Times New Roman" w:cs="Times New Roman"/>
-                <w:color w:val="000000" w:themeColor="text1"/>
-                <w:sz w:val="20"/>
-                <w:szCs w:val="20"/>
-              </w:rPr>
-            </w:pPr>
-            <w:r>
-              <w:rPr>
-                <w:rFonts w:ascii="Times New Roman" w:hAnsi="Times New Roman" w:cs="Times New Roman"/>
-                <w:color w:val="000000" w:themeColor="text1"/>
-                <w:sz w:val="20"/>
-                <w:szCs w:val="20"/>
-              </w:rPr>
-              <w:t>Request parameters are invalid.</w:t>
-            </w:r>
-          </w:p>
-        </w:tc>
-        <w:tc>
-          <w:tcPr>
-            <w:tcW w:w="9355" w:type="dxa"/>
-            <w:shd w:val="clear" w:color="auto" w:fill="auto"/>
-            <w:vAlign w:val="center"/>
-          </w:tcPr>
+                <w:rFonts w:ascii="Consolas" w:hAnsi="Consolas" w:cs="Consolas"/>
+                <w:color w:val="000000"/>
+                <w:sz w:val="19"/>
+                <w:szCs w:val="19"/>
+              </w:rPr>
+            </w:pPr>
+            <w:r>
+              <w:rPr>
+                <w:rFonts w:ascii="Consolas" w:hAnsi="Consolas" w:cs="Consolas"/>
+                <w:color w:val="000000"/>
+                <w:sz w:val="19"/>
+                <w:szCs w:val="19"/>
+              </w:rPr>
+              <w:t xml:space="preserve">  }</w:t>
+            </w:r>
+          </w:p>
           <w:p>
             <w:pPr>
               <w:autoSpaceDE w:val="0"/>
@@ -5824,20 +5950,16 @@
                 <w:color w:val="000000"/>
                 <w:sz w:val="19"/>
                 <w:szCs w:val="19"/>
-                <w:highlight w:val="white"/>
-                <w:lang w:val="vi-VN"/>
-              </w:rPr>
-            </w:pPr>
-            <w:r>
-              <w:rPr>
-                <w:rFonts w:ascii="Consolas" w:hAnsi="Consolas" w:cs="Consolas"/>
-                <w:color w:val="000000"/>
-                <w:sz w:val="19"/>
-                <w:szCs w:val="19"/>
-                <w:highlight w:val="white"/>
-                <w:lang w:val="vi-VN"/>
-              </w:rPr>
-              <w:t>{</w:t>
+              </w:rPr>
+            </w:pPr>
+            <w:r>
+              <w:rPr>
+                <w:rFonts w:ascii="Consolas" w:hAnsi="Consolas" w:cs="Consolas"/>
+                <w:color w:val="000000"/>
+                <w:sz w:val="19"/>
+                <w:szCs w:val="19"/>
+              </w:rPr>
+              <w:t>}</w:t>
             </w:r>
           </w:p>
           <w:p>
@@ -5846,135 +5968,12 @@
               <w:autoSpaceDN w:val="0"/>
               <w:adjustRightInd w:val="0"/>
               <w:rPr>
-                <w:rFonts w:ascii="Consolas" w:hAnsi="Consolas" w:cs="Consolas"/>
-                <w:color w:val="000000"/>
-                <w:sz w:val="19"/>
-                <w:szCs w:val="19"/>
-                <w:highlight w:val="white"/>
-                <w:lang w:val="vi-VN"/>
-              </w:rPr>
-            </w:pPr>
-            <w:r>
-              <w:rPr>
-                <w:rFonts w:ascii="Consolas" w:hAnsi="Consolas" w:cs="Consolas"/>
-                <w:color w:val="000000"/>
-                <w:sz w:val="19"/>
-                <w:szCs w:val="19"/>
-                <w:highlight w:val="white"/>
-                <w:lang w:val="vi-VN"/>
-              </w:rPr>
-              <w:t xml:space="preserve">  </w:t>
-            </w:r>
-            <w:r>
-              <w:rPr>
-                <w:rFonts w:ascii="Consolas" w:hAnsi="Consolas" w:cs="Consolas"/>
-                <w:color w:val="2E75B6"/>
-                <w:sz w:val="19"/>
-                <w:szCs w:val="19"/>
-                <w:highlight w:val="white"/>
-                <w:lang w:val="vi-VN"/>
-              </w:rPr>
-              <w:t>"Errors"</w:t>
-            </w:r>
-            <w:r>
-              <w:rPr>
-                <w:rFonts w:ascii="Consolas" w:hAnsi="Consolas" w:cs="Consolas"/>
-                <w:color w:val="000000"/>
-                <w:sz w:val="19"/>
-                <w:szCs w:val="19"/>
-                <w:highlight w:val="white"/>
-                <w:lang w:val="vi-VN"/>
-              </w:rPr>
-              <w:t>: [</w:t>
-            </w:r>
-            <w:r>
-              <w:rPr>
-                <w:rFonts w:ascii="Consolas" w:hAnsi="Consolas" w:cs="Consolas"/>
-                <w:color w:val="A31515"/>
-                <w:sz w:val="19"/>
-                <w:szCs w:val="19"/>
-                <w:highlight w:val="white"/>
-                <w:lang w:val="vi-VN"/>
-              </w:rPr>
-              <w:t>""</w:t>
-            </w:r>
-            <w:r>
-              <w:rPr>
-                <w:rFonts w:ascii="Consolas" w:hAnsi="Consolas" w:cs="Consolas"/>
-                <w:color w:val="000000"/>
-                <w:sz w:val="19"/>
-                <w:szCs w:val="19"/>
-                <w:highlight w:val="white"/>
-                <w:lang w:val="vi-VN"/>
-              </w:rPr>
-              <w:t xml:space="preserve">, </w:t>
-            </w:r>
-            <w:r>
-              <w:rPr>
-                <w:rFonts w:ascii="Consolas" w:hAnsi="Consolas" w:cs="Consolas"/>
-                <w:color w:val="A31515"/>
-                <w:sz w:val="19"/>
-                <w:szCs w:val="19"/>
-                <w:highlight w:val="white"/>
-                <w:lang w:val="vi-VN"/>
-              </w:rPr>
-              <w:t>""</w:t>
-            </w:r>
-            <w:r>
-              <w:rPr>
-                <w:rFonts w:ascii="Consolas" w:hAnsi="Consolas" w:cs="Consolas"/>
-                <w:color w:val="000000"/>
-                <w:sz w:val="19"/>
-                <w:szCs w:val="19"/>
-                <w:highlight w:val="white"/>
-                <w:lang w:val="vi-VN"/>
-              </w:rPr>
-              <w:t xml:space="preserve">, </w:t>
-            </w:r>
-            <w:r>
-              <w:rPr>
-                <w:rFonts w:ascii="Consolas" w:hAnsi="Consolas" w:cs="Consolas"/>
-                <w:color w:val="A31515"/>
-                <w:sz w:val="19"/>
-                <w:szCs w:val="19"/>
-                <w:highlight w:val="white"/>
-                <w:lang w:val="vi-VN"/>
-              </w:rPr>
-              <w:t>""</w:t>
-            </w:r>
-            <w:r>
-              <w:rPr>
-                <w:rFonts w:ascii="Consolas" w:hAnsi="Consolas" w:cs="Consolas"/>
-                <w:color w:val="000000"/>
-                <w:sz w:val="19"/>
-                <w:szCs w:val="19"/>
-                <w:highlight w:val="white"/>
-                <w:lang w:val="vi-VN"/>
-              </w:rPr>
-              <w:t>]</w:t>
-            </w:r>
-          </w:p>
-          <w:p>
-            <w:pPr>
-              <w:rPr>
-                <w:rStyle w:val="sbrace"/>
-                <w:rFonts w:ascii="Times New Roman" w:hAnsi="Times New Roman" w:cs="Times New Roman"/>
-                <w:color w:val="000000" w:themeColor="text1"/>
-                <w:sz w:val="20"/>
-                <w:szCs w:val="20"/>
-              </w:rPr>
-            </w:pPr>
-            <w:r>
-              <w:rPr>
-                <w:rFonts w:ascii="Consolas" w:hAnsi="Consolas" w:cs="Consolas"/>
-                <w:color w:val="000000"/>
-                <w:sz w:val="19"/>
-                <w:szCs w:val="19"/>
-                <w:highlight w:val="white"/>
-                <w:lang w:val="vi-VN"/>
-              </w:rPr>
-              <w:t>}</w:t>
-            </w:r>
+                <w:rFonts w:ascii="Times New Roman" w:hAnsi="Times New Roman" w:cs="Times New Roman"/>
+                <w:color w:val="000000" w:themeColor="text1"/>
+                <w:sz w:val="20"/>
+                <w:szCs w:val="20"/>
+              </w:rPr>
+            </w:pPr>
           </w:p>
         </w:tc>
       </w:tr>
@@ -6006,28 +6005,28 @@
                 <w:sz w:val="20"/>
                 <w:szCs w:val="20"/>
               </w:rPr>
-              <w:t>401</w:t>
-            </w:r>
-          </w:p>
-          <w:p>
-            <w:pPr>
-              <w:pStyle w:val="ListParagraph"/>
-              <w:ind w:left="0"/>
-              <w:rPr>
-                <w:rFonts w:ascii="Times New Roman" w:hAnsi="Times New Roman" w:cs="Times New Roman"/>
-                <w:color w:val="000000" w:themeColor="text1"/>
-                <w:sz w:val="20"/>
-                <w:szCs w:val="20"/>
-              </w:rPr>
-            </w:pPr>
-            <w:r>
-              <w:rPr>
-                <w:rFonts w:ascii="Times New Roman" w:hAnsi="Times New Roman" w:cs="Times New Roman"/>
-                <w:color w:val="000000" w:themeColor="text1"/>
-                <w:sz w:val="20"/>
-                <w:szCs w:val="20"/>
-              </w:rPr>
-              <w:t>No email or password contained in request header. Front-end should redirect user to login page.</w:t>
+              <w:t>400</w:t>
+            </w:r>
+          </w:p>
+          <w:p>
+            <w:pPr>
+              <w:pStyle w:val="ListParagraph"/>
+              <w:ind w:left="0"/>
+              <w:rPr>
+                <w:rFonts w:ascii="Times New Roman" w:hAnsi="Times New Roman" w:cs="Times New Roman"/>
+                <w:color w:val="000000" w:themeColor="text1"/>
+                <w:sz w:val="20"/>
+                <w:szCs w:val="20"/>
+              </w:rPr>
+            </w:pPr>
+            <w:r>
+              <w:rPr>
+                <w:rFonts w:ascii="Times New Roman" w:hAnsi="Times New Roman" w:cs="Times New Roman"/>
+                <w:color w:val="000000" w:themeColor="text1"/>
+                <w:sz w:val="20"/>
+                <w:szCs w:val="20"/>
+              </w:rPr>
+              <w:t>Request parameters are invalid.</w:t>
             </w:r>
           </w:p>
         </w:tc>
@@ -6097,18 +6096,18 @@
                 <w:highlight w:val="white"/>
                 <w:lang w:val="vi-VN"/>
               </w:rPr>
-              <w:t>"Error"</w:t>
-            </w:r>
-            <w:r>
-              <w:rPr>
-                <w:rFonts w:ascii="Consolas" w:hAnsi="Consolas" w:cs="Consolas"/>
-                <w:color w:val="000000"/>
-                <w:sz w:val="19"/>
-                <w:szCs w:val="19"/>
-                <w:highlight w:val="white"/>
-                <w:lang w:val="vi-VN"/>
-              </w:rPr>
-              <w:t xml:space="preserve">: </w:t>
+              <w:t>"Errors"</w:t>
+            </w:r>
+            <w:r>
+              <w:rPr>
+                <w:rFonts w:ascii="Consolas" w:hAnsi="Consolas" w:cs="Consolas"/>
+                <w:color w:val="000000"/>
+                <w:sz w:val="19"/>
+                <w:szCs w:val="19"/>
+                <w:highlight w:val="white"/>
+                <w:lang w:val="vi-VN"/>
+              </w:rPr>
+              <w:t>: [</w:t>
             </w:r>
             <w:r>
               <w:rPr>
@@ -6119,7 +6118,62 @@
                 <w:highlight w:val="white"/>
                 <w:lang w:val="vi-VN"/>
               </w:rPr>
-              <w:t>"W012"</w:t>
+              <w:t>""</w:t>
+            </w:r>
+            <w:r>
+              <w:rPr>
+                <w:rFonts w:ascii="Consolas" w:hAnsi="Consolas" w:cs="Consolas"/>
+                <w:color w:val="000000"/>
+                <w:sz w:val="19"/>
+                <w:szCs w:val="19"/>
+                <w:highlight w:val="white"/>
+                <w:lang w:val="vi-VN"/>
+              </w:rPr>
+              <w:t xml:space="preserve">, </w:t>
+            </w:r>
+            <w:r>
+              <w:rPr>
+                <w:rFonts w:ascii="Consolas" w:hAnsi="Consolas" w:cs="Consolas"/>
+                <w:color w:val="A31515"/>
+                <w:sz w:val="19"/>
+                <w:szCs w:val="19"/>
+                <w:highlight w:val="white"/>
+                <w:lang w:val="vi-VN"/>
+              </w:rPr>
+              <w:t>""</w:t>
+            </w:r>
+            <w:r>
+              <w:rPr>
+                <w:rFonts w:ascii="Consolas" w:hAnsi="Consolas" w:cs="Consolas"/>
+                <w:color w:val="000000"/>
+                <w:sz w:val="19"/>
+                <w:szCs w:val="19"/>
+                <w:highlight w:val="white"/>
+                <w:lang w:val="vi-VN"/>
+              </w:rPr>
+              <w:t xml:space="preserve">, </w:t>
+            </w:r>
+            <w:r>
+              <w:rPr>
+                <w:rFonts w:ascii="Consolas" w:hAnsi="Consolas" w:cs="Consolas"/>
+                <w:color w:val="A31515"/>
+                <w:sz w:val="19"/>
+                <w:szCs w:val="19"/>
+                <w:highlight w:val="white"/>
+                <w:lang w:val="vi-VN"/>
+              </w:rPr>
+              <w:t>""</w:t>
+            </w:r>
+            <w:r>
+              <w:rPr>
+                <w:rFonts w:ascii="Consolas" w:hAnsi="Consolas" w:cs="Consolas"/>
+                <w:color w:val="000000"/>
+                <w:sz w:val="19"/>
+                <w:szCs w:val="19"/>
+                <w:highlight w:val="white"/>
+                <w:lang w:val="vi-VN"/>
+              </w:rPr>
+              <w:t>]</w:t>
             </w:r>
           </w:p>
           <w:p>
@@ -6196,7 +6250,7 @@
                 <w:szCs w:val="20"/>
               </w:rPr>
               <w:lastRenderedPageBreak/>
-              <w:t>Account has been disabled.</w:t>
+              <w:t>No email or password contained in request header. Front-end should redirect user to login page.</w:t>
             </w:r>
           </w:p>
         </w:tc>
@@ -6256,64 +6310,127 @@
                 <w:highlight w:val="white"/>
                 <w:lang w:val="vi-VN"/>
               </w:rPr>
+              <w:t xml:space="preserve">  </w:t>
+            </w:r>
+            <w:r>
+              <w:rPr>
+                <w:rFonts w:ascii="Consolas" w:hAnsi="Consolas" w:cs="Consolas"/>
+                <w:color w:val="2E75B6"/>
+                <w:sz w:val="19"/>
+                <w:szCs w:val="19"/>
+                <w:highlight w:val="white"/>
+                <w:lang w:val="vi-VN"/>
+              </w:rPr>
+              <w:t>"Error"</w:t>
+            </w:r>
+            <w:r>
+              <w:rPr>
+                <w:rFonts w:ascii="Consolas" w:hAnsi="Consolas" w:cs="Consolas"/>
+                <w:color w:val="000000"/>
+                <w:sz w:val="19"/>
+                <w:szCs w:val="19"/>
+                <w:highlight w:val="white"/>
+                <w:lang w:val="vi-VN"/>
+              </w:rPr>
+              <w:t xml:space="preserve">: </w:t>
+            </w:r>
+            <w:r>
+              <w:rPr>
+                <w:rFonts w:ascii="Consolas" w:hAnsi="Consolas" w:cs="Consolas"/>
+                <w:color w:val="A31515"/>
+                <w:sz w:val="19"/>
+                <w:szCs w:val="19"/>
+                <w:highlight w:val="white"/>
+                <w:lang w:val="vi-VN"/>
+              </w:rPr>
+              <w:t>"W012"</w:t>
+            </w:r>
+          </w:p>
+          <w:p>
+            <w:pPr>
+              <w:rPr>
+                <w:rStyle w:val="sbrace"/>
+                <w:rFonts w:ascii="Times New Roman" w:hAnsi="Times New Roman" w:cs="Times New Roman"/>
+                <w:color w:val="000000" w:themeColor="text1"/>
+                <w:sz w:val="20"/>
+                <w:szCs w:val="20"/>
+              </w:rPr>
+            </w:pPr>
+            <w:r>
+              <w:rPr>
+                <w:rFonts w:ascii="Consolas" w:hAnsi="Consolas" w:cs="Consolas"/>
+                <w:color w:val="000000"/>
+                <w:sz w:val="19"/>
+                <w:szCs w:val="19"/>
+                <w:highlight w:val="white"/>
+                <w:lang w:val="vi-VN"/>
+              </w:rPr>
               <w:lastRenderedPageBreak/>
-              <w:t xml:space="preserve">  </w:t>
-            </w:r>
-            <w:r>
-              <w:rPr>
-                <w:rFonts w:ascii="Consolas" w:hAnsi="Consolas" w:cs="Consolas"/>
-                <w:color w:val="2E75B6"/>
-                <w:sz w:val="19"/>
-                <w:szCs w:val="19"/>
-                <w:highlight w:val="white"/>
-                <w:lang w:val="vi-VN"/>
-              </w:rPr>
-              <w:t>"Error"</w:t>
-            </w:r>
-            <w:r>
-              <w:rPr>
-                <w:rFonts w:ascii="Consolas" w:hAnsi="Consolas" w:cs="Consolas"/>
-                <w:color w:val="000000"/>
-                <w:sz w:val="19"/>
-                <w:szCs w:val="19"/>
-                <w:highlight w:val="white"/>
-                <w:lang w:val="vi-VN"/>
-              </w:rPr>
-              <w:t xml:space="preserve">: </w:t>
-            </w:r>
-            <w:r>
-              <w:rPr>
-                <w:rFonts w:ascii="Consolas" w:hAnsi="Consolas" w:cs="Consolas"/>
-                <w:color w:val="A31515"/>
-                <w:sz w:val="19"/>
-                <w:szCs w:val="19"/>
-                <w:highlight w:val="white"/>
-                <w:lang w:val="vi-VN"/>
-              </w:rPr>
-              <w:t>"</w:t>
-            </w:r>
-            <w:r>
-              <w:rPr>
-                <w:rFonts w:ascii="Consolas" w:hAnsi="Consolas" w:cs="Consolas"/>
-                <w:color w:val="A31515"/>
-                <w:sz w:val="19"/>
-                <w:szCs w:val="19"/>
-                <w:highlight w:val="white"/>
-              </w:rPr>
-              <w:t>W002</w:t>
-            </w:r>
-            <w:r>
-              <w:rPr>
-                <w:rFonts w:ascii="Consolas" w:hAnsi="Consolas" w:cs="Consolas"/>
-                <w:color w:val="A31515"/>
-                <w:sz w:val="19"/>
-                <w:szCs w:val="19"/>
-                <w:highlight w:val="white"/>
-                <w:lang w:val="vi-VN"/>
-              </w:rPr>
-              <w:t>"</w:t>
-            </w:r>
-          </w:p>
+              <w:t>}</w:t>
+            </w:r>
+          </w:p>
+        </w:tc>
+      </w:tr>
+      <w:tr>
+        <w:tc>
+          <w:tcPr>
+            <w:tcW w:w="1560" w:type="dxa"/>
+            <w:shd w:val="clear" w:color="auto" w:fill="auto"/>
+            <w:vAlign w:val="center"/>
+          </w:tcPr>
+          <w:p>
+            <w:pPr>
+              <w:pStyle w:val="ListParagraph"/>
+              <w:ind w:left="0"/>
+              <w:jc w:val="center"/>
+              <w:rPr>
+                <w:rFonts w:ascii="Times New Roman" w:hAnsi="Times New Roman" w:cs="Times New Roman"/>
+                <w:b/>
+                <w:color w:val="FF0000"/>
+                <w:sz w:val="20"/>
+                <w:szCs w:val="20"/>
+              </w:rPr>
+            </w:pPr>
+            <w:r>
+              <w:rPr>
+                <w:rFonts w:ascii="Times New Roman" w:hAnsi="Times New Roman" w:cs="Times New Roman"/>
+                <w:b/>
+                <w:color w:val="FF0000"/>
+                <w:sz w:val="20"/>
+                <w:szCs w:val="20"/>
+              </w:rPr>
+              <w:lastRenderedPageBreak/>
+              <w:t>401</w:t>
+            </w:r>
+          </w:p>
+          <w:p>
+            <w:pPr>
+              <w:pStyle w:val="ListParagraph"/>
+              <w:ind w:left="0"/>
+              <w:rPr>
+                <w:rFonts w:ascii="Times New Roman" w:hAnsi="Times New Roman" w:cs="Times New Roman"/>
+                <w:color w:val="000000" w:themeColor="text1"/>
+                <w:sz w:val="20"/>
+                <w:szCs w:val="20"/>
+              </w:rPr>
+            </w:pPr>
+            <w:r>
+              <w:rPr>
+                <w:rFonts w:ascii="Times New Roman" w:hAnsi="Times New Roman" w:cs="Times New Roman"/>
+                <w:color w:val="000000" w:themeColor="text1"/>
+                <w:sz w:val="20"/>
+                <w:szCs w:val="20"/>
+              </w:rPr>
+              <w:t>Account has been disabled.</w:t>
+            </w:r>
+          </w:p>
+        </w:tc>
+        <w:tc>
+          <w:tcPr>
+            <w:tcW w:w="9355" w:type="dxa"/>
+            <w:shd w:val="clear" w:color="auto" w:fill="auto"/>
+            <w:vAlign w:val="center"/>
+          </w:tcPr>
           <w:p>
             <w:pPr>
               <w:autoSpaceDE w:val="0"/>
@@ -6337,6 +6454,112 @@
                 <w:highlight w:val="white"/>
                 <w:lang w:val="vi-VN"/>
               </w:rPr>
+              <w:t>{</w:t>
+            </w:r>
+          </w:p>
+          <w:p>
+            <w:pPr>
+              <w:autoSpaceDE w:val="0"/>
+              <w:autoSpaceDN w:val="0"/>
+              <w:adjustRightInd w:val="0"/>
+              <w:rPr>
+                <w:rFonts w:ascii="Consolas" w:hAnsi="Consolas" w:cs="Consolas"/>
+                <w:color w:val="000000"/>
+                <w:sz w:val="19"/>
+                <w:szCs w:val="19"/>
+                <w:highlight w:val="white"/>
+                <w:lang w:val="vi-VN"/>
+              </w:rPr>
+            </w:pPr>
+            <w:r>
+              <w:rPr>
+                <w:rFonts w:ascii="Consolas" w:hAnsi="Consolas" w:cs="Consolas"/>
+                <w:color w:val="000000"/>
+                <w:sz w:val="19"/>
+                <w:szCs w:val="19"/>
+                <w:highlight w:val="white"/>
+                <w:lang w:val="vi-VN"/>
+              </w:rPr>
+              <w:t xml:space="preserve">  </w:t>
+            </w:r>
+            <w:r>
+              <w:rPr>
+                <w:rFonts w:ascii="Consolas" w:hAnsi="Consolas" w:cs="Consolas"/>
+                <w:color w:val="2E75B6"/>
+                <w:sz w:val="19"/>
+                <w:szCs w:val="19"/>
+                <w:highlight w:val="white"/>
+                <w:lang w:val="vi-VN"/>
+              </w:rPr>
+              <w:t>"Error"</w:t>
+            </w:r>
+            <w:r>
+              <w:rPr>
+                <w:rFonts w:ascii="Consolas" w:hAnsi="Consolas" w:cs="Consolas"/>
+                <w:color w:val="000000"/>
+                <w:sz w:val="19"/>
+                <w:szCs w:val="19"/>
+                <w:highlight w:val="white"/>
+                <w:lang w:val="vi-VN"/>
+              </w:rPr>
+              <w:t xml:space="preserve">: </w:t>
+            </w:r>
+            <w:r>
+              <w:rPr>
+                <w:rFonts w:ascii="Consolas" w:hAnsi="Consolas" w:cs="Consolas"/>
+                <w:color w:val="A31515"/>
+                <w:sz w:val="19"/>
+                <w:szCs w:val="19"/>
+                <w:highlight w:val="white"/>
+                <w:lang w:val="vi-VN"/>
+              </w:rPr>
+              <w:t>"</w:t>
+            </w:r>
+            <w:r>
+              <w:rPr>
+                <w:rFonts w:ascii="Consolas" w:hAnsi="Consolas" w:cs="Consolas"/>
+                <w:color w:val="A31515"/>
+                <w:sz w:val="19"/>
+                <w:szCs w:val="19"/>
+                <w:highlight w:val="white"/>
+              </w:rPr>
+              <w:t>W002</w:t>
+            </w:r>
+            <w:r>
+              <w:rPr>
+                <w:rFonts w:ascii="Consolas" w:hAnsi="Consolas" w:cs="Consolas"/>
+                <w:color w:val="A31515"/>
+                <w:sz w:val="19"/>
+                <w:szCs w:val="19"/>
+                <w:highlight w:val="white"/>
+                <w:lang w:val="vi-VN"/>
+              </w:rPr>
+              <w:t>"</w:t>
+            </w:r>
+          </w:p>
+          <w:p>
+            <w:pPr>
+              <w:autoSpaceDE w:val="0"/>
+              <w:autoSpaceDN w:val="0"/>
+              <w:adjustRightInd w:val="0"/>
+              <w:rPr>
+                <w:rFonts w:ascii="Consolas" w:hAnsi="Consolas" w:cs="Consolas"/>
+                <w:color w:val="000000"/>
+                <w:sz w:val="19"/>
+                <w:szCs w:val="19"/>
+                <w:highlight w:val="white"/>
+                <w:lang w:val="vi-VN"/>
+              </w:rPr>
+            </w:pPr>
+            <w:r>
+              <w:rPr>
+                <w:rFonts w:ascii="Consolas" w:hAnsi="Consolas" w:cs="Consolas"/>
+                <w:color w:val="000000"/>
+                <w:sz w:val="19"/>
+                <w:szCs w:val="19"/>
+                <w:highlight w:val="white"/>
+                <w:lang w:val="vi-VN"/>
+              </w:rPr>
               <w:t>}</w:t>
             </w:r>
           </w:p>
@@ -6370,7 +6593,6 @@
                 <w:sz w:val="20"/>
                 <w:szCs w:val="20"/>
               </w:rPr>
-              <w:lastRenderedPageBreak/>
               <w:t>401</w:t>
             </w:r>
           </w:p>
@@ -7400,66 +7622,6 @@
         </w:tc>
       </w:tr>
     </w:tbl>
-    <w:p>
-      <w:pPr>
-        <w:rPr>
-          <w:rFonts w:ascii="Times New Roman" w:hAnsi="Times New Roman" w:cs="Times New Roman"/>
-          <w:color w:val="000000" w:themeColor="text1"/>
-          <w:sz w:val="28"/>
-          <w:szCs w:val="28"/>
-        </w:rPr>
-      </w:pPr>
-    </w:p>
-    <w:p>
-      <w:pPr>
-        <w:rPr>
-          <w:rFonts w:ascii="Times New Roman" w:hAnsi="Times New Roman" w:cs="Times New Roman"/>
-          <w:color w:val="000000" w:themeColor="text1"/>
-          <w:sz w:val="28"/>
-          <w:szCs w:val="28"/>
-        </w:rPr>
-      </w:pPr>
-    </w:p>
-    <w:p>
-      <w:pPr>
-        <w:rPr>
-          <w:rFonts w:ascii="Times New Roman" w:hAnsi="Times New Roman" w:cs="Times New Roman"/>
-          <w:color w:val="000000" w:themeColor="text1"/>
-          <w:sz w:val="28"/>
-          <w:szCs w:val="28"/>
-        </w:rPr>
-      </w:pPr>
-    </w:p>
-    <w:p>
-      <w:pPr>
-        <w:rPr>
-          <w:rFonts w:ascii="Times New Roman" w:hAnsi="Times New Roman" w:cs="Times New Roman"/>
-          <w:color w:val="000000" w:themeColor="text1"/>
-          <w:sz w:val="28"/>
-          <w:szCs w:val="28"/>
-        </w:rPr>
-      </w:pPr>
-    </w:p>
-    <w:p>
-      <w:pPr>
-        <w:rPr>
-          <w:rFonts w:ascii="Times New Roman" w:hAnsi="Times New Roman" w:cs="Times New Roman"/>
-          <w:color w:val="000000" w:themeColor="text1"/>
-          <w:sz w:val="28"/>
-          <w:szCs w:val="28"/>
-        </w:rPr>
-      </w:pPr>
-    </w:p>
-    <w:p>
-      <w:pPr>
-        <w:rPr>
-          <w:rFonts w:ascii="Times New Roman" w:hAnsi="Times New Roman" w:cs="Times New Roman"/>
-          <w:color w:val="000000" w:themeColor="text1"/>
-          <w:sz w:val="28"/>
-          <w:szCs w:val="28"/>
-        </w:rPr>
-      </w:pPr>
-    </w:p>
     <w:p>
       <w:pPr>
         <w:rPr>
@@ -7644,7 +7806,7 @@
       <w:tr>
         <w:tc>
           <w:tcPr>
-            <w:tcW w:w="1501" w:type="dxa"/>
+            <w:tcW w:w="1408" w:type="dxa"/>
             <w:shd w:val="clear" w:color="auto" w:fill="9CC2E5"/>
           </w:tcPr>
           <w:p>
@@ -7672,7 +7834,7 @@
         </w:tc>
         <w:tc>
           <w:tcPr>
-            <w:tcW w:w="9414" w:type="dxa"/>
+            <w:tcW w:w="9507" w:type="dxa"/>
             <w:gridSpan w:val="3"/>
             <w:shd w:val="clear" w:color="auto" w:fill="9CC2E5"/>
           </w:tcPr>
@@ -7705,7 +7867,7 @@
       <w:tr>
         <w:tc>
           <w:tcPr>
-            <w:tcW w:w="1501" w:type="dxa"/>
+            <w:tcW w:w="1408" w:type="dxa"/>
             <w:shd w:val="clear" w:color="auto" w:fill="auto"/>
           </w:tcPr>
           <w:p>
@@ -7735,7 +7897,7 @@
         </w:tc>
         <w:tc>
           <w:tcPr>
-            <w:tcW w:w="9414" w:type="dxa"/>
+            <w:tcW w:w="9507" w:type="dxa"/>
             <w:gridSpan w:val="3"/>
             <w:shd w:val="clear" w:color="auto" w:fill="auto"/>
           </w:tcPr>
@@ -7767,7 +7929,7 @@
       <w:tr>
         <w:tc>
           <w:tcPr>
-            <w:tcW w:w="1501" w:type="dxa"/>
+            <w:tcW w:w="1408" w:type="dxa"/>
             <w:shd w:val="clear" w:color="auto" w:fill="9CC2E5"/>
           </w:tcPr>
           <w:p>
@@ -7795,7 +7957,7 @@
         </w:tc>
         <w:tc>
           <w:tcPr>
-            <w:tcW w:w="2410" w:type="dxa"/>
+            <w:tcW w:w="2143" w:type="dxa"/>
             <w:shd w:val="clear" w:color="auto" w:fill="9CC2E5"/>
           </w:tcPr>
           <w:p>
@@ -7823,7 +7985,7 @@
         </w:tc>
         <w:tc>
           <w:tcPr>
-            <w:tcW w:w="1056" w:type="dxa"/>
+            <w:tcW w:w="2258" w:type="dxa"/>
             <w:shd w:val="clear" w:color="auto" w:fill="9CC2E5"/>
           </w:tcPr>
           <w:p>
@@ -7851,7 +8013,7 @@
         </w:tc>
         <w:tc>
           <w:tcPr>
-            <w:tcW w:w="5948" w:type="dxa"/>
+            <w:tcW w:w="5106" w:type="dxa"/>
             <w:shd w:val="clear" w:color="auto" w:fill="9CC2E5"/>
           </w:tcPr>
           <w:p>
@@ -7881,7 +8043,7 @@
       <w:tr>
         <w:tc>
           <w:tcPr>
-            <w:tcW w:w="1501" w:type="dxa"/>
+            <w:tcW w:w="1408" w:type="dxa"/>
             <w:shd w:val="clear" w:color="auto" w:fill="auto"/>
             <w:vAlign w:val="center"/>
           </w:tcPr>
@@ -7910,7 +8072,7 @@
         </w:tc>
         <w:tc>
           <w:tcPr>
-            <w:tcW w:w="2410" w:type="dxa"/>
+            <w:tcW w:w="2143" w:type="dxa"/>
             <w:shd w:val="clear" w:color="auto" w:fill="auto"/>
             <w:vAlign w:val="center"/>
           </w:tcPr>
@@ -7940,7 +8102,7 @@
         </w:tc>
         <w:tc>
           <w:tcPr>
-            <w:tcW w:w="1056" w:type="dxa"/>
+            <w:tcW w:w="2258" w:type="dxa"/>
             <w:shd w:val="clear" w:color="auto" w:fill="auto"/>
             <w:vAlign w:val="center"/>
           </w:tcPr>
@@ -7969,7 +8131,7 @@
         </w:tc>
         <w:tc>
           <w:tcPr>
-            <w:tcW w:w="5948" w:type="dxa"/>
+            <w:tcW w:w="5106" w:type="dxa"/>
             <w:shd w:val="clear" w:color="auto" w:fill="auto"/>
           </w:tcPr>
           <w:p>
@@ -7996,7 +8158,7 @@
       <w:tr>
         <w:tc>
           <w:tcPr>
-            <w:tcW w:w="1501" w:type="dxa"/>
+            <w:tcW w:w="1408" w:type="dxa"/>
             <w:shd w:val="clear" w:color="auto" w:fill="auto"/>
             <w:vAlign w:val="center"/>
           </w:tcPr>
@@ -8025,7 +8187,7 @@
         </w:tc>
         <w:tc>
           <w:tcPr>
-            <w:tcW w:w="2410" w:type="dxa"/>
+            <w:tcW w:w="2143" w:type="dxa"/>
             <w:shd w:val="clear" w:color="auto" w:fill="auto"/>
             <w:vAlign w:val="center"/>
           </w:tcPr>
@@ -8055,7 +8217,7 @@
         </w:tc>
         <w:tc>
           <w:tcPr>
-            <w:tcW w:w="1056" w:type="dxa"/>
+            <w:tcW w:w="2258" w:type="dxa"/>
             <w:shd w:val="clear" w:color="auto" w:fill="auto"/>
             <w:vAlign w:val="center"/>
           </w:tcPr>
@@ -8084,7 +8246,7 @@
         </w:tc>
         <w:tc>
           <w:tcPr>
-            <w:tcW w:w="5948" w:type="dxa"/>
+            <w:tcW w:w="5106" w:type="dxa"/>
             <w:shd w:val="clear" w:color="auto" w:fill="auto"/>
           </w:tcPr>
           <w:p>
@@ -8111,7 +8273,7 @@
       <w:tr>
         <w:tc>
           <w:tcPr>
-            <w:tcW w:w="1501" w:type="dxa"/>
+            <w:tcW w:w="1408" w:type="dxa"/>
             <w:shd w:val="clear" w:color="auto" w:fill="auto"/>
             <w:vAlign w:val="center"/>
           </w:tcPr>
@@ -8140,7 +8302,7 @@
         </w:tc>
         <w:tc>
           <w:tcPr>
-            <w:tcW w:w="2410" w:type="dxa"/>
+            <w:tcW w:w="2143" w:type="dxa"/>
             <w:shd w:val="clear" w:color="auto" w:fill="auto"/>
             <w:vAlign w:val="center"/>
           </w:tcPr>
@@ -8170,7 +8332,7 @@
         </w:tc>
         <w:tc>
           <w:tcPr>
-            <w:tcW w:w="1056" w:type="dxa"/>
+            <w:tcW w:w="2258" w:type="dxa"/>
             <w:shd w:val="clear" w:color="auto" w:fill="auto"/>
             <w:vAlign w:val="center"/>
           </w:tcPr>
@@ -8199,7 +8361,7 @@
         </w:tc>
         <w:tc>
           <w:tcPr>
-            <w:tcW w:w="5948" w:type="dxa"/>
+            <w:tcW w:w="5106" w:type="dxa"/>
             <w:shd w:val="clear" w:color="auto" w:fill="auto"/>
           </w:tcPr>
           <w:p>
@@ -8260,7 +8422,7 @@
       <w:tr>
         <w:tc>
           <w:tcPr>
-            <w:tcW w:w="1501" w:type="dxa"/>
+            <w:tcW w:w="1408" w:type="dxa"/>
             <w:shd w:val="clear" w:color="auto" w:fill="auto"/>
             <w:vAlign w:val="center"/>
           </w:tcPr>
@@ -8289,7 +8451,7 @@
         </w:tc>
         <w:tc>
           <w:tcPr>
-            <w:tcW w:w="2410" w:type="dxa"/>
+            <w:tcW w:w="2143" w:type="dxa"/>
             <w:shd w:val="clear" w:color="auto" w:fill="auto"/>
             <w:vAlign w:val="center"/>
           </w:tcPr>
@@ -8319,7 +8481,7 @@
         </w:tc>
         <w:tc>
           <w:tcPr>
-            <w:tcW w:w="1056" w:type="dxa"/>
+            <w:tcW w:w="2258" w:type="dxa"/>
             <w:shd w:val="clear" w:color="auto" w:fill="auto"/>
             <w:vAlign w:val="center"/>
           </w:tcPr>
@@ -8348,7 +8510,7 @@
         </w:tc>
         <w:tc>
           <w:tcPr>
-            <w:tcW w:w="5948" w:type="dxa"/>
+            <w:tcW w:w="5106" w:type="dxa"/>
             <w:shd w:val="clear" w:color="auto" w:fill="auto"/>
           </w:tcPr>
           <w:p>
@@ -8375,7 +8537,7 @@
       <w:tr>
         <w:tc>
           <w:tcPr>
-            <w:tcW w:w="1501" w:type="dxa"/>
+            <w:tcW w:w="1408" w:type="dxa"/>
             <w:shd w:val="clear" w:color="auto" w:fill="auto"/>
             <w:vAlign w:val="center"/>
           </w:tcPr>
@@ -8404,7 +8566,7 @@
         </w:tc>
         <w:tc>
           <w:tcPr>
-            <w:tcW w:w="2410" w:type="dxa"/>
+            <w:tcW w:w="2143" w:type="dxa"/>
             <w:shd w:val="clear" w:color="auto" w:fill="auto"/>
             <w:vAlign w:val="center"/>
           </w:tcPr>
@@ -8434,7 +8596,7 @@
         </w:tc>
         <w:tc>
           <w:tcPr>
-            <w:tcW w:w="1056" w:type="dxa"/>
+            <w:tcW w:w="2258" w:type="dxa"/>
             <w:shd w:val="clear" w:color="auto" w:fill="auto"/>
             <w:vAlign w:val="center"/>
           </w:tcPr>
@@ -8463,7 +8625,7 @@
         </w:tc>
         <w:tc>
           <w:tcPr>
-            <w:tcW w:w="5948" w:type="dxa"/>
+            <w:tcW w:w="5106" w:type="dxa"/>
             <w:shd w:val="clear" w:color="auto" w:fill="auto"/>
           </w:tcPr>
           <w:p>
@@ -8515,7 +8677,7 @@
       <w:tr>
         <w:tc>
           <w:tcPr>
-            <w:tcW w:w="1501" w:type="dxa"/>
+            <w:tcW w:w="1408" w:type="dxa"/>
             <w:shd w:val="clear" w:color="auto" w:fill="auto"/>
             <w:vAlign w:val="center"/>
           </w:tcPr>
@@ -8544,7 +8706,7 @@
         </w:tc>
         <w:tc>
           <w:tcPr>
-            <w:tcW w:w="2410" w:type="dxa"/>
+            <w:tcW w:w="2143" w:type="dxa"/>
             <w:shd w:val="clear" w:color="auto" w:fill="auto"/>
             <w:vAlign w:val="center"/>
           </w:tcPr>
@@ -8568,13 +8730,13 @@
                 <w:sz w:val="20"/>
                 <w:szCs w:val="20"/>
               </w:rPr>
-              <w:t>Infos</w:t>
-            </w:r>
-          </w:p>
-        </w:tc>
-        <w:tc>
-          <w:tcPr>
-            <w:tcW w:w="1056" w:type="dxa"/>
+              <w:t>Name</w:t>
+            </w:r>
+          </w:p>
+        </w:tc>
+        <w:tc>
+          <w:tcPr>
+            <w:tcW w:w="2258" w:type="dxa"/>
             <w:shd w:val="clear" w:color="auto" w:fill="auto"/>
             <w:vAlign w:val="center"/>
           </w:tcPr>
@@ -8597,32 +8759,41 @@
                 <w:sz w:val="20"/>
                 <w:szCs w:val="20"/>
               </w:rPr>
-              <w:t>Dictionary&lt;string,string&gt;</w:t>
-            </w:r>
-          </w:p>
-        </w:tc>
-        <w:tc>
-          <w:tcPr>
-            <w:tcW w:w="5948" w:type="dxa"/>
-            <w:shd w:val="clear" w:color="auto" w:fill="auto"/>
-          </w:tcPr>
-          <w:p>
-            <w:pPr>
-              <w:rPr>
-                <w:rFonts w:ascii="Times New Roman" w:hAnsi="Times New Roman" w:cs="Times New Roman"/>
-                <w:color w:val="000000" w:themeColor="text1"/>
-                <w:sz w:val="20"/>
-                <w:szCs w:val="20"/>
-              </w:rPr>
-            </w:pPr>
-            <w:r>
-              <w:rPr>
-                <w:rFonts w:ascii="Times New Roman" w:hAnsi="Times New Roman" w:cs="Times New Roman"/>
-                <w:color w:val="000000" w:themeColor="text1"/>
-                <w:sz w:val="20"/>
-                <w:szCs w:val="20"/>
-              </w:rPr>
-              <w:t>Information that doctor notices</w:t>
+              <w:t>string</w:t>
+            </w:r>
+          </w:p>
+        </w:tc>
+        <w:tc>
+          <w:tcPr>
+            <w:tcW w:w="5106" w:type="dxa"/>
+            <w:shd w:val="clear" w:color="auto" w:fill="auto"/>
+          </w:tcPr>
+          <w:p>
+            <w:pPr>
+              <w:rPr>
+                <w:rFonts w:ascii="Times New Roman" w:hAnsi="Times New Roman" w:cs="Times New Roman"/>
+                <w:color w:val="000000" w:themeColor="text1"/>
+                <w:sz w:val="20"/>
+                <w:szCs w:val="20"/>
+              </w:rPr>
+            </w:pPr>
+            <w:r>
+              <w:rPr>
+                <w:rFonts w:ascii="Times New Roman" w:hAnsi="Times New Roman" w:cs="Times New Roman"/>
+                <w:color w:val="000000" w:themeColor="text1"/>
+                <w:sz w:val="20"/>
+                <w:szCs w:val="20"/>
+              </w:rPr>
+              <w:t>Name of medical record</w:t>
+            </w:r>
+            <w:r>
+              <w:rPr>
+                <w:rFonts w:ascii="Times New Roman" w:hAnsi="Times New Roman" w:cs="Times New Roman"/>
+                <w:color w:val="000000" w:themeColor="text1"/>
+                <w:sz w:val="20"/>
+                <w:szCs w:val="20"/>
+              </w:rPr>
+              <w:t>.</w:t>
             </w:r>
           </w:p>
           <w:p>
@@ -8672,7 +8843,122 @@
                 <w:sz w:val="20"/>
                 <w:szCs w:val="20"/>
               </w:rPr>
-              <w:t>Max key : 32</w:t>
+              <w:t>Max length: 64</w:t>
+            </w:r>
+          </w:p>
+        </w:tc>
+      </w:tr>
+      <w:tr>
+        <w:tc>
+          <w:tcPr>
+            <w:tcW w:w="1408" w:type="dxa"/>
+            <w:shd w:val="clear" w:color="auto" w:fill="auto"/>
+            <w:vAlign w:val="center"/>
+          </w:tcPr>
+          <w:p>
+            <w:pPr>
+              <w:pStyle w:val="ListParagraph"/>
+              <w:ind w:left="0"/>
+              <w:jc w:val="center"/>
+              <w:rPr>
+                <w:rFonts w:ascii="Times New Roman" w:hAnsi="Times New Roman" w:cs="Times New Roman"/>
+                <w:color w:val="000000" w:themeColor="text1"/>
+                <w:sz w:val="20"/>
+                <w:szCs w:val="20"/>
+              </w:rPr>
+            </w:pPr>
+            <w:r>
+              <w:rPr>
+                <w:rFonts w:ascii="Times New Roman" w:hAnsi="Times New Roman" w:cs="Times New Roman"/>
+                <w:color w:val="000000" w:themeColor="text1"/>
+                <w:sz w:val="20"/>
+                <w:szCs w:val="20"/>
+              </w:rPr>
+              <w:t>BODY</w:t>
+            </w:r>
+          </w:p>
+        </w:tc>
+        <w:tc>
+          <w:tcPr>
+            <w:tcW w:w="2143" w:type="dxa"/>
+            <w:shd w:val="clear" w:color="auto" w:fill="auto"/>
+            <w:vAlign w:val="center"/>
+          </w:tcPr>
+          <w:p>
+            <w:pPr>
+              <w:pStyle w:val="ListParagraph"/>
+              <w:ind w:left="0"/>
+              <w:rPr>
+                <w:rFonts w:ascii="Times New Roman" w:hAnsi="Times New Roman" w:cs="Times New Roman"/>
+                <w:b/>
+                <w:color w:val="000000" w:themeColor="text1"/>
+                <w:sz w:val="20"/>
+                <w:szCs w:val="20"/>
+              </w:rPr>
+            </w:pPr>
+            <w:r>
+              <w:rPr>
+                <w:rFonts w:ascii="Times New Roman" w:hAnsi="Times New Roman" w:cs="Times New Roman"/>
+                <w:b/>
+                <w:color w:val="000000" w:themeColor="text1"/>
+                <w:sz w:val="20"/>
+                <w:szCs w:val="20"/>
+              </w:rPr>
+              <w:t>Infos</w:t>
+            </w:r>
+          </w:p>
+        </w:tc>
+        <w:tc>
+          <w:tcPr>
+            <w:tcW w:w="2258" w:type="dxa"/>
+            <w:shd w:val="clear" w:color="auto" w:fill="auto"/>
+            <w:vAlign w:val="center"/>
+          </w:tcPr>
+          <w:p>
+            <w:pPr>
+              <w:pStyle w:val="ListParagraph"/>
+              <w:ind w:left="0"/>
+              <w:jc w:val="center"/>
+              <w:rPr>
+                <w:rFonts w:ascii="Times New Roman" w:hAnsi="Times New Roman" w:cs="Times New Roman"/>
+                <w:color w:val="000000" w:themeColor="text1"/>
+                <w:sz w:val="20"/>
+                <w:szCs w:val="20"/>
+              </w:rPr>
+            </w:pPr>
+            <w:r>
+              <w:rPr>
+                <w:rFonts w:ascii="Times New Roman" w:hAnsi="Times New Roman" w:cs="Times New Roman"/>
+                <w:color w:val="000000" w:themeColor="text1"/>
+                <w:sz w:val="20"/>
+                <w:szCs w:val="20"/>
+              </w:rPr>
+              <w:t>Dictionary&lt;string,string&gt;</w:t>
+            </w:r>
+          </w:p>
+        </w:tc>
+        <w:tc>
+          <w:tcPr>
+            <w:tcW w:w="5106" w:type="dxa"/>
+            <w:shd w:val="clear" w:color="auto" w:fill="auto"/>
+          </w:tcPr>
+          <w:p>
+            <w:pPr>
+              <w:rPr>
+                <w:rFonts w:ascii="Times New Roman" w:hAnsi="Times New Roman" w:cs="Times New Roman"/>
+                <w:color w:val="000000" w:themeColor="text1"/>
+                <w:sz w:val="20"/>
+                <w:szCs w:val="20"/>
+              </w:rPr>
+            </w:pPr>
+            <w:r>
+              <w:rPr>
+                <w:rFonts w:ascii="Times New Roman" w:hAnsi="Times New Roman" w:cs="Times New Roman"/>
+                <w:color w:val="000000" w:themeColor="text1"/>
+                <w:sz w:val="20"/>
+                <w:szCs w:val="20"/>
+              </w:rPr>
+              <w:t>Information that doctor notices</w:t>
             </w:r>
           </w:p>
           <w:p>
@@ -8697,7 +8983,7 @@
                 <w:sz w:val="20"/>
                 <w:szCs w:val="20"/>
               </w:rPr>
-              <w:t>Max key length: 32</w:t>
+              <w:t>Optional</w:t>
             </w:r>
           </w:p>
           <w:p>
@@ -8722,6 +9008,56 @@
                 <w:sz w:val="20"/>
                 <w:szCs w:val="20"/>
               </w:rPr>
+              <w:t>Max key : 32</w:t>
+            </w:r>
+          </w:p>
+          <w:p>
+            <w:pPr>
+              <w:pStyle w:val="ListParagraph"/>
+              <w:numPr>
+                <w:ilvl w:val="0"/>
+                <w:numId w:val="4"/>
+              </w:numPr>
+              <w:rPr>
+                <w:rFonts w:ascii="Times New Roman" w:hAnsi="Times New Roman" w:cs="Times New Roman"/>
+                <w:color w:val="000000" w:themeColor="text1"/>
+                <w:sz w:val="20"/>
+                <w:szCs w:val="20"/>
+              </w:rPr>
+            </w:pPr>
+            <w:r>
+              <w:rPr>
+                <w:rFonts w:ascii="Times New Roman" w:hAnsi="Times New Roman" w:cs="Times New Roman"/>
+                <w:b/>
+                <w:color w:val="000000" w:themeColor="text1"/>
+                <w:sz w:val="20"/>
+                <w:szCs w:val="20"/>
+              </w:rPr>
+              <w:t>Max key length: 32</w:t>
+            </w:r>
+          </w:p>
+          <w:p>
+            <w:pPr>
+              <w:pStyle w:val="ListParagraph"/>
+              <w:numPr>
+                <w:ilvl w:val="0"/>
+                <w:numId w:val="4"/>
+              </w:numPr>
+              <w:rPr>
+                <w:rFonts w:ascii="Times New Roman" w:hAnsi="Times New Roman" w:cs="Times New Roman"/>
+                <w:color w:val="000000" w:themeColor="text1"/>
+                <w:sz w:val="20"/>
+                <w:szCs w:val="20"/>
+              </w:rPr>
+            </w:pPr>
+            <w:r>
+              <w:rPr>
+                <w:rFonts w:ascii="Times New Roman" w:hAnsi="Times New Roman" w:cs="Times New Roman"/>
+                <w:b/>
+                <w:color w:val="000000" w:themeColor="text1"/>
+                <w:sz w:val="20"/>
+                <w:szCs w:val="20"/>
+              </w:rPr>
               <w:t>Max value length: 32</w:t>
             </w:r>
           </w:p>
@@ -8730,7 +9066,7 @@
       <w:tr>
         <w:tc>
           <w:tcPr>
-            <w:tcW w:w="1501" w:type="dxa"/>
+            <w:tcW w:w="1408" w:type="dxa"/>
             <w:tcBorders>
               <w:top w:val="single" w:sz="4" w:space="0" w:color="auto"/>
               <w:left w:val="single" w:sz="4" w:space="0" w:color="auto"/>
@@ -8765,7 +9101,7 @@
         </w:tc>
         <w:tc>
           <w:tcPr>
-            <w:tcW w:w="2410" w:type="dxa"/>
+            <w:tcW w:w="2143" w:type="dxa"/>
             <w:tcBorders>
               <w:top w:val="single" w:sz="4" w:space="0" w:color="auto"/>
               <w:left w:val="single" w:sz="4" w:space="0" w:color="auto"/>
@@ -8803,7 +9139,7 @@
         </w:tc>
         <w:tc>
           <w:tcPr>
-            <w:tcW w:w="1056" w:type="dxa"/>
+            <w:tcW w:w="2258" w:type="dxa"/>
             <w:tcBorders>
               <w:top w:val="single" w:sz="4" w:space="0" w:color="auto"/>
               <w:left w:val="single" w:sz="4" w:space="0" w:color="auto"/>
@@ -8838,7 +9174,7 @@
         </w:tc>
         <w:tc>
           <w:tcPr>
-            <w:tcW w:w="5948" w:type="dxa"/>
+            <w:tcW w:w="5106" w:type="dxa"/>
             <w:tcBorders>
               <w:top w:val="single" w:sz="4" w:space="0" w:color="auto"/>
               <w:left w:val="single" w:sz="4" w:space="0" w:color="auto"/>
@@ -8952,7 +9288,7 @@
       <w:tr>
         <w:tc>
           <w:tcPr>
-            <w:tcW w:w="1501" w:type="dxa"/>
+            <w:tcW w:w="1408" w:type="dxa"/>
             <w:shd w:val="clear" w:color="auto" w:fill="92CDDC" w:themeFill="accent5" w:themeFillTint="99"/>
             <w:vAlign w:val="center"/>
           </w:tcPr>
@@ -8981,7 +9317,7 @@
         </w:tc>
         <w:tc>
           <w:tcPr>
-            <w:tcW w:w="9414" w:type="dxa"/>
+            <w:tcW w:w="9507" w:type="dxa"/>
             <w:gridSpan w:val="3"/>
             <w:shd w:val="clear" w:color="auto" w:fill="92CDDC" w:themeFill="accent5" w:themeFillTint="99"/>
             <w:vAlign w:val="center"/>
@@ -9039,7 +9375,7 @@
       <w:tr>
         <w:tc>
           <w:tcPr>
-            <w:tcW w:w="1501" w:type="dxa"/>
+            <w:tcW w:w="1408" w:type="dxa"/>
             <w:shd w:val="clear" w:color="auto" w:fill="auto"/>
             <w:vAlign w:val="center"/>
           </w:tcPr>
@@ -9068,7 +9404,7 @@
         </w:tc>
         <w:tc>
           <w:tcPr>
-            <w:tcW w:w="9414" w:type="dxa"/>
+            <w:tcW w:w="9507" w:type="dxa"/>
             <w:gridSpan w:val="3"/>
             <w:shd w:val="clear" w:color="auto" w:fill="auto"/>
             <w:vAlign w:val="center"/>
@@ -9352,7 +9688,7 @@
       <w:tr>
         <w:tc>
           <w:tcPr>
-            <w:tcW w:w="1501" w:type="dxa"/>
+            <w:tcW w:w="1408" w:type="dxa"/>
             <w:shd w:val="clear" w:color="auto" w:fill="FFFF00"/>
             <w:vAlign w:val="center"/>
           </w:tcPr>
@@ -9381,7 +9717,7 @@
         </w:tc>
         <w:tc>
           <w:tcPr>
-            <w:tcW w:w="9414" w:type="dxa"/>
+            <w:tcW w:w="9507" w:type="dxa"/>
             <w:gridSpan w:val="3"/>
             <w:shd w:val="clear" w:color="auto" w:fill="FFFF00"/>
             <w:vAlign w:val="center"/>
@@ -9528,7 +9864,7 @@
         <w:tc>
           <w:tcPr>
             <w:tcW w:w="1560" w:type="dxa"/>
-            <w:shd w:val="clear" w:color="auto" w:fill="FFFF00"/>
+            <w:shd w:val="clear" w:color="auto" w:fill="auto"/>
             <w:vAlign w:val="center"/>
           </w:tcPr>
           <w:p>
@@ -9559,7 +9895,7 @@
         <w:tc>
           <w:tcPr>
             <w:tcW w:w="9355" w:type="dxa"/>
-            <w:shd w:val="clear" w:color="auto" w:fill="FFFF00"/>
+            <w:shd w:val="clear" w:color="auto" w:fill="auto"/>
             <w:vAlign w:val="center"/>
           </w:tcPr>
           <w:p>
@@ -10179,6 +10515,8 @@
               </w:rPr>
               <w:t xml:space="preserve">    },</w:t>
             </w:r>
+            <w:bookmarkStart w:id="0" w:name="_GoBack"/>
+            <w:bookmarkEnd w:id="0"/>
           </w:p>
           <w:p>
             <w:pPr>
@@ -10208,16 +10546,34 @@
                 <w:sz w:val="19"/>
                 <w:szCs w:val="19"/>
               </w:rPr>
-              <w:t>"Category"</w:t>
-            </w:r>
-            <w:r>
-              <w:rPr>
-                <w:rFonts w:ascii="Consolas" w:hAnsi="Consolas" w:cs="Consolas"/>
-                <w:color w:val="000000"/>
-                <w:sz w:val="19"/>
-                <w:szCs w:val="19"/>
-              </w:rPr>
-              <w:t>: {</w:t>
+              <w:t>"Info"</w:t>
+            </w:r>
+            <w:r>
+              <w:rPr>
+                <w:rFonts w:ascii="Consolas" w:hAnsi="Consolas" w:cs="Consolas"/>
+                <w:color w:val="000000"/>
+                <w:sz w:val="19"/>
+                <w:szCs w:val="19"/>
+              </w:rPr>
+              <w:t xml:space="preserve">: </w:t>
+            </w:r>
+            <w:r>
+              <w:rPr>
+                <w:rFonts w:ascii="Consolas" w:hAnsi="Consolas" w:cs="Consolas"/>
+                <w:color w:val="A31515"/>
+                <w:sz w:val="19"/>
+                <w:szCs w:val="19"/>
+              </w:rPr>
+              <w:t>""</w:t>
+            </w:r>
+            <w:r>
+              <w:rPr>
+                <w:rFonts w:ascii="Consolas" w:hAnsi="Consolas" w:cs="Consolas"/>
+                <w:color w:val="000000"/>
+                <w:sz w:val="19"/>
+                <w:szCs w:val="19"/>
+              </w:rPr>
+              <w:t>,</w:t>
             </w:r>
           </w:p>
           <w:p>
@@ -10239,176 +10595,7 @@
                 <w:sz w:val="19"/>
                 <w:szCs w:val="19"/>
               </w:rPr>
-              <w:t xml:space="preserve">      </w:t>
-            </w:r>
-            <w:r>
-              <w:rPr>
-                <w:rFonts w:ascii="Consolas" w:hAnsi="Consolas" w:cs="Consolas"/>
-                <w:color w:val="2E75B6"/>
-                <w:sz w:val="19"/>
-                <w:szCs w:val="19"/>
-              </w:rPr>
-              <w:t>"Id"</w:t>
-            </w:r>
-            <w:r>
-              <w:rPr>
-                <w:rFonts w:ascii="Consolas" w:hAnsi="Consolas" w:cs="Consolas"/>
-                <w:color w:val="000000"/>
-                <w:sz w:val="19"/>
-                <w:szCs w:val="19"/>
-              </w:rPr>
-              <w:t>: 0,</w:t>
-            </w:r>
-          </w:p>
-          <w:p>
-            <w:pPr>
-              <w:autoSpaceDE w:val="0"/>
-              <w:autoSpaceDN w:val="0"/>
-              <w:adjustRightInd w:val="0"/>
-              <w:rPr>
-                <w:rFonts w:ascii="Consolas" w:hAnsi="Consolas" w:cs="Consolas"/>
-                <w:color w:val="000000"/>
-                <w:sz w:val="19"/>
-                <w:szCs w:val="19"/>
-              </w:rPr>
-            </w:pPr>
-            <w:r>
-              <w:rPr>
-                <w:rFonts w:ascii="Consolas" w:hAnsi="Consolas" w:cs="Consolas"/>
-                <w:color w:val="000000"/>
-                <w:sz w:val="19"/>
-                <w:szCs w:val="19"/>
-              </w:rPr>
-              <w:t xml:space="preserve">      </w:t>
-            </w:r>
-            <w:r>
-              <w:rPr>
-                <w:rFonts w:ascii="Consolas" w:hAnsi="Consolas" w:cs="Consolas"/>
-                <w:color w:val="2E75B6"/>
-                <w:sz w:val="19"/>
-                <w:szCs w:val="19"/>
-              </w:rPr>
-              <w:t>"Name"</w:t>
-            </w:r>
-            <w:r>
-              <w:rPr>
-                <w:rFonts w:ascii="Consolas" w:hAnsi="Consolas" w:cs="Consolas"/>
-                <w:color w:val="000000"/>
-                <w:sz w:val="19"/>
-                <w:szCs w:val="19"/>
-              </w:rPr>
-              <w:t xml:space="preserve">: </w:t>
-            </w:r>
-            <w:r>
-              <w:rPr>
-                <w:rFonts w:ascii="Consolas" w:hAnsi="Consolas" w:cs="Consolas"/>
-                <w:color w:val="A31515"/>
-                <w:sz w:val="19"/>
-                <w:szCs w:val="19"/>
-              </w:rPr>
-              <w:t>""</w:t>
-            </w:r>
-          </w:p>
-          <w:p>
-            <w:pPr>
-              <w:autoSpaceDE w:val="0"/>
-              <w:autoSpaceDN w:val="0"/>
-              <w:adjustRightInd w:val="0"/>
-              <w:rPr>
-                <w:rFonts w:ascii="Consolas" w:hAnsi="Consolas" w:cs="Consolas"/>
-                <w:color w:val="000000"/>
-                <w:sz w:val="19"/>
-                <w:szCs w:val="19"/>
-              </w:rPr>
-            </w:pPr>
-            <w:r>
-              <w:rPr>
-                <w:rFonts w:ascii="Consolas" w:hAnsi="Consolas" w:cs="Consolas"/>
-                <w:color w:val="000000"/>
-                <w:sz w:val="19"/>
-                <w:szCs w:val="19"/>
-              </w:rPr>
-              <w:t xml:space="preserve">    },</w:t>
-            </w:r>
-          </w:p>
-          <w:p>
-            <w:pPr>
-              <w:autoSpaceDE w:val="0"/>
-              <w:autoSpaceDN w:val="0"/>
-              <w:adjustRightInd w:val="0"/>
-              <w:rPr>
-                <w:rFonts w:ascii="Consolas" w:hAnsi="Consolas" w:cs="Consolas"/>
-                <w:color w:val="000000"/>
-                <w:sz w:val="19"/>
-                <w:szCs w:val="19"/>
-              </w:rPr>
-            </w:pPr>
-            <w:r>
-              <w:rPr>
-                <w:rFonts w:ascii="Consolas" w:hAnsi="Consolas" w:cs="Consolas"/>
-                <w:color w:val="000000"/>
-                <w:sz w:val="19"/>
-                <w:szCs w:val="19"/>
-              </w:rPr>
               <w:lastRenderedPageBreak/>
-              <w:t xml:space="preserve">    </w:t>
-            </w:r>
-            <w:r>
-              <w:rPr>
-                <w:rFonts w:ascii="Consolas" w:hAnsi="Consolas" w:cs="Consolas"/>
-                <w:color w:val="2E75B6"/>
-                <w:sz w:val="19"/>
-                <w:szCs w:val="19"/>
-              </w:rPr>
-              <w:t>"Info"</w:t>
-            </w:r>
-            <w:r>
-              <w:rPr>
-                <w:rFonts w:ascii="Consolas" w:hAnsi="Consolas" w:cs="Consolas"/>
-                <w:color w:val="000000"/>
-                <w:sz w:val="19"/>
-                <w:szCs w:val="19"/>
-              </w:rPr>
-              <w:t xml:space="preserve">: </w:t>
-            </w:r>
-            <w:r>
-              <w:rPr>
-                <w:rFonts w:ascii="Consolas" w:hAnsi="Consolas" w:cs="Consolas"/>
-                <w:color w:val="A31515"/>
-                <w:sz w:val="19"/>
-                <w:szCs w:val="19"/>
-              </w:rPr>
-              <w:t>""</w:t>
-            </w:r>
-            <w:r>
-              <w:rPr>
-                <w:rFonts w:ascii="Consolas" w:hAnsi="Consolas" w:cs="Consolas"/>
-                <w:color w:val="000000"/>
-                <w:sz w:val="19"/>
-                <w:szCs w:val="19"/>
-              </w:rPr>
-              <w:t>,</w:t>
-            </w:r>
-          </w:p>
-          <w:p>
-            <w:pPr>
-              <w:autoSpaceDE w:val="0"/>
-              <w:autoSpaceDN w:val="0"/>
-              <w:adjustRightInd w:val="0"/>
-              <w:rPr>
-                <w:rFonts w:ascii="Consolas" w:hAnsi="Consolas" w:cs="Consolas"/>
-                <w:color w:val="000000"/>
-                <w:sz w:val="19"/>
-                <w:szCs w:val="19"/>
-              </w:rPr>
-            </w:pPr>
-            <w:r>
-              <w:rPr>
-                <w:rFonts w:ascii="Consolas" w:hAnsi="Consolas" w:cs="Consolas"/>
-                <w:color w:val="000000"/>
-                <w:sz w:val="19"/>
-                <w:szCs w:val="19"/>
-              </w:rPr>
               <w:t xml:space="preserve">    </w:t>
             </w:r>
             <w:r>
@@ -14146,26 +14333,6 @@
     </w:p>
     <w:p>
       <w:pPr>
-        <w:rPr>
-          <w:rFonts w:ascii="Times New Roman" w:hAnsi="Times New Roman" w:cs="Times New Roman"/>
-          <w:color w:val="000000" w:themeColor="text1"/>
-          <w:sz w:val="28"/>
-          <w:szCs w:val="28"/>
-        </w:rPr>
-      </w:pPr>
-    </w:p>
-    <w:p>
-      <w:pPr>
-        <w:rPr>
-          <w:rFonts w:ascii="Times New Roman" w:hAnsi="Times New Roman" w:cs="Times New Roman"/>
-          <w:color w:val="000000" w:themeColor="text1"/>
-          <w:sz w:val="28"/>
-          <w:szCs w:val="28"/>
-        </w:rPr>
-      </w:pPr>
-    </w:p>
-    <w:p>
-      <w:pPr>
         <w:pStyle w:val="ListParagraph"/>
         <w:numPr>
           <w:ilvl w:val="0"/>
@@ -14187,7 +14354,6 @@
           <w:sz w:val="28"/>
           <w:szCs w:val="28"/>
         </w:rPr>
-        <w:lastRenderedPageBreak/>
         <w:t>Filter</w:t>
       </w:r>
     </w:p>
@@ -14260,6 +14426,7 @@
                 <w:sz w:val="20"/>
                 <w:szCs w:val="20"/>
               </w:rPr>
+              <w:lastRenderedPageBreak/>
               <w:t>Method</w:t>
             </w:r>
           </w:p>
@@ -15025,8 +15192,6 @@
                 <w:szCs w:val="20"/>
               </w:rPr>
             </w:pPr>
-            <w:bookmarkStart w:id="0" w:name="_GoBack"/>
-            <w:bookmarkEnd w:id="0"/>
             <w:r>
               <w:rPr>
                 <w:rFonts w:ascii="Times New Roman" w:hAnsi="Times New Roman" w:cs="Times New Roman"/>
@@ -17568,7 +17733,6 @@
                 <w:sz w:val="19"/>
                 <w:szCs w:val="19"/>
               </w:rPr>
-              <w:lastRenderedPageBreak/>
               <w:t xml:space="preserve">        </w:t>
             </w:r>
             <w:r>
@@ -17671,6 +17835,7 @@
                 <w:sz w:val="19"/>
                 <w:szCs w:val="19"/>
               </w:rPr>
+              <w:lastRenderedPageBreak/>
               <w:t xml:space="preserve">        </w:t>
             </w:r>
             <w:r>
@@ -18049,7 +18214,7 @@
                 <w:sz w:val="19"/>
                 <w:szCs w:val="19"/>
               </w:rPr>
-              <w:t>"Info"</w:t>
+              <w:t>"Name"</w:t>
             </w:r>
             <w:r>
               <w:rPr>
@@ -18107,16 +18272,34 @@
                 <w:sz w:val="19"/>
                 <w:szCs w:val="19"/>
               </w:rPr>
-              <w:t>"Time"</w:t>
-            </w:r>
-            <w:r>
-              <w:rPr>
-                <w:rFonts w:ascii="Consolas" w:hAnsi="Consolas" w:cs="Consolas"/>
-                <w:color w:val="000000"/>
-                <w:sz w:val="19"/>
-                <w:szCs w:val="19"/>
-              </w:rPr>
-              <w:t>: 0,</w:t>
+              <w:t>"Info"</w:t>
+            </w:r>
+            <w:r>
+              <w:rPr>
+                <w:rFonts w:ascii="Consolas" w:hAnsi="Consolas" w:cs="Consolas"/>
+                <w:color w:val="000000"/>
+                <w:sz w:val="19"/>
+                <w:szCs w:val="19"/>
+              </w:rPr>
+              <w:t xml:space="preserve">: </w:t>
+            </w:r>
+            <w:r>
+              <w:rPr>
+                <w:rFonts w:ascii="Consolas" w:hAnsi="Consolas" w:cs="Consolas"/>
+                <w:color w:val="A31515"/>
+                <w:sz w:val="19"/>
+                <w:szCs w:val="19"/>
+              </w:rPr>
+              <w:t>""</w:t>
+            </w:r>
+            <w:r>
+              <w:rPr>
+                <w:rFonts w:ascii="Consolas" w:hAnsi="Consolas" w:cs="Consolas"/>
+                <w:color w:val="000000"/>
+                <w:sz w:val="19"/>
+                <w:szCs w:val="19"/>
+              </w:rPr>
+              <w:t>,</w:t>
             </w:r>
           </w:p>
           <w:p>
@@ -18147,7 +18330,7 @@
                 <w:sz w:val="19"/>
                 <w:szCs w:val="19"/>
               </w:rPr>
-              <w:t>"Created"</w:t>
+              <w:t>"Time"</w:t>
             </w:r>
             <w:r>
               <w:rPr>
@@ -18187,16 +18370,16 @@
                 <w:sz w:val="19"/>
                 <w:szCs w:val="19"/>
               </w:rPr>
-              <w:t>"LastModified"</w:t>
-            </w:r>
-            <w:r>
-              <w:rPr>
-                <w:rFonts w:ascii="Consolas" w:hAnsi="Consolas" w:cs="Consolas"/>
-                <w:color w:val="000000"/>
-                <w:sz w:val="19"/>
-                <w:szCs w:val="19"/>
-              </w:rPr>
-              <w:t>: 0</w:t>
+              <w:t>"Created"</w:t>
+            </w:r>
+            <w:r>
+              <w:rPr>
+                <w:rFonts w:ascii="Consolas" w:hAnsi="Consolas" w:cs="Consolas"/>
+                <w:color w:val="000000"/>
+                <w:sz w:val="19"/>
+                <w:szCs w:val="19"/>
+              </w:rPr>
+              <w:t>: 0,</w:t>
             </w:r>
           </w:p>
           <w:p>
@@ -18218,7 +18401,25 @@
                 <w:sz w:val="19"/>
                 <w:szCs w:val="19"/>
               </w:rPr>
-              <w:t xml:space="preserve">    }</w:t>
+              <w:t xml:space="preserve">      </w:t>
+            </w:r>
+            <w:r>
+              <w:rPr>
+                <w:rFonts w:ascii="Consolas" w:hAnsi="Consolas" w:cs="Consolas"/>
+                <w:color w:val="2E75B6"/>
+                <w:sz w:val="19"/>
+                <w:szCs w:val="19"/>
+              </w:rPr>
+              <w:t>"LastModified"</w:t>
+            </w:r>
+            <w:r>
+              <w:rPr>
+                <w:rFonts w:ascii="Consolas" w:hAnsi="Consolas" w:cs="Consolas"/>
+                <w:color w:val="000000"/>
+                <w:sz w:val="19"/>
+                <w:szCs w:val="19"/>
+              </w:rPr>
+              <w:t>: 0</w:t>
             </w:r>
           </w:p>
           <w:p>
@@ -18240,7 +18441,7 @@
                 <w:sz w:val="19"/>
                 <w:szCs w:val="19"/>
               </w:rPr>
-              <w:t xml:space="preserve">  ],</w:t>
+              <w:t xml:space="preserve">    }</w:t>
             </w:r>
           </w:p>
           <w:p>
@@ -18262,25 +18463,7 @@
                 <w:sz w:val="19"/>
                 <w:szCs w:val="19"/>
               </w:rPr>
-              <w:t xml:space="preserve">  </w:t>
-            </w:r>
-            <w:r>
-              <w:rPr>
-                <w:rFonts w:ascii="Consolas" w:hAnsi="Consolas" w:cs="Consolas"/>
-                <w:color w:val="2E75B6"/>
-                <w:sz w:val="19"/>
-                <w:szCs w:val="19"/>
-              </w:rPr>
-              <w:t>"Total"</w:t>
-            </w:r>
-            <w:r>
-              <w:rPr>
-                <w:rFonts w:ascii="Consolas" w:hAnsi="Consolas" w:cs="Consolas"/>
-                <w:color w:val="000000"/>
-                <w:sz w:val="19"/>
-                <w:szCs w:val="19"/>
-              </w:rPr>
-              <w:t>: 0</w:t>
+              <w:t xml:space="preserve">  ],</w:t>
             </w:r>
           </w:p>
           <w:p>
@@ -18289,10 +18472,50 @@
               <w:autoSpaceDN w:val="0"/>
               <w:adjustRightInd w:val="0"/>
               <w:rPr>
-                <w:rFonts w:ascii="Times New Roman" w:hAnsi="Times New Roman" w:cs="Times New Roman"/>
-                <w:color w:val="000000" w:themeColor="text1"/>
-                <w:sz w:val="20"/>
-                <w:szCs w:val="20"/>
+                <w:rFonts w:ascii="Consolas" w:hAnsi="Consolas" w:cs="Consolas"/>
+                <w:color w:val="000000"/>
+                <w:sz w:val="19"/>
+                <w:szCs w:val="19"/>
+              </w:rPr>
+            </w:pPr>
+            <w:r>
+              <w:rPr>
+                <w:rFonts w:ascii="Consolas" w:hAnsi="Consolas" w:cs="Consolas"/>
+                <w:color w:val="000000"/>
+                <w:sz w:val="19"/>
+                <w:szCs w:val="19"/>
+              </w:rPr>
+              <w:t xml:space="preserve">  </w:t>
+            </w:r>
+            <w:r>
+              <w:rPr>
+                <w:rFonts w:ascii="Consolas" w:hAnsi="Consolas" w:cs="Consolas"/>
+                <w:color w:val="2E75B6"/>
+                <w:sz w:val="19"/>
+                <w:szCs w:val="19"/>
+              </w:rPr>
+              <w:t>"Total"</w:t>
+            </w:r>
+            <w:r>
+              <w:rPr>
+                <w:rFonts w:ascii="Consolas" w:hAnsi="Consolas" w:cs="Consolas"/>
+                <w:color w:val="000000"/>
+                <w:sz w:val="19"/>
+                <w:szCs w:val="19"/>
+              </w:rPr>
+              <w:t>: 0</w:t>
+            </w:r>
+          </w:p>
+          <w:p>
+            <w:pPr>
+              <w:autoSpaceDE w:val="0"/>
+              <w:autoSpaceDN w:val="0"/>
+              <w:adjustRightInd w:val="0"/>
+              <w:rPr>
+                <w:rFonts w:ascii="Consolas" w:hAnsi="Consolas" w:cs="Consolas"/>
+                <w:color w:val="000000"/>
+                <w:sz w:val="19"/>
+                <w:szCs w:val="19"/>
               </w:rPr>
             </w:pPr>
             <w:r>
@@ -18304,6 +18527,19 @@
               </w:rPr>
               <w:t>}</w:t>
             </w:r>
+          </w:p>
+          <w:p>
+            <w:pPr>
+              <w:autoSpaceDE w:val="0"/>
+              <w:autoSpaceDN w:val="0"/>
+              <w:adjustRightInd w:val="0"/>
+              <w:rPr>
+                <w:rFonts w:ascii="Times New Roman" w:hAnsi="Times New Roman" w:cs="Times New Roman"/>
+                <w:color w:val="000000" w:themeColor="text1"/>
+                <w:sz w:val="20"/>
+                <w:szCs w:val="20"/>
+              </w:rPr>
+            </w:pPr>
           </w:p>
         </w:tc>
       </w:tr>

</xml_diff>